<commit_message>
added comments + T and 2T simtime + report outline
</commit_message>
<xml_diff>
--- a/Lab 1/ECE 358 Lab1 Report.docx
+++ b/Lab 1/ECE 358 Lab1 Report.docx
@@ -10,6 +10,7 @@
           <w:docPartUnique/>
         </w:docPartObj>
       </w:sdtPr>
+      <w:sdtEndPr/>
       <w:sdtContent>
         <w:p/>
         <w:tbl>
@@ -44,6 +45,7 @@
                 <w:dataBinding w:prefixMappings="xmlns:ns0='http://schemas.openxmlformats.org/officeDocument/2006/extended-properties'" w:xpath="/ns0:Properties[1]/ns0:Company[1]" w:storeItemID="{6668398D-A668-4E3E-A5EB-62B293D839F1}"/>
                 <w:text/>
               </w:sdtPr>
+              <w:sdtEndPr/>
               <w:sdtContent>
                 <w:tc>
                   <w:tcPr>
@@ -97,6 +99,7 @@
                   <w:dataBinding w:prefixMappings="xmlns:ns0='http://schemas.openxmlformats.org/package/2006/metadata/core-properties' xmlns:ns1='http://purl.org/dc/elements/1.1/'" w:xpath="/ns0:coreProperties[1]/ns1:title[1]" w:storeItemID="{6C3C8BC8-F283-45AE-878A-BAB7291924A1}"/>
                   <w:text/>
                 </w:sdtPr>
+                <w:sdtEndPr/>
                 <w:sdtContent>
                   <w:p>
                     <w:pPr>
@@ -157,6 +160,7 @@
                 <w:dataBinding w:prefixMappings="xmlns:ns0='http://schemas.openxmlformats.org/package/2006/metadata/core-properties' xmlns:ns1='http://purl.org/dc/elements/1.1/'" w:xpath="/ns0:coreProperties[1]/ns1:subject[1]" w:storeItemID="{6C3C8BC8-F283-45AE-878A-BAB7291924A1}"/>
                 <w:text/>
               </w:sdtPr>
+              <w:sdtEndPr/>
               <w:sdtContent>
                 <w:tc>
                   <w:tcPr>
@@ -228,6 +232,7 @@
                   <w:dataBinding w:prefixMappings="xmlns:ns0='http://schemas.openxmlformats.org/package/2006/metadata/core-properties' xmlns:ns1='http://purl.org/dc/elements/1.1/'" w:xpath="/ns0:coreProperties[1]/ns1:creator[1]" w:storeItemID="{6C3C8BC8-F283-45AE-878A-BAB7291924A1}"/>
                   <w:text/>
                 </w:sdtPr>
+                <w:sdtEndPr/>
                 <w:sdtContent>
                   <w:p>
                     <w:pPr>
@@ -270,6 +275,7 @@
                     <w:calendar w:val="gregorian"/>
                   </w:date>
                 </w:sdtPr>
+                <w:sdtEndPr/>
                 <w:sdtContent>
                   <w:p>
                     <w:pPr>
@@ -309,8 +315,6 @@
             <w:br w:type="page"/>
           </w:r>
         </w:p>
-        <w:bookmarkStart w:id="0" w:name="_GoBack" w:displacedByCustomXml="next"/>
-        <w:bookmarkEnd w:id="0" w:displacedByCustomXml="next"/>
       </w:sdtContent>
     </w:sdt>
     <w:p>
@@ -324,7 +328,12 @@
     </w:p>
     <w:p>
       <w:r>
-        <w:t>My code generated the following experimental results for the mean and variance of 1000 exponential random variables</w:t>
+        <w:t>Our</w:t>
+      </w:r>
+      <w:bookmarkStart w:id="0" w:name="_GoBack"/>
+      <w:bookmarkEnd w:id="0"/>
+      <w:r>
+        <w:t xml:space="preserve"> code generated the following experimental results for the mean and variance of 1000 exponential random variables</w:t>
       </w:r>
     </w:p>
     <w:tbl>
@@ -496,34 +505,7 @@
               <w:rPr>
                 <w:rFonts w:ascii="Cambria Math" w:hAnsi="Cambria Math"/>
               </w:rPr>
-              <m:t>0.013749</m:t>
-            </m:r>
-            <m:r>
-              <m:rPr>
-                <m:sty m:val="p"/>
-              </m:rPr>
-              <w:rPr>
-                <w:rFonts w:ascii="Cambria Math" w:hAnsi="Cambria Math"/>
-              </w:rPr>
-              <m:t>-</m:t>
-            </m:r>
-            <m:r>
-              <m:rPr>
-                <m:sty m:val="p"/>
-              </m:rPr>
-              <w:rPr>
-                <w:rFonts w:ascii="Cambria Math" w:hAnsi="Cambria Math"/>
-              </w:rPr>
-              <m:t>0.01</m:t>
-            </m:r>
-            <m:r>
-              <m:rPr>
-                <m:sty m:val="p"/>
-              </m:rPr>
-              <w:rPr>
-                <w:rFonts w:ascii="Cambria Math" w:hAnsi="Cambria Math"/>
-              </w:rPr>
-              <m:t>3333</m:t>
+              <m:t>0.013749-0.013333</m:t>
             </m:r>
             <m:r>
               <w:rPr>
@@ -551,13 +533,7 @@
           <w:rPr>
             <w:rFonts w:ascii="Cambria Math" w:eastAsiaTheme="minorEastAsia" w:hAnsi="Cambria Math"/>
           </w:rPr>
-          <m:t>=</m:t>
-        </m:r>
-        <m:r>
-          <w:rPr>
-            <w:rFonts w:ascii="Cambria Math" w:eastAsiaTheme="minorEastAsia" w:hAnsi="Cambria Math"/>
-          </w:rPr>
-          <m:t>3.12%</m:t>
+          <m:t>=3.12%</m:t>
         </m:r>
       </m:oMath>
     </w:p>
@@ -568,13 +544,7 @@
         </w:rPr>
       </w:pPr>
       <w:r>
-        <w:t xml:space="preserve">For an exponential random variable, the </w:t>
-      </w:r>
-      <w:r>
-        <w:t>variance</w:t>
-      </w:r>
-      <w:r>
-        <w:t xml:space="preserve"> is </w:t>
+        <w:t xml:space="preserve">For an exponential random variable, the variance is </w:t>
       </w:r>
       <m:oMath>
         <m:r>
@@ -635,19 +605,7 @@
           <w:rPr>
             <w:rFonts w:ascii="Cambria Math" w:eastAsiaTheme="minorEastAsia" w:hAnsi="Cambria Math"/>
           </w:rPr>
-          <m:t>0.</m:t>
-        </m:r>
-        <m:r>
-          <w:rPr>
-            <w:rFonts w:ascii="Cambria Math" w:eastAsiaTheme="minorEastAsia" w:hAnsi="Cambria Math"/>
-          </w:rPr>
-          <m:t>00</m:t>
-        </m:r>
-        <m:r>
-          <w:rPr>
-            <w:rFonts w:ascii="Cambria Math" w:eastAsiaTheme="minorEastAsia" w:hAnsi="Cambria Math"/>
-          </w:rPr>
-          <m:t>01</m:t>
+          <m:t>0.0001</m:t>
         </m:r>
         <m:acc>
           <m:accPr>
@@ -712,43 +670,7 @@
               <w:rPr>
                 <w:rFonts w:ascii="Cambria Math" w:hAnsi="Cambria Math"/>
               </w:rPr>
-              <m:t>0.0</m:t>
-            </m:r>
-            <m:r>
-              <m:rPr>
-                <m:sty m:val="p"/>
-              </m:rPr>
-              <w:rPr>
-                <w:rFonts w:ascii="Cambria Math" w:hAnsi="Cambria Math"/>
-              </w:rPr>
-              <m:t>00184</m:t>
-            </m:r>
-            <m:r>
-              <m:rPr>
-                <m:sty m:val="p"/>
-              </m:rPr>
-              <w:rPr>
-                <w:rFonts w:ascii="Cambria Math" w:hAnsi="Cambria Math"/>
-              </w:rPr>
-              <m:t>-</m:t>
-            </m:r>
-            <m:r>
-              <m:rPr>
-                <m:sty m:val="p"/>
-              </m:rPr>
-              <w:rPr>
-                <w:rFonts w:ascii="Cambria Math" w:hAnsi="Cambria Math"/>
-              </w:rPr>
-              <m:t>0.0</m:t>
-            </m:r>
-            <m:r>
-              <m:rPr>
-                <m:sty m:val="p"/>
-              </m:rPr>
-              <w:rPr>
-                <w:rFonts w:ascii="Cambria Math" w:hAnsi="Cambria Math"/>
-              </w:rPr>
-              <m:t>00177</m:t>
+              <m:t>0.000184-0.000177</m:t>
             </m:r>
             <m:r>
               <w:rPr>
@@ -768,13 +690,7 @@
               <w:rPr>
                 <w:rFonts w:ascii="Cambria Math" w:hAnsi="Cambria Math"/>
               </w:rPr>
-              <m:t>0.0</m:t>
-            </m:r>
-            <m:r>
-              <w:rPr>
-                <w:rFonts w:ascii="Cambria Math" w:hAnsi="Cambria Math"/>
-              </w:rPr>
-              <m:t>00177</m:t>
+              <m:t>0.000177</m:t>
             </m:r>
           </m:den>
         </m:f>
@@ -782,19 +698,7 @@
           <w:rPr>
             <w:rFonts w:ascii="Cambria Math" w:eastAsiaTheme="minorEastAsia" w:hAnsi="Cambria Math"/>
           </w:rPr>
-          <m:t>=</m:t>
-        </m:r>
-        <m:r>
-          <w:rPr>
-            <w:rFonts w:ascii="Cambria Math" w:eastAsiaTheme="minorEastAsia" w:hAnsi="Cambria Math"/>
-          </w:rPr>
-          <m:t>3.95</m:t>
-        </m:r>
-        <m:r>
-          <w:rPr>
-            <w:rFonts w:ascii="Cambria Math" w:eastAsiaTheme="minorEastAsia" w:hAnsi="Cambria Math"/>
-          </w:rPr>
-          <m:t>%</m:t>
+          <m:t>=3.95%</m:t>
         </m:r>
       </m:oMath>
     </w:p>
@@ -803,7 +707,10 @@
         <w:t xml:space="preserve">The percent errors for these two values is small enough that </w:t>
       </w:r>
       <w:r>
-        <w:t>my exponential random variable generator code won’t negatively impact the remainder of the experiment.</w:t>
+        <w:t>our</w:t>
+      </w:r>
+      <w:r>
+        <w:t xml:space="preserve"> exponential random variable generator code won’t negatively impact the remainder of the experiment.</w:t>
       </w:r>
     </w:p>
     <w:p>
@@ -822,7 +729,42 @@
         <w:t>Packet Generation</w:t>
       </w:r>
     </w:p>
-    <w:p/>
+    <w:p>
+      <w:pPr>
+        <w:pStyle w:val="ListParagraph"/>
+        <w:numPr>
+          <w:ilvl w:val="0"/>
+          <w:numId w:val="1"/>
+        </w:numPr>
+      </w:pPr>
+      <w:r>
+        <w:t>Expn_random function</w:t>
+      </w:r>
+    </w:p>
+    <w:p>
+      <w:pPr>
+        <w:pStyle w:val="ListParagraph"/>
+        <w:numPr>
+          <w:ilvl w:val="0"/>
+          <w:numId w:val="1"/>
+        </w:numPr>
+      </w:pPr>
+      <w:r>
+        <w:t>Gen_ functions</w:t>
+      </w:r>
+    </w:p>
+    <w:p>
+      <w:pPr>
+        <w:pStyle w:val="ListParagraph"/>
+        <w:numPr>
+          <w:ilvl w:val="0"/>
+          <w:numId w:val="1"/>
+        </w:numPr>
+      </w:pPr>
+      <w:r>
+        <w:t>Question1 function</w:t>
+      </w:r>
+    </w:p>
     <w:p>
       <w:pPr>
         <w:pStyle w:val="Heading2"/>
@@ -831,7 +773,36 @@
         <w:t>M/M/1</w:t>
       </w:r>
     </w:p>
-    <w:p/>
+    <w:p>
+      <w:pPr>
+        <w:pStyle w:val="ListParagraph"/>
+        <w:numPr>
+          <w:ilvl w:val="0"/>
+          <w:numId w:val="2"/>
+        </w:numPr>
+      </w:pPr>
+      <w:r>
+        <w:t>Simulate</w:t>
+      </w:r>
+      <w:r>
+        <w:t>mm1</w:t>
+      </w:r>
+      <w:r>
+        <w:t xml:space="preserve"> function</w:t>
+      </w:r>
+    </w:p>
+    <w:p>
+      <w:pPr>
+        <w:pStyle w:val="ListParagraph"/>
+        <w:numPr>
+          <w:ilvl w:val="0"/>
+          <w:numId w:val="2"/>
+        </w:numPr>
+      </w:pPr>
+      <w:r>
+        <w:t>Question3 and question4 functions</w:t>
+      </w:r>
+    </w:p>
     <w:p>
       <w:pPr>
         <w:pStyle w:val="Heading2"/>
@@ -840,7 +811,30 @@
         <w:t>M/M/1/K</w:t>
       </w:r>
     </w:p>
-    <w:p/>
+    <w:p>
+      <w:pPr>
+        <w:pStyle w:val="ListParagraph"/>
+        <w:numPr>
+          <w:ilvl w:val="0"/>
+          <w:numId w:val="3"/>
+        </w:numPr>
+      </w:pPr>
+      <w:r>
+        <w:t>Simulatemm1k function</w:t>
+      </w:r>
+    </w:p>
+    <w:p>
+      <w:pPr>
+        <w:pStyle w:val="ListParagraph"/>
+        <w:numPr>
+          <w:ilvl w:val="0"/>
+          <w:numId w:val="3"/>
+        </w:numPr>
+      </w:pPr>
+      <w:r>
+        <w:t>Question 6 function</w:t>
+      </w:r>
+    </w:p>
     <w:p>
       <w:pPr>
         <w:pStyle w:val="Heading1"/>
@@ -861,6 +855,359 @@
     </w:sectPr>
   </w:body>
 </w:document>
+</file>
+
+<file path=word/numbering.xml><?xml version="1.0" encoding="utf-8"?>
+<w:numbering xmlns:wpc="http://schemas.microsoft.com/office/word/2010/wordprocessingCanvas" xmlns:cx="http://schemas.microsoft.com/office/drawing/2014/chartex" xmlns:cx1="http://schemas.microsoft.com/office/drawing/2015/9/8/chartex" xmlns:cx2="http://schemas.microsoft.com/office/drawing/2015/10/21/chartex" xmlns:cx3="http://schemas.microsoft.com/office/drawing/2016/5/9/chartex" xmlns:cx4="http://schemas.microsoft.com/office/drawing/2016/5/10/chartex" xmlns:cx5="http://schemas.microsoft.com/office/drawing/2016/5/11/chartex" xmlns:cx6="http://schemas.microsoft.com/office/drawing/2016/5/12/chartex" xmlns:cx7="http://schemas.microsoft.com/office/drawing/2016/5/13/chartex" xmlns:cx8="http://schemas.microsoft.com/office/drawing/2016/5/14/chartex" xmlns:mc="http://schemas.openxmlformats.org/markup-compatibility/2006" xmlns:aink="http://schemas.microsoft.com/office/drawing/2016/ink" xmlns:am3d="http://schemas.microsoft.com/office/drawing/2017/model3d" xmlns:o="urn:schemas-microsoft-com:office:office" xmlns:r="http://schemas.openxmlformats.org/officeDocument/2006/relationships" xmlns:m="http://schemas.openxmlformats.org/officeDocument/2006/math" xmlns:v="urn:schemas-microsoft-com:vml" xmlns:wp14="http://schemas.microsoft.com/office/word/2010/wordprocessingDrawing" xmlns:wp="http://schemas.openxmlformats.org/drawingml/2006/wordprocessingDrawing" xmlns:w10="urn:schemas-microsoft-com:office:word" xmlns:w="http://schemas.openxmlformats.org/wordprocessingml/2006/main" xmlns:w14="http://schemas.microsoft.com/office/word/2010/wordml" xmlns:w15="http://schemas.microsoft.com/office/word/2012/wordml" xmlns:w16cid="http://schemas.microsoft.com/office/word/2016/wordml/cid" xmlns:w16se="http://schemas.microsoft.com/office/word/2015/wordml/symex" xmlns:wpg="http://schemas.microsoft.com/office/word/2010/wordprocessingGroup" xmlns:wpi="http://schemas.microsoft.com/office/word/2010/wordprocessingInk" xmlns:wne="http://schemas.microsoft.com/office/word/2006/wordml" xmlns:wps="http://schemas.microsoft.com/office/word/2010/wordprocessingShape" mc:Ignorable="w14 w15 w16se w16cid wp14">
+  <w:abstractNum w:abstractNumId="0" w15:restartNumberingAfterBreak="0">
+    <w:nsid w:val="54E05241"/>
+    <w:multiLevelType w:val="hybridMultilevel"/>
+    <w:tmpl w:val="7E5AD5AA"/>
+    <w:lvl w:ilvl="0" w:tplc="04090001">
+      <w:start w:val="1"/>
+      <w:numFmt w:val="bullet"/>
+      <w:lvlText w:val=""/>
+      <w:lvlJc w:val="left"/>
+      <w:pPr>
+        <w:ind w:left="720" w:hanging="360"/>
+      </w:pPr>
+      <w:rPr>
+        <w:rFonts w:ascii="Symbol" w:hAnsi="Symbol" w:hint="default"/>
+      </w:rPr>
+    </w:lvl>
+    <w:lvl w:ilvl="1" w:tplc="04090003" w:tentative="1">
+      <w:start w:val="1"/>
+      <w:numFmt w:val="bullet"/>
+      <w:lvlText w:val="o"/>
+      <w:lvlJc w:val="left"/>
+      <w:pPr>
+        <w:ind w:left="1440" w:hanging="360"/>
+      </w:pPr>
+      <w:rPr>
+        <w:rFonts w:ascii="Courier New" w:hAnsi="Courier New" w:cs="Courier New" w:hint="default"/>
+      </w:rPr>
+    </w:lvl>
+    <w:lvl w:ilvl="2" w:tplc="04090005" w:tentative="1">
+      <w:start w:val="1"/>
+      <w:numFmt w:val="bullet"/>
+      <w:lvlText w:val=""/>
+      <w:lvlJc w:val="left"/>
+      <w:pPr>
+        <w:ind w:left="2160" w:hanging="360"/>
+      </w:pPr>
+      <w:rPr>
+        <w:rFonts w:ascii="Wingdings" w:hAnsi="Wingdings" w:hint="default"/>
+      </w:rPr>
+    </w:lvl>
+    <w:lvl w:ilvl="3" w:tplc="04090001" w:tentative="1">
+      <w:start w:val="1"/>
+      <w:numFmt w:val="bullet"/>
+      <w:lvlText w:val=""/>
+      <w:lvlJc w:val="left"/>
+      <w:pPr>
+        <w:ind w:left="2880" w:hanging="360"/>
+      </w:pPr>
+      <w:rPr>
+        <w:rFonts w:ascii="Symbol" w:hAnsi="Symbol" w:hint="default"/>
+      </w:rPr>
+    </w:lvl>
+    <w:lvl w:ilvl="4" w:tplc="04090003" w:tentative="1">
+      <w:start w:val="1"/>
+      <w:numFmt w:val="bullet"/>
+      <w:lvlText w:val="o"/>
+      <w:lvlJc w:val="left"/>
+      <w:pPr>
+        <w:ind w:left="3600" w:hanging="360"/>
+      </w:pPr>
+      <w:rPr>
+        <w:rFonts w:ascii="Courier New" w:hAnsi="Courier New" w:cs="Courier New" w:hint="default"/>
+      </w:rPr>
+    </w:lvl>
+    <w:lvl w:ilvl="5" w:tplc="04090005" w:tentative="1">
+      <w:start w:val="1"/>
+      <w:numFmt w:val="bullet"/>
+      <w:lvlText w:val=""/>
+      <w:lvlJc w:val="left"/>
+      <w:pPr>
+        <w:ind w:left="4320" w:hanging="360"/>
+      </w:pPr>
+      <w:rPr>
+        <w:rFonts w:ascii="Wingdings" w:hAnsi="Wingdings" w:hint="default"/>
+      </w:rPr>
+    </w:lvl>
+    <w:lvl w:ilvl="6" w:tplc="04090001" w:tentative="1">
+      <w:start w:val="1"/>
+      <w:numFmt w:val="bullet"/>
+      <w:lvlText w:val=""/>
+      <w:lvlJc w:val="left"/>
+      <w:pPr>
+        <w:ind w:left="5040" w:hanging="360"/>
+      </w:pPr>
+      <w:rPr>
+        <w:rFonts w:ascii="Symbol" w:hAnsi="Symbol" w:hint="default"/>
+      </w:rPr>
+    </w:lvl>
+    <w:lvl w:ilvl="7" w:tplc="04090003" w:tentative="1">
+      <w:start w:val="1"/>
+      <w:numFmt w:val="bullet"/>
+      <w:lvlText w:val="o"/>
+      <w:lvlJc w:val="left"/>
+      <w:pPr>
+        <w:ind w:left="5760" w:hanging="360"/>
+      </w:pPr>
+      <w:rPr>
+        <w:rFonts w:ascii="Courier New" w:hAnsi="Courier New" w:cs="Courier New" w:hint="default"/>
+      </w:rPr>
+    </w:lvl>
+    <w:lvl w:ilvl="8" w:tplc="04090005" w:tentative="1">
+      <w:start w:val="1"/>
+      <w:numFmt w:val="bullet"/>
+      <w:lvlText w:val=""/>
+      <w:lvlJc w:val="left"/>
+      <w:pPr>
+        <w:ind w:left="6480" w:hanging="360"/>
+      </w:pPr>
+      <w:rPr>
+        <w:rFonts w:ascii="Wingdings" w:hAnsi="Wingdings" w:hint="default"/>
+      </w:rPr>
+    </w:lvl>
+  </w:abstractNum>
+  <w:abstractNum w:abstractNumId="1" w15:restartNumberingAfterBreak="0">
+    <w:nsid w:val="577037A7"/>
+    <w:multiLevelType w:val="hybridMultilevel"/>
+    <w:tmpl w:val="96DE296A"/>
+    <w:lvl w:ilvl="0" w:tplc="04090001">
+      <w:start w:val="1"/>
+      <w:numFmt w:val="bullet"/>
+      <w:lvlText w:val=""/>
+      <w:lvlJc w:val="left"/>
+      <w:pPr>
+        <w:ind w:left="720" w:hanging="360"/>
+      </w:pPr>
+      <w:rPr>
+        <w:rFonts w:ascii="Symbol" w:hAnsi="Symbol" w:hint="default"/>
+      </w:rPr>
+    </w:lvl>
+    <w:lvl w:ilvl="1" w:tplc="04090003" w:tentative="1">
+      <w:start w:val="1"/>
+      <w:numFmt w:val="bullet"/>
+      <w:lvlText w:val="o"/>
+      <w:lvlJc w:val="left"/>
+      <w:pPr>
+        <w:ind w:left="1440" w:hanging="360"/>
+      </w:pPr>
+      <w:rPr>
+        <w:rFonts w:ascii="Courier New" w:hAnsi="Courier New" w:cs="Courier New" w:hint="default"/>
+      </w:rPr>
+    </w:lvl>
+    <w:lvl w:ilvl="2" w:tplc="04090005" w:tentative="1">
+      <w:start w:val="1"/>
+      <w:numFmt w:val="bullet"/>
+      <w:lvlText w:val=""/>
+      <w:lvlJc w:val="left"/>
+      <w:pPr>
+        <w:ind w:left="2160" w:hanging="360"/>
+      </w:pPr>
+      <w:rPr>
+        <w:rFonts w:ascii="Wingdings" w:hAnsi="Wingdings" w:hint="default"/>
+      </w:rPr>
+    </w:lvl>
+    <w:lvl w:ilvl="3" w:tplc="04090001" w:tentative="1">
+      <w:start w:val="1"/>
+      <w:numFmt w:val="bullet"/>
+      <w:lvlText w:val=""/>
+      <w:lvlJc w:val="left"/>
+      <w:pPr>
+        <w:ind w:left="2880" w:hanging="360"/>
+      </w:pPr>
+      <w:rPr>
+        <w:rFonts w:ascii="Symbol" w:hAnsi="Symbol" w:hint="default"/>
+      </w:rPr>
+    </w:lvl>
+    <w:lvl w:ilvl="4" w:tplc="04090003" w:tentative="1">
+      <w:start w:val="1"/>
+      <w:numFmt w:val="bullet"/>
+      <w:lvlText w:val="o"/>
+      <w:lvlJc w:val="left"/>
+      <w:pPr>
+        <w:ind w:left="3600" w:hanging="360"/>
+      </w:pPr>
+      <w:rPr>
+        <w:rFonts w:ascii="Courier New" w:hAnsi="Courier New" w:cs="Courier New" w:hint="default"/>
+      </w:rPr>
+    </w:lvl>
+    <w:lvl w:ilvl="5" w:tplc="04090005" w:tentative="1">
+      <w:start w:val="1"/>
+      <w:numFmt w:val="bullet"/>
+      <w:lvlText w:val=""/>
+      <w:lvlJc w:val="left"/>
+      <w:pPr>
+        <w:ind w:left="4320" w:hanging="360"/>
+      </w:pPr>
+      <w:rPr>
+        <w:rFonts w:ascii="Wingdings" w:hAnsi="Wingdings" w:hint="default"/>
+      </w:rPr>
+    </w:lvl>
+    <w:lvl w:ilvl="6" w:tplc="04090001" w:tentative="1">
+      <w:start w:val="1"/>
+      <w:numFmt w:val="bullet"/>
+      <w:lvlText w:val=""/>
+      <w:lvlJc w:val="left"/>
+      <w:pPr>
+        <w:ind w:left="5040" w:hanging="360"/>
+      </w:pPr>
+      <w:rPr>
+        <w:rFonts w:ascii="Symbol" w:hAnsi="Symbol" w:hint="default"/>
+      </w:rPr>
+    </w:lvl>
+    <w:lvl w:ilvl="7" w:tplc="04090003" w:tentative="1">
+      <w:start w:val="1"/>
+      <w:numFmt w:val="bullet"/>
+      <w:lvlText w:val="o"/>
+      <w:lvlJc w:val="left"/>
+      <w:pPr>
+        <w:ind w:left="5760" w:hanging="360"/>
+      </w:pPr>
+      <w:rPr>
+        <w:rFonts w:ascii="Courier New" w:hAnsi="Courier New" w:cs="Courier New" w:hint="default"/>
+      </w:rPr>
+    </w:lvl>
+    <w:lvl w:ilvl="8" w:tplc="04090005" w:tentative="1">
+      <w:start w:val="1"/>
+      <w:numFmt w:val="bullet"/>
+      <w:lvlText w:val=""/>
+      <w:lvlJc w:val="left"/>
+      <w:pPr>
+        <w:ind w:left="6480" w:hanging="360"/>
+      </w:pPr>
+      <w:rPr>
+        <w:rFonts w:ascii="Wingdings" w:hAnsi="Wingdings" w:hint="default"/>
+      </w:rPr>
+    </w:lvl>
+  </w:abstractNum>
+  <w:abstractNum w:abstractNumId="2" w15:restartNumberingAfterBreak="0">
+    <w:nsid w:val="59F43110"/>
+    <w:multiLevelType w:val="hybridMultilevel"/>
+    <w:tmpl w:val="DDB02C10"/>
+    <w:lvl w:ilvl="0" w:tplc="04090001">
+      <w:start w:val="1"/>
+      <w:numFmt w:val="bullet"/>
+      <w:lvlText w:val=""/>
+      <w:lvlJc w:val="left"/>
+      <w:pPr>
+        <w:ind w:left="720" w:hanging="360"/>
+      </w:pPr>
+      <w:rPr>
+        <w:rFonts w:ascii="Symbol" w:hAnsi="Symbol" w:hint="default"/>
+      </w:rPr>
+    </w:lvl>
+    <w:lvl w:ilvl="1" w:tplc="04090003" w:tentative="1">
+      <w:start w:val="1"/>
+      <w:numFmt w:val="bullet"/>
+      <w:lvlText w:val="o"/>
+      <w:lvlJc w:val="left"/>
+      <w:pPr>
+        <w:ind w:left="1440" w:hanging="360"/>
+      </w:pPr>
+      <w:rPr>
+        <w:rFonts w:ascii="Courier New" w:hAnsi="Courier New" w:cs="Courier New" w:hint="default"/>
+      </w:rPr>
+    </w:lvl>
+    <w:lvl w:ilvl="2" w:tplc="04090005" w:tentative="1">
+      <w:start w:val="1"/>
+      <w:numFmt w:val="bullet"/>
+      <w:lvlText w:val=""/>
+      <w:lvlJc w:val="left"/>
+      <w:pPr>
+        <w:ind w:left="2160" w:hanging="360"/>
+      </w:pPr>
+      <w:rPr>
+        <w:rFonts w:ascii="Wingdings" w:hAnsi="Wingdings" w:hint="default"/>
+      </w:rPr>
+    </w:lvl>
+    <w:lvl w:ilvl="3" w:tplc="04090001" w:tentative="1">
+      <w:start w:val="1"/>
+      <w:numFmt w:val="bullet"/>
+      <w:lvlText w:val=""/>
+      <w:lvlJc w:val="left"/>
+      <w:pPr>
+        <w:ind w:left="2880" w:hanging="360"/>
+      </w:pPr>
+      <w:rPr>
+        <w:rFonts w:ascii="Symbol" w:hAnsi="Symbol" w:hint="default"/>
+      </w:rPr>
+    </w:lvl>
+    <w:lvl w:ilvl="4" w:tplc="04090003" w:tentative="1">
+      <w:start w:val="1"/>
+      <w:numFmt w:val="bullet"/>
+      <w:lvlText w:val="o"/>
+      <w:lvlJc w:val="left"/>
+      <w:pPr>
+        <w:ind w:left="3600" w:hanging="360"/>
+      </w:pPr>
+      <w:rPr>
+        <w:rFonts w:ascii="Courier New" w:hAnsi="Courier New" w:cs="Courier New" w:hint="default"/>
+      </w:rPr>
+    </w:lvl>
+    <w:lvl w:ilvl="5" w:tplc="04090005" w:tentative="1">
+      <w:start w:val="1"/>
+      <w:numFmt w:val="bullet"/>
+      <w:lvlText w:val=""/>
+      <w:lvlJc w:val="left"/>
+      <w:pPr>
+        <w:ind w:left="4320" w:hanging="360"/>
+      </w:pPr>
+      <w:rPr>
+        <w:rFonts w:ascii="Wingdings" w:hAnsi="Wingdings" w:hint="default"/>
+      </w:rPr>
+    </w:lvl>
+    <w:lvl w:ilvl="6" w:tplc="04090001" w:tentative="1">
+      <w:start w:val="1"/>
+      <w:numFmt w:val="bullet"/>
+      <w:lvlText w:val=""/>
+      <w:lvlJc w:val="left"/>
+      <w:pPr>
+        <w:ind w:left="5040" w:hanging="360"/>
+      </w:pPr>
+      <w:rPr>
+        <w:rFonts w:ascii="Symbol" w:hAnsi="Symbol" w:hint="default"/>
+      </w:rPr>
+    </w:lvl>
+    <w:lvl w:ilvl="7" w:tplc="04090003" w:tentative="1">
+      <w:start w:val="1"/>
+      <w:numFmt w:val="bullet"/>
+      <w:lvlText w:val="o"/>
+      <w:lvlJc w:val="left"/>
+      <w:pPr>
+        <w:ind w:left="5760" w:hanging="360"/>
+      </w:pPr>
+      <w:rPr>
+        <w:rFonts w:ascii="Courier New" w:hAnsi="Courier New" w:cs="Courier New" w:hint="default"/>
+      </w:rPr>
+    </w:lvl>
+    <w:lvl w:ilvl="8" w:tplc="04090005" w:tentative="1">
+      <w:start w:val="1"/>
+      <w:numFmt w:val="bullet"/>
+      <w:lvlText w:val=""/>
+      <w:lvlJc w:val="left"/>
+      <w:pPr>
+        <w:ind w:left="6480" w:hanging="360"/>
+      </w:pPr>
+      <w:rPr>
+        <w:rFonts w:ascii="Wingdings" w:hAnsi="Wingdings" w:hint="default"/>
+      </w:rPr>
+    </w:lvl>
+  </w:abstractNum>
+  <w:num w:numId="1">
+    <w:abstractNumId w:val="2"/>
+  </w:num>
+  <w:num w:numId="2">
+    <w:abstractNumId w:val="0"/>
+  </w:num>
+  <w:num w:numId="3">
+    <w:abstractNumId w:val="1"/>
+  </w:num>
+</w:numbering>
 </file>
 
 <file path=word/styles.xml><?xml version="1.0" encoding="utf-8"?>
@@ -986,6 +1333,7 @@
     <w:lsdException w:name="HTML Sample" w:semiHidden="1" w:unhideWhenUsed="1"/>
     <w:lsdException w:name="HTML Typewriter" w:semiHidden="1" w:unhideWhenUsed="1"/>
     <w:lsdException w:name="HTML Variable" w:semiHidden="1" w:unhideWhenUsed="1"/>
+    <w:lsdException w:name="Normal Table" w:semiHidden="1" w:unhideWhenUsed="1"/>
     <w:lsdException w:name="annotation subject" w:semiHidden="1" w:unhideWhenUsed="1"/>
     <w:lsdException w:name="No List" w:semiHidden="1" w:unhideWhenUsed="1"/>
     <w:lsdException w:name="Outline List 1" w:semiHidden="1" w:unhideWhenUsed="1"/>
@@ -1031,9 +1379,11 @@
     <w:lsdException w:name="Table Subtle 1" w:semiHidden="1" w:unhideWhenUsed="1"/>
     <w:lsdException w:name="Table Subtle 2" w:semiHidden="1" w:unhideWhenUsed="1"/>
     <w:lsdException w:name="Table Web 1" w:semiHidden="1" w:unhideWhenUsed="1"/>
+    <w:lsdException w:name="Table Web 2" w:semiHidden="1" w:unhideWhenUsed="1"/>
     <w:lsdException w:name="Table Web 3" w:semiHidden="1" w:unhideWhenUsed="1"/>
     <w:lsdException w:name="Balloon Text" w:semiHidden="1" w:unhideWhenUsed="1"/>
     <w:lsdException w:name="Table Grid" w:uiPriority="39"/>
+    <w:lsdException w:name="Table Theme" w:semiHidden="1" w:unhideWhenUsed="1"/>
     <w:lsdException w:name="Placeholder Text" w:semiHidden="1"/>
     <w:lsdException w:name="No Spacing" w:uiPriority="1" w:qFormat="1"/>
     <w:lsdException w:name="Light Shading" w:uiPriority="60"/>
@@ -1408,6 +1758,17 @@
       <w:szCs w:val="26"/>
     </w:rPr>
   </w:style>
+  <w:style w:type="paragraph" w:styleId="ListParagraph">
+    <w:name w:val="List Paragraph"/>
+    <w:basedOn w:val="Normal"/>
+    <w:uiPriority w:val="34"/>
+    <w:qFormat/>
+    <w:rsid w:val="00381347"/>
+    <w:pPr>
+      <w:ind w:left="720"/>
+      <w:contextualSpacing/>
+    </w:pPr>
+  </w:style>
 </w:styles>
 </file>
 
@@ -1576,12 +1937,12 @@
 
 <file path=word/glossary/fontTable.xml><?xml version="1.0" encoding="utf-8"?>
 <w:fonts xmlns:mc="http://schemas.openxmlformats.org/markup-compatibility/2006" xmlns:r="http://schemas.openxmlformats.org/officeDocument/2006/relationships" xmlns:w="http://schemas.openxmlformats.org/wordprocessingml/2006/main" xmlns:w14="http://schemas.microsoft.com/office/word/2010/wordml" xmlns:w15="http://schemas.microsoft.com/office/word/2012/wordml" xmlns:w16cid="http://schemas.microsoft.com/office/word/2016/wordml/cid" xmlns:w16se="http://schemas.microsoft.com/office/word/2015/wordml/symex" mc:Ignorable="w14 w15 w16se w16cid">
-  <w:font w:name="Calibri">
-    <w:panose1 w:val="020F0502020204030204"/>
-    <w:charset w:val="00"/>
-    <w:family w:val="swiss"/>
+  <w:font w:name="Symbol">
+    <w:panose1 w:val="05050102010706020507"/>
+    <w:charset w:val="02"/>
+    <w:family w:val="roman"/>
     <w:pitch w:val="variable"/>
-    <w:sig w:usb0="E4002EFF" w:usb1="C000247B" w:usb2="00000009" w:usb3="00000000" w:csb0="000001FF" w:csb1="00000000"/>
+    <w:sig w:usb0="00000000" w:usb1="10000000" w:usb2="00000000" w:usb3="00000000" w:csb0="80000000" w:csb1="00000000"/>
   </w:font>
   <w:font w:name="Times New Roman">
     <w:panose1 w:val="02020603050405020304"/>
@@ -1589,6 +1950,27 @@
     <w:family w:val="roman"/>
     <w:pitch w:val="variable"/>
     <w:sig w:usb0="E0002EFF" w:usb1="C000785B" w:usb2="00000009" w:usb3="00000000" w:csb0="000001FF" w:csb1="00000000"/>
+  </w:font>
+  <w:font w:name="Courier New">
+    <w:panose1 w:val="02070309020205020404"/>
+    <w:charset w:val="00"/>
+    <w:family w:val="modern"/>
+    <w:pitch w:val="fixed"/>
+    <w:sig w:usb0="E0002EFF" w:usb1="C0007843" w:usb2="00000009" w:usb3="00000000" w:csb0="000001FF" w:csb1="00000000"/>
+  </w:font>
+  <w:font w:name="Wingdings">
+    <w:panose1 w:val="05000000000000000000"/>
+    <w:charset w:val="02"/>
+    <w:family w:val="auto"/>
+    <w:pitch w:val="variable"/>
+    <w:sig w:usb0="00000000" w:usb1="10000000" w:usb2="00000000" w:usb3="00000000" w:csb0="80000000" w:csb1="00000000"/>
+  </w:font>
+  <w:font w:name="Calibri">
+    <w:panose1 w:val="020F0502020204030204"/>
+    <w:charset w:val="00"/>
+    <w:family w:val="swiss"/>
+    <w:pitch w:val="variable"/>
+    <w:sig w:usb0="E4002EFF" w:usb1="C000247B" w:usb2="00000009" w:usb3="00000000" w:csb0="000001FF" w:csb1="00000000"/>
   </w:font>
   <w:font w:name="Calibri Light">
     <w:panose1 w:val="020F0302020204030204"/>
@@ -1625,6 +2007,7 @@
     <w:rsidRoot w:val="000D19B0"/>
     <w:rsid w:val="000D19B0"/>
     <w:rsid w:val="00953A79"/>
+    <w:rsid w:val="00985241"/>
   </w:rsids>
   <m:mathPr>
     <m:mathFont m:val="Cambria Math"/>
@@ -2429,6 +2812,15 @@
 </file>
 
 <file path=customXml/item2.xml><?xml version="1.0" encoding="utf-8"?>
+<?mso-contentType ?>
+<FormTemplates xmlns="http://schemas.microsoft.com/sharepoint/v3/contenttype/forms">
+  <Display>DocumentLibraryForm</Display>
+  <Edit>DocumentLibraryForm</Edit>
+  <New>DocumentLibraryForm</New>
+</FormTemplates>
+</file>
+
+<file path=customXml/item3.xml><?xml version="1.0" encoding="utf-8"?>
 <ct:contentTypeSchema xmlns:ct="http://schemas.microsoft.com/office/2006/metadata/contentType" xmlns:ma="http://schemas.microsoft.com/office/2006/metadata/properties/metaAttributes" ct:_="" ma:_="" ma:contentTypeName="Document" ma:contentTypeID="0x01010024FA3E50DF9F2B41A37E5D5D5E1E92A1" ma:contentTypeVersion="13" ma:contentTypeDescription="Create a new document." ma:contentTypeScope="" ma:versionID="4732d4b77f1ceb9b287d973fc37f8260">
   <xsd:schema xmlns:xsd="http://www.w3.org/2001/XMLSchema" xmlns:xs="http://www.w3.org/2001/XMLSchema" xmlns:p="http://schemas.microsoft.com/office/2006/metadata/properties" xmlns:ns3="e2a7af89-260d-450d-892c-eee7f6f09eda" xmlns:ns4="965882ff-ec53-48c1-938f-f2e5eb287423" targetNamespace="http://schemas.microsoft.com/office/2006/metadata/properties" ma:root="true" ma:fieldsID="756c8258fcf43f9070373d6426258423" ns3:_="" ns4:_="">
     <xsd:import namespace="e2a7af89-260d-450d-892c-eee7f6f09eda"/>
@@ -2651,15 +3043,6 @@
 </ct:contentTypeSchema>
 </file>
 
-<file path=customXml/item3.xml><?xml version="1.0" encoding="utf-8"?>
-<?mso-contentType ?>
-<FormTemplates xmlns="http://schemas.microsoft.com/sharepoint/v3/contenttype/forms">
-  <Display>DocumentLibraryForm</Display>
-  <Edit>DocumentLibraryForm</Edit>
-  <New>DocumentLibraryForm</New>
-</FormTemplates>
-</file>
-
 <file path=customXml/item4.xml><?xml version="1.0" encoding="utf-8"?>
 <p:properties xmlns:p="http://schemas.microsoft.com/office/2006/metadata/properties" xmlns:xsi="http://www.w3.org/2001/XMLSchema-instance" xmlns:pc="http://schemas.microsoft.com/office/infopath/2007/PartnerControls">
   <documentManagement/>
@@ -2675,6 +3058,14 @@
 </file>
 
 <file path=customXml/itemProps2.xml><?xml version="1.0" encoding="utf-8"?>
+<ds:datastoreItem xmlns:ds="http://schemas.openxmlformats.org/officeDocument/2006/customXml" ds:itemID="{0886473D-C28A-4452-9D57-4992D7B52623}">
+  <ds:schemaRefs>
+    <ds:schemaRef ds:uri="http://schemas.microsoft.com/sharepoint/v3/contenttype/forms"/>
+  </ds:schemaRefs>
+</ds:datastoreItem>
+</file>
+
+<file path=customXml/itemProps3.xml><?xml version="1.0" encoding="utf-8"?>
 <ds:datastoreItem xmlns:ds="http://schemas.openxmlformats.org/officeDocument/2006/customXml" ds:itemID="{B095FE4A-6751-414D-9CA9-4882F7F3BD60}">
   <ds:schemaRefs>
     <ds:schemaRef ds:uri="http://schemas.microsoft.com/office/2006/metadata/contentType"/>
@@ -2693,19 +3084,19 @@
 </ds:datastoreItem>
 </file>
 
-<file path=customXml/itemProps3.xml><?xml version="1.0" encoding="utf-8"?>
-<ds:datastoreItem xmlns:ds="http://schemas.openxmlformats.org/officeDocument/2006/customXml" ds:itemID="{0886473D-C28A-4452-9D57-4992D7B52623}">
-  <ds:schemaRefs>
-    <ds:schemaRef ds:uri="http://schemas.microsoft.com/sharepoint/v3/contenttype/forms"/>
-  </ds:schemaRefs>
-</ds:datastoreItem>
-</file>
-
 <file path=customXml/itemProps4.xml><?xml version="1.0" encoding="utf-8"?>
 <ds:datastoreItem xmlns:ds="http://schemas.openxmlformats.org/officeDocument/2006/customXml" ds:itemID="{A9705CD4-DD21-4D9C-9B6D-3093D606A90B}">
   <ds:schemaRefs>
+    <ds:schemaRef ds:uri="http://purl.org/dc/terms/"/>
+    <ds:schemaRef ds:uri="http://purl.org/dc/dcmitype/"/>
+    <ds:schemaRef ds:uri="http://schemas.microsoft.com/office/2006/documentManagement/types"/>
     <ds:schemaRef ds:uri="http://schemas.microsoft.com/office/2006/metadata/properties"/>
     <ds:schemaRef ds:uri="http://schemas.microsoft.com/office/infopath/2007/PartnerControls"/>
+    <ds:schemaRef ds:uri="965882ff-ec53-48c1-938f-f2e5eb287423"/>
+    <ds:schemaRef ds:uri="e2a7af89-260d-450d-892c-eee7f6f09eda"/>
+    <ds:schemaRef ds:uri="http://schemas.openxmlformats.org/package/2006/metadata/core-properties"/>
+    <ds:schemaRef ds:uri="http://www.w3.org/XML/1998/namespace"/>
+    <ds:schemaRef ds:uri="http://purl.org/dc/elements/1.1/"/>
   </ds:schemaRefs>
 </ds:datastoreItem>
 </file>
</xml_diff>

<commit_message>
working on q2 of report + added toc to report
</commit_message>
<xml_diff>
--- a/Lab 1/ECE 358 Lab1 Report.docx
+++ b/Lab 1/ECE 358 Lab1 Report.docx
@@ -350,14 +350,632 @@
         </w:p>
       </w:sdtContent>
     </w:sdt>
+    <w:sdt>
+      <w:sdtPr>
+        <w:id w:val="-1223061291"/>
+        <w:docPartObj>
+          <w:docPartGallery w:val="Table of Contents"/>
+          <w:docPartUnique/>
+        </w:docPartObj>
+      </w:sdtPr>
+      <w:sdtEndPr>
+        <w:rPr>
+          <w:rFonts w:asciiTheme="minorHAnsi" w:eastAsiaTheme="minorHAnsi" w:hAnsiTheme="minorHAnsi" w:cstheme="minorBidi"/>
+          <w:b/>
+          <w:bCs/>
+          <w:noProof/>
+          <w:color w:val="auto"/>
+          <w:sz w:val="22"/>
+          <w:szCs w:val="22"/>
+        </w:rPr>
+      </w:sdtEndPr>
+      <w:sdtContent>
+        <w:p>
+          <w:pPr>
+            <w:pStyle w:val="TOCHeading"/>
+          </w:pPr>
+          <w:r>
+            <w:t>Contents</w:t>
+          </w:r>
+        </w:p>
+        <w:p>
+          <w:pPr>
+            <w:pStyle w:val="TOC1"/>
+            <w:tabs>
+              <w:tab w:val="right" w:leader="dot" w:pos="9350"/>
+            </w:tabs>
+            <w:rPr>
+              <w:rFonts w:eastAsiaTheme="minorEastAsia"/>
+              <w:noProof/>
+            </w:rPr>
+          </w:pPr>
+          <w:r>
+            <w:fldChar w:fldCharType="begin"/>
+          </w:r>
+          <w:r>
+            <w:instrText xml:space="preserve"> TOC \o "1-3" \h \z \u </w:instrText>
+          </w:r>
+          <w:r>
+            <w:fldChar w:fldCharType="separate"/>
+          </w:r>
+          <w:hyperlink w:anchor="_Toc42000010" w:history="1">
+            <w:r>
+              <w:rPr>
+                <w:rStyle w:val="Hyperlink"/>
+                <w:noProof/>
+              </w:rPr>
+              <w:t>Question 1</w:t>
+            </w:r>
+            <w:r>
+              <w:rPr>
+                <w:noProof/>
+                <w:webHidden/>
+              </w:rPr>
+              <w:tab/>
+            </w:r>
+            <w:r>
+              <w:rPr>
+                <w:noProof/>
+                <w:webHidden/>
+              </w:rPr>
+              <w:fldChar w:fldCharType="begin"/>
+            </w:r>
+            <w:r>
+              <w:rPr>
+                <w:noProof/>
+                <w:webHidden/>
+              </w:rPr>
+              <w:instrText xml:space="preserve"> PAGEREF _Toc42000010 \h </w:instrText>
+            </w:r>
+            <w:r>
+              <w:rPr>
+                <w:noProof/>
+                <w:webHidden/>
+              </w:rPr>
+            </w:r>
+            <w:r>
+              <w:rPr>
+                <w:noProof/>
+                <w:webHidden/>
+              </w:rPr>
+              <w:fldChar w:fldCharType="separate"/>
+            </w:r>
+            <w:r>
+              <w:rPr>
+                <w:noProof/>
+                <w:webHidden/>
+              </w:rPr>
+              <w:t>2</w:t>
+            </w:r>
+            <w:r>
+              <w:rPr>
+                <w:noProof/>
+                <w:webHidden/>
+              </w:rPr>
+              <w:fldChar w:fldCharType="end"/>
+            </w:r>
+          </w:hyperlink>
+        </w:p>
+        <w:p>
+          <w:pPr>
+            <w:pStyle w:val="TOC1"/>
+            <w:tabs>
+              <w:tab w:val="right" w:leader="dot" w:pos="9350"/>
+            </w:tabs>
+            <w:rPr>
+              <w:rFonts w:eastAsiaTheme="minorEastAsia"/>
+              <w:noProof/>
+            </w:rPr>
+          </w:pPr>
+          <w:hyperlink w:anchor="_Toc42000011" w:history="1">
+            <w:r>
+              <w:rPr>
+                <w:rStyle w:val="Hyperlink"/>
+                <w:noProof/>
+              </w:rPr>
+              <w:t>Question 2</w:t>
+            </w:r>
+            <w:r>
+              <w:rPr>
+                <w:noProof/>
+                <w:webHidden/>
+              </w:rPr>
+              <w:tab/>
+            </w:r>
+            <w:r>
+              <w:rPr>
+                <w:noProof/>
+                <w:webHidden/>
+              </w:rPr>
+              <w:fldChar w:fldCharType="begin"/>
+            </w:r>
+            <w:r>
+              <w:rPr>
+                <w:noProof/>
+                <w:webHidden/>
+              </w:rPr>
+              <w:instrText xml:space="preserve"> PAGEREF _Toc42000011 \h </w:instrText>
+            </w:r>
+            <w:r>
+              <w:rPr>
+                <w:noProof/>
+                <w:webHidden/>
+              </w:rPr>
+            </w:r>
+            <w:r>
+              <w:rPr>
+                <w:noProof/>
+                <w:webHidden/>
+              </w:rPr>
+              <w:fldChar w:fldCharType="separate"/>
+            </w:r>
+            <w:r>
+              <w:rPr>
+                <w:noProof/>
+                <w:webHidden/>
+              </w:rPr>
+              <w:t>2</w:t>
+            </w:r>
+            <w:r>
+              <w:rPr>
+                <w:noProof/>
+                <w:webHidden/>
+              </w:rPr>
+              <w:fldChar w:fldCharType="end"/>
+            </w:r>
+          </w:hyperlink>
+        </w:p>
+        <w:p>
+          <w:pPr>
+            <w:pStyle w:val="TOC2"/>
+            <w:tabs>
+              <w:tab w:val="right" w:leader="dot" w:pos="9350"/>
+            </w:tabs>
+            <w:rPr>
+              <w:rFonts w:eastAsiaTheme="minorEastAsia"/>
+              <w:noProof/>
+            </w:rPr>
+          </w:pPr>
+          <w:hyperlink w:anchor="_Toc42000012" w:history="1">
+            <w:r>
+              <w:rPr>
+                <w:rStyle w:val="Hyperlink"/>
+                <w:noProof/>
+              </w:rPr>
+              <w:t>Packet Generation</w:t>
+            </w:r>
+            <w:r>
+              <w:rPr>
+                <w:noProof/>
+                <w:webHidden/>
+              </w:rPr>
+              <w:tab/>
+            </w:r>
+            <w:r>
+              <w:rPr>
+                <w:noProof/>
+                <w:webHidden/>
+              </w:rPr>
+              <w:fldChar w:fldCharType="begin"/>
+            </w:r>
+            <w:r>
+              <w:rPr>
+                <w:noProof/>
+                <w:webHidden/>
+              </w:rPr>
+              <w:instrText xml:space="preserve"> PAGEREF _Toc42000012 \h </w:instrText>
+            </w:r>
+            <w:r>
+              <w:rPr>
+                <w:noProof/>
+                <w:webHidden/>
+              </w:rPr>
+            </w:r>
+            <w:r>
+              <w:rPr>
+                <w:noProof/>
+                <w:webHidden/>
+              </w:rPr>
+              <w:fldChar w:fldCharType="separate"/>
+            </w:r>
+            <w:r>
+              <w:rPr>
+                <w:noProof/>
+                <w:webHidden/>
+              </w:rPr>
+              <w:t>2</w:t>
+            </w:r>
+            <w:r>
+              <w:rPr>
+                <w:noProof/>
+                <w:webHidden/>
+              </w:rPr>
+              <w:fldChar w:fldCharType="end"/>
+            </w:r>
+          </w:hyperlink>
+        </w:p>
+        <w:p>
+          <w:pPr>
+            <w:pStyle w:val="TOC3"/>
+            <w:tabs>
+              <w:tab w:val="right" w:leader="dot" w:pos="9350"/>
+            </w:tabs>
+            <w:rPr>
+              <w:rFonts w:eastAsiaTheme="minorEastAsia"/>
+              <w:noProof/>
+            </w:rPr>
+          </w:pPr>
+          <w:hyperlink w:anchor="_Toc42000013" w:history="1">
+            <w:r>
+              <w:rPr>
+                <w:rStyle w:val="Hyperlink"/>
+                <w:noProof/>
+              </w:rPr>
+              <w:t>expn_random function</w:t>
+            </w:r>
+            <w:r>
+              <w:rPr>
+                <w:noProof/>
+                <w:webHidden/>
+              </w:rPr>
+              <w:tab/>
+            </w:r>
+            <w:r>
+              <w:rPr>
+                <w:noProof/>
+                <w:webHidden/>
+              </w:rPr>
+              <w:fldChar w:fldCharType="begin"/>
+            </w:r>
+            <w:r>
+              <w:rPr>
+                <w:noProof/>
+                <w:webHidden/>
+              </w:rPr>
+              <w:instrText xml:space="preserve"> PAGEREF _Toc42000013 \h </w:instrText>
+            </w:r>
+            <w:r>
+              <w:rPr>
+                <w:noProof/>
+                <w:webHidden/>
+              </w:rPr>
+            </w:r>
+            <w:r>
+              <w:rPr>
+                <w:noProof/>
+                <w:webHidden/>
+              </w:rPr>
+              <w:fldChar w:fldCharType="separate"/>
+            </w:r>
+            <w:r>
+              <w:rPr>
+                <w:noProof/>
+                <w:webHidden/>
+              </w:rPr>
+              <w:t>2</w:t>
+            </w:r>
+            <w:r>
+              <w:rPr>
+                <w:noProof/>
+                <w:webHidden/>
+              </w:rPr>
+              <w:fldChar w:fldCharType="end"/>
+            </w:r>
+          </w:hyperlink>
+        </w:p>
+        <w:p>
+          <w:pPr>
+            <w:pStyle w:val="TOC3"/>
+            <w:tabs>
+              <w:tab w:val="right" w:leader="dot" w:pos="9350"/>
+            </w:tabs>
+            <w:rPr>
+              <w:rFonts w:eastAsiaTheme="minorEastAsia"/>
+              <w:noProof/>
+            </w:rPr>
+          </w:pPr>
+          <w:hyperlink w:anchor="_Toc42000014" w:history="1">
+            <w:r>
+              <w:rPr>
+                <w:rStyle w:val="Hyperlink"/>
+                <w:noProof/>
+              </w:rPr>
+              <w:t>gen_ functions</w:t>
+            </w:r>
+            <w:r>
+              <w:rPr>
+                <w:noProof/>
+                <w:webHidden/>
+              </w:rPr>
+              <w:tab/>
+            </w:r>
+            <w:r>
+              <w:rPr>
+                <w:noProof/>
+                <w:webHidden/>
+              </w:rPr>
+              <w:fldChar w:fldCharType="begin"/>
+            </w:r>
+            <w:r>
+              <w:rPr>
+                <w:noProof/>
+                <w:webHidden/>
+              </w:rPr>
+              <w:instrText xml:space="preserve"> PAGEREF _Toc42000014 \h </w:instrText>
+            </w:r>
+            <w:r>
+              <w:rPr>
+                <w:noProof/>
+                <w:webHidden/>
+              </w:rPr>
+            </w:r>
+            <w:r>
+              <w:rPr>
+                <w:noProof/>
+                <w:webHidden/>
+              </w:rPr>
+              <w:fldChar w:fldCharType="separate"/>
+            </w:r>
+            <w:r>
+              <w:rPr>
+                <w:noProof/>
+                <w:webHidden/>
+              </w:rPr>
+              <w:t>2</w:t>
+            </w:r>
+            <w:r>
+              <w:rPr>
+                <w:noProof/>
+                <w:webHidden/>
+              </w:rPr>
+              <w:fldChar w:fldCharType="end"/>
+            </w:r>
+          </w:hyperlink>
+        </w:p>
+        <w:p>
+          <w:pPr>
+            <w:pStyle w:val="TOC2"/>
+            <w:tabs>
+              <w:tab w:val="right" w:leader="dot" w:pos="9350"/>
+            </w:tabs>
+            <w:rPr>
+              <w:rFonts w:eastAsiaTheme="minorEastAsia"/>
+              <w:noProof/>
+            </w:rPr>
+          </w:pPr>
+          <w:hyperlink w:anchor="_Toc42000015" w:history="1">
+            <w:r>
+              <w:rPr>
+                <w:rStyle w:val="Hyperlink"/>
+                <w:noProof/>
+              </w:rPr>
+              <w:t>M/M/1</w:t>
+            </w:r>
+            <w:r>
+              <w:rPr>
+                <w:noProof/>
+                <w:webHidden/>
+              </w:rPr>
+              <w:tab/>
+            </w:r>
+            <w:r>
+              <w:rPr>
+                <w:noProof/>
+                <w:webHidden/>
+              </w:rPr>
+              <w:fldChar w:fldCharType="begin"/>
+            </w:r>
+            <w:r>
+              <w:rPr>
+                <w:noProof/>
+                <w:webHidden/>
+              </w:rPr>
+              <w:instrText xml:space="preserve"> PAGEREF _Toc42000015 \h </w:instrText>
+            </w:r>
+            <w:r>
+              <w:rPr>
+                <w:noProof/>
+                <w:webHidden/>
+              </w:rPr>
+            </w:r>
+            <w:r>
+              <w:rPr>
+                <w:noProof/>
+                <w:webHidden/>
+              </w:rPr>
+              <w:fldChar w:fldCharType="separate"/>
+            </w:r>
+            <w:r>
+              <w:rPr>
+                <w:noProof/>
+                <w:webHidden/>
+              </w:rPr>
+              <w:t>3</w:t>
+            </w:r>
+            <w:r>
+              <w:rPr>
+                <w:noProof/>
+                <w:webHidden/>
+              </w:rPr>
+              <w:fldChar w:fldCharType="end"/>
+            </w:r>
+          </w:hyperlink>
+        </w:p>
+        <w:p>
+          <w:pPr>
+            <w:pStyle w:val="TOC2"/>
+            <w:tabs>
+              <w:tab w:val="right" w:leader="dot" w:pos="9350"/>
+            </w:tabs>
+            <w:rPr>
+              <w:rFonts w:eastAsiaTheme="minorEastAsia"/>
+              <w:noProof/>
+            </w:rPr>
+          </w:pPr>
+          <w:hyperlink w:anchor="_Toc42000016" w:history="1">
+            <w:r>
+              <w:rPr>
+                <w:rStyle w:val="Hyperlink"/>
+                <w:noProof/>
+              </w:rPr>
+              <w:t>M/M/1/K</w:t>
+            </w:r>
+            <w:r>
+              <w:rPr>
+                <w:noProof/>
+                <w:webHidden/>
+              </w:rPr>
+              <w:tab/>
+            </w:r>
+            <w:r>
+              <w:rPr>
+                <w:noProof/>
+                <w:webHidden/>
+              </w:rPr>
+              <w:fldChar w:fldCharType="begin"/>
+            </w:r>
+            <w:r>
+              <w:rPr>
+                <w:noProof/>
+                <w:webHidden/>
+              </w:rPr>
+              <w:instrText xml:space="preserve"> PAGEREF _Toc42000016 \h </w:instrText>
+            </w:r>
+            <w:r>
+              <w:rPr>
+                <w:noProof/>
+                <w:webHidden/>
+              </w:rPr>
+            </w:r>
+            <w:r>
+              <w:rPr>
+                <w:noProof/>
+                <w:webHidden/>
+              </w:rPr>
+              <w:fldChar w:fldCharType="separate"/>
+            </w:r>
+            <w:r>
+              <w:rPr>
+                <w:noProof/>
+                <w:webHidden/>
+              </w:rPr>
+              <w:t>3</w:t>
+            </w:r>
+            <w:r>
+              <w:rPr>
+                <w:noProof/>
+                <w:webHidden/>
+              </w:rPr>
+              <w:fldChar w:fldCharType="end"/>
+            </w:r>
+          </w:hyperlink>
+        </w:p>
+        <w:p>
+          <w:pPr>
+            <w:pStyle w:val="TOC1"/>
+            <w:tabs>
+              <w:tab w:val="right" w:leader="dot" w:pos="9350"/>
+            </w:tabs>
+            <w:rPr>
+              <w:rFonts w:eastAsiaTheme="minorEastAsia"/>
+              <w:noProof/>
+            </w:rPr>
+          </w:pPr>
+          <w:hyperlink w:anchor="_Toc42000017" w:history="1">
+            <w:r>
+              <w:rPr>
+                <w:rStyle w:val="Hyperlink"/>
+                <w:noProof/>
+              </w:rPr>
+              <w:t>Question 3</w:t>
+            </w:r>
+            <w:r>
+              <w:rPr>
+                <w:noProof/>
+                <w:webHidden/>
+              </w:rPr>
+              <w:tab/>
+            </w:r>
+            <w:r>
+              <w:rPr>
+                <w:noProof/>
+                <w:webHidden/>
+              </w:rPr>
+              <w:fldChar w:fldCharType="begin"/>
+            </w:r>
+            <w:r>
+              <w:rPr>
+                <w:noProof/>
+                <w:webHidden/>
+              </w:rPr>
+              <w:instrText xml:space="preserve"> PAGEREF _Toc42000017 \h </w:instrText>
+            </w:r>
+            <w:r>
+              <w:rPr>
+                <w:noProof/>
+                <w:webHidden/>
+              </w:rPr>
+            </w:r>
+            <w:r>
+              <w:rPr>
+                <w:noProof/>
+                <w:webHidden/>
+              </w:rPr>
+              <w:fldChar w:fldCharType="separate"/>
+            </w:r>
+            <w:r>
+              <w:rPr>
+                <w:noProof/>
+                <w:webHidden/>
+              </w:rPr>
+              <w:t>4</w:t>
+            </w:r>
+            <w:r>
+              <w:rPr>
+                <w:noProof/>
+                <w:webHidden/>
+              </w:rPr>
+              <w:fldChar w:fldCharType="end"/>
+            </w:r>
+          </w:hyperlink>
+        </w:p>
+        <w:p>
+          <w:r>
+            <w:rPr>
+              <w:b/>
+              <w:bCs/>
+              <w:noProof/>
+            </w:rPr>
+            <w:fldChar w:fldCharType="end"/>
+          </w:r>
+        </w:p>
+      </w:sdtContent>
+    </w:sdt>
+    <w:p>
+      <w:pPr>
+        <w:rPr>
+          <w:rFonts w:asciiTheme="majorHAnsi" w:eastAsiaTheme="majorEastAsia" w:hAnsiTheme="majorHAnsi" w:cstheme="majorBidi"/>
+          <w:color w:val="2F5496" w:themeColor="accent1" w:themeShade="BF"/>
+          <w:sz w:val="32"/>
+          <w:szCs w:val="32"/>
+        </w:rPr>
+      </w:pPr>
+      <w:bookmarkStart w:id="0" w:name="_GoBack"/>
+      <w:bookmarkEnd w:id="0"/>
+      <w:r>
+        <w:br w:type="page"/>
+      </w:r>
+    </w:p>
     <w:p>
       <w:pPr>
         <w:pStyle w:val="Heading1"/>
       </w:pPr>
+      <w:bookmarkStart w:id="1" w:name="_Toc42000010"/>
       <w:r>
         <w:lastRenderedPageBreak/>
         <w:t>Question 1</w:t>
       </w:r>
+      <w:bookmarkEnd w:id="1"/>
     </w:p>
     <w:p>
       <w:r>
@@ -760,18 +1378,248 @@
       <w:pPr>
         <w:pStyle w:val="Heading1"/>
       </w:pPr>
+      <w:bookmarkStart w:id="2" w:name="_Toc42000011"/>
       <w:r>
         <w:t>Question 2</w:t>
       </w:r>
+      <w:bookmarkEnd w:id="2"/>
     </w:p>
     <w:p>
       <w:pPr>
         <w:pStyle w:val="Heading2"/>
       </w:pPr>
+      <w:bookmarkStart w:id="3" w:name="_Toc42000012"/>
       <w:r>
         <w:t>Packet Generation</w:t>
       </w:r>
+      <w:bookmarkEnd w:id="3"/>
     </w:p>
+    <w:p>
+      <w:pPr>
+        <w:pStyle w:val="Heading3"/>
+      </w:pPr>
+      <w:bookmarkStart w:id="4" w:name="_Toc42000013"/>
+      <w:proofErr w:type="spellStart"/>
+      <w:r>
+        <w:t>e</w:t>
+      </w:r>
+      <w:r>
+        <w:t>xpn_random</w:t>
+      </w:r>
+      <w:proofErr w:type="spellEnd"/>
+      <w:r>
+        <w:t xml:space="preserve"> function</w:t>
+      </w:r>
+      <w:bookmarkEnd w:id="4"/>
+    </w:p>
+    <w:bookmarkStart w:id="5" w:name="_MON_1652610928"/>
+    <w:bookmarkEnd w:id="5"/>
+    <w:p>
+      <w:pPr>
+        <w:keepNext/>
+        <w:jc w:val="center"/>
+      </w:pPr>
+      <w:r>
+        <w:object w:dxaOrig="9360" w:dyaOrig="1590" w14:anchorId="4A0A648D">
+          <v:shapetype id="_x0000_t75" coordsize="21600,21600" o:spt="75" o:preferrelative="t" path="m@4@5l@4@11@9@11@9@5xe" filled="f" stroked="f">
+            <v:stroke joinstyle="miter"/>
+            <v:formulas>
+              <v:f eqn="if lineDrawn pixelLineWidth 0"/>
+              <v:f eqn="sum @0 1 0"/>
+              <v:f eqn="sum 0 0 @1"/>
+              <v:f eqn="prod @2 1 2"/>
+              <v:f eqn="prod @3 21600 pixelWidth"/>
+              <v:f eqn="prod @3 21600 pixelHeight"/>
+              <v:f eqn="sum @0 0 1"/>
+              <v:f eqn="prod @6 1 2"/>
+              <v:f eqn="prod @7 21600 pixelWidth"/>
+              <v:f eqn="sum @8 21600 0"/>
+              <v:f eqn="prod @7 21600 pixelHeight"/>
+              <v:f eqn="sum @10 21600 0"/>
+            </v:formulas>
+            <v:path o:extrusionok="f" gradientshapeok="t" o:connecttype="rect"/>
+            <o:lock v:ext="edit" aspectratio="t"/>
+          </v:shapetype>
+          <v:shape id="_x0000_i1075" type="#_x0000_t75" style="width:322.8pt;height:56.4pt" o:ole="">
+            <v:imagedata r:id="rId10" o:title="" cropbottom="19043f" cropright="20291f"/>
+          </v:shape>
+          <o:OLEObject Type="Embed" ProgID="Word.OpenDocumentText.12" ShapeID="_x0000_i1075" DrawAspect="Content" ObjectID="_1652612804" r:id="rId11"/>
+        </w:object>
+      </w:r>
+    </w:p>
+    <w:p>
+      <w:pPr>
+        <w:pStyle w:val="Caption"/>
+        <w:jc w:val="center"/>
+      </w:pPr>
+      <w:r>
+        <w:t xml:space="preserve">Figure </w:t>
+      </w:r>
+      <w:fldSimple w:instr=" SEQ Figure \* ARABIC ">
+        <w:r>
+          <w:rPr>
+            <w:noProof/>
+          </w:rPr>
+          <w:t>1</w:t>
+        </w:r>
+      </w:fldSimple>
+      <w:r>
+        <w:t xml:space="preserve"> Helper function that generates an exponential random number</w:t>
+      </w:r>
+    </w:p>
+    <w:p>
+      <w:pPr>
+        <w:pStyle w:val="Heading3"/>
+      </w:pPr>
+      <w:bookmarkStart w:id="6" w:name="_Toc42000014"/>
+      <w:r>
+        <w:t>g</w:t>
+      </w:r>
+      <w:r>
+        <w:t>en_ functions</w:t>
+      </w:r>
+      <w:bookmarkEnd w:id="6"/>
+    </w:p>
+    <w:bookmarkStart w:id="7" w:name="_MON_1652612343"/>
+    <w:bookmarkEnd w:id="7"/>
+    <w:p>
+      <w:pPr>
+        <w:keepNext/>
+        <w:jc w:val="center"/>
+      </w:pPr>
+      <w:r>
+        <w:object w:dxaOrig="9360" w:dyaOrig="3015" w14:anchorId="6956B493">
+          <v:shape id="_x0000_i1077" type="#_x0000_t75" style="width:354pt;height:127.2pt" o:ole="">
+            <v:imagedata r:id="rId12" o:title="" cropbottom="10416f" cropright="15894f"/>
+          </v:shape>
+          <o:OLEObject Type="Embed" ProgID="Word.OpenDocumentText.12" ShapeID="_x0000_i1077" DrawAspect="Content" ObjectID="_1652612805" r:id="rId13"/>
+        </w:object>
+      </w:r>
+    </w:p>
+    <w:p>
+      <w:pPr>
+        <w:pStyle w:val="Caption"/>
+        <w:jc w:val="center"/>
+      </w:pPr>
+      <w:r>
+        <w:t xml:space="preserve">Figure </w:t>
+      </w:r>
+      <w:fldSimple w:instr=" SEQ Figure \* ARABIC ">
+        <w:r>
+          <w:rPr>
+            <w:noProof/>
+          </w:rPr>
+          <w:t>2</w:t>
+        </w:r>
+      </w:fldSimple>
+      <w:r>
+        <w:t xml:space="preserve"> </w:t>
+      </w:r>
+      <w:r>
+        <w:t xml:space="preserve">Helper function to generate </w:t>
+      </w:r>
+      <w:r>
+        <w:t>arrival</w:t>
+      </w:r>
+      <w:r>
+        <w:t xml:space="preserve"> events based on rate of arrival and simulation time. Stores events as list of dictionaries</w:t>
+      </w:r>
+    </w:p>
+    <w:bookmarkStart w:id="8" w:name="_MON_1652612149"/>
+    <w:bookmarkEnd w:id="8"/>
+    <w:p>
+      <w:pPr>
+        <w:keepNext/>
+        <w:jc w:val="center"/>
+      </w:pPr>
+      <w:r>
+        <w:object w:dxaOrig="9360" w:dyaOrig="3870" w14:anchorId="6EC37002">
+          <v:shape id="_x0000_i1076" type="#_x0000_t75" style="width:372pt;height:170.4pt" o:ole="">
+            <v:imagedata r:id="rId14" o:title="" cropbottom="7853f" cropright="13443f"/>
+          </v:shape>
+          <o:OLEObject Type="Embed" ProgID="Word.OpenDocumentText.12" ShapeID="_x0000_i1076" DrawAspect="Content" ObjectID="_1652612806" r:id="rId15"/>
+        </w:object>
+      </w:r>
+    </w:p>
+    <w:p>
+      <w:pPr>
+        <w:pStyle w:val="Caption"/>
+        <w:jc w:val="center"/>
+        <w:rPr>
+          <w:noProof/>
+        </w:rPr>
+      </w:pPr>
+      <w:r>
+        <w:t xml:space="preserve">Figure </w:t>
+      </w:r>
+      <w:fldSimple w:instr=" SEQ Figure \* ARABIC ">
+        <w:r>
+          <w:rPr>
+            <w:noProof/>
+          </w:rPr>
+          <w:t>3</w:t>
+        </w:r>
+      </w:fldSimple>
+      <w:r>
+        <w:t xml:space="preserve"> Helper function to generate observer events</w:t>
+      </w:r>
+      <w:r>
+        <w:rPr>
+          <w:noProof/>
+        </w:rPr>
+        <w:t xml:space="preserve"> based on rate of arrival and simulation time. Stores events as list of dictionaries</w:t>
+      </w:r>
+    </w:p>
+    <w:bookmarkStart w:id="9" w:name="_MON_1652612579"/>
+    <w:bookmarkEnd w:id="9"/>
+    <w:p>
+      <w:pPr>
+        <w:keepNext/>
+        <w:jc w:val="center"/>
+      </w:pPr>
+      <w:r>
+        <w:object w:dxaOrig="9360" w:dyaOrig="5295" w14:anchorId="77C552E8">
+          <v:shape id="_x0000_i1078" type="#_x0000_t75" style="width:398.4pt;height:239.4pt" o:ole="">
+            <v:imagedata r:id="rId16" o:title="" cropbottom="6242f" cropright="9746f"/>
+          </v:shape>
+          <o:OLEObject Type="Embed" ProgID="Word.OpenDocumentText.12" ShapeID="_x0000_i1078" DrawAspect="Content" ObjectID="_1652612807" r:id="rId17"/>
+        </w:object>
+      </w:r>
+    </w:p>
+    <w:p>
+      <w:pPr>
+        <w:pStyle w:val="Caption"/>
+        <w:jc w:val="center"/>
+      </w:pPr>
+      <w:r>
+        <w:t xml:space="preserve">Figure </w:t>
+      </w:r>
+      <w:fldSimple w:instr=" SEQ Figure \* ARABIC ">
+        <w:r>
+          <w:rPr>
+            <w:noProof/>
+          </w:rPr>
+          <w:t>4</w:t>
+        </w:r>
+      </w:fldSimple>
+      <w:r>
+        <w:t xml:space="preserve"> Function to generate departure events based on arrival events. Works in similar fashion to </w:t>
+      </w:r>
+      <w:proofErr w:type="spellStart"/>
+      <w:r>
+        <w:t>gen_arrival</w:t>
+      </w:r>
+      <w:proofErr w:type="spellEnd"/>
+      <w:r>
+        <w:t xml:space="preserve"> and </w:t>
+      </w:r>
+      <w:proofErr w:type="spellStart"/>
+      <w:r>
+        <w:t>gen_observer</w:t>
+      </w:r>
+      <w:proofErr w:type="spellEnd"/>
+    </w:p>
+    <w:p/>
     <w:p>
       <w:pPr>
         <w:pStyle w:val="ListParagraph"/>
@@ -780,35 +1628,6 @@
           <w:numId w:val="1"/>
         </w:numPr>
       </w:pPr>
-      <w:proofErr w:type="spellStart"/>
-      <w:r>
-        <w:t>Expn_random</w:t>
-      </w:r>
-      <w:proofErr w:type="spellEnd"/>
-      <w:r>
-        <w:t xml:space="preserve"> function</w:t>
-      </w:r>
-    </w:p>
-    <w:p>
-      <w:pPr>
-        <w:pStyle w:val="ListParagraph"/>
-        <w:numPr>
-          <w:ilvl w:val="0"/>
-          <w:numId w:val="1"/>
-        </w:numPr>
-      </w:pPr>
-      <w:r>
-        <w:t>Gen_ functions</w:t>
-      </w:r>
-    </w:p>
-    <w:p>
-      <w:pPr>
-        <w:pStyle w:val="ListParagraph"/>
-        <w:numPr>
-          <w:ilvl w:val="0"/>
-          <w:numId w:val="1"/>
-        </w:numPr>
-      </w:pPr>
       <w:r>
         <w:t>Question1 function</w:t>
       </w:r>
@@ -817,9 +1636,11 @@
       <w:pPr>
         <w:pStyle w:val="Heading2"/>
       </w:pPr>
+      <w:bookmarkStart w:id="10" w:name="_Toc42000015"/>
       <w:r>
         <w:t>M/M/1</w:t>
       </w:r>
+      <w:bookmarkEnd w:id="10"/>
     </w:p>
     <w:p>
       <w:pPr>
@@ -855,9 +1676,11 @@
       <w:pPr>
         <w:pStyle w:val="Heading2"/>
       </w:pPr>
+      <w:bookmarkStart w:id="11" w:name="_Toc42000016"/>
       <w:r>
         <w:t>M/M/1/K</w:t>
       </w:r>
+      <w:bookmarkEnd w:id="11"/>
     </w:p>
     <w:p>
       <w:pPr>
@@ -887,12 +1710,15 @@
       <w:pPr>
         <w:pStyle w:val="Heading1"/>
       </w:pPr>
-      <w:r>
+      <w:bookmarkStart w:id="12" w:name="_Toc42000017"/>
+      <w:r>
+        <w:lastRenderedPageBreak/>
         <w:t xml:space="preserve">Question </w:t>
       </w:r>
       <w:r>
         <w:t>3</w:t>
       </w:r>
+      <w:bookmarkEnd w:id="12"/>
     </w:p>
     <w:p/>
     <w:p/>
@@ -904,7 +1730,6 @@
         <w:rPr>
           <w:noProof/>
         </w:rPr>
-        <w:lastRenderedPageBreak/>
         <w:drawing>
           <wp:inline distT="0" distB="0" distL="0" distR="0" wp14:anchorId="1C727966" wp14:editId="7ABE8A0E">
             <wp:extent cx="5423535" cy="3088640"/>
@@ -913,7 +1738,7 @@
             <wp:cNvGraphicFramePr/>
             <a:graphic xmlns:a="http://schemas.openxmlformats.org/drawingml/2006/main">
               <a:graphicData uri="http://schemas.openxmlformats.org/drawingml/2006/chart">
-                <c:chart xmlns:c="http://schemas.openxmlformats.org/drawingml/2006/chart" xmlns:r="http://schemas.openxmlformats.org/officeDocument/2006/relationships" r:id="rId10"/>
+                <c:chart xmlns:c="http://schemas.openxmlformats.org/drawingml/2006/chart" xmlns:r="http://schemas.openxmlformats.org/officeDocument/2006/relationships" r:id="rId18"/>
               </a:graphicData>
             </a:graphic>
           </wp:inline>
@@ -927,14 +1752,27 @@
       <w:r>
         <w:t xml:space="preserve">Figure </w:t>
       </w:r>
-      <w:fldSimple w:instr=" SEQ Figure \* ARABIC ">
-        <w:r>
-          <w:rPr>
-            <w:noProof/>
-          </w:rPr>
-          <w:t>1</w:t>
-        </w:r>
-      </w:fldSimple>
+      <w:r>
+        <w:fldChar w:fldCharType="begin"/>
+      </w:r>
+      <w:r>
+        <w:instrText xml:space="preserve"> SEQ Figure \* ARABIC </w:instrText>
+      </w:r>
+      <w:r>
+        <w:fldChar w:fldCharType="separate"/>
+      </w:r>
+      <w:r>
+        <w:rPr>
+          <w:noProof/>
+        </w:rPr>
+        <w:t>5</w:t>
+      </w:r>
+      <w:r>
+        <w:rPr>
+          <w:noProof/>
+        </w:rPr>
+        <w:fldChar w:fldCharType="end"/>
+      </w:r>
       <w:r>
         <w:t xml:space="preserve"> Graph showing the trend of average number of packets in queue (E[N])</w:t>
       </w:r>
@@ -966,7 +1804,7 @@
             <wp:cNvGraphicFramePr/>
             <a:graphic xmlns:a="http://schemas.openxmlformats.org/drawingml/2006/main">
               <a:graphicData uri="http://schemas.openxmlformats.org/drawingml/2006/chart">
-                <c:chart xmlns:c="http://schemas.openxmlformats.org/drawingml/2006/chart" xmlns:r="http://schemas.openxmlformats.org/officeDocument/2006/relationships" r:id="rId11"/>
+                <c:chart xmlns:c="http://schemas.openxmlformats.org/drawingml/2006/chart" xmlns:r="http://schemas.openxmlformats.org/officeDocument/2006/relationships" r:id="rId19"/>
               </a:graphicData>
             </a:graphic>
           </wp:inline>
@@ -980,14 +1818,27 @@
       <w:r>
         <w:t xml:space="preserve">Figure </w:t>
       </w:r>
-      <w:fldSimple w:instr=" SEQ Figure \* ARABIC ">
-        <w:r>
-          <w:rPr>
-            <w:noProof/>
-          </w:rPr>
-          <w:t>2</w:t>
-        </w:r>
-      </w:fldSimple>
+      <w:r>
+        <w:fldChar w:fldCharType="begin"/>
+      </w:r>
+      <w:r>
+        <w:instrText xml:space="preserve"> SEQ Figure \* ARABIC </w:instrText>
+      </w:r>
+      <w:r>
+        <w:fldChar w:fldCharType="separate"/>
+      </w:r>
+      <w:r>
+        <w:rPr>
+          <w:noProof/>
+        </w:rPr>
+        <w:t>6</w:t>
+      </w:r>
+      <w:r>
+        <w:rPr>
+          <w:noProof/>
+        </w:rPr>
+        <w:fldChar w:fldCharType="end"/>
+      </w:r>
       <w:r>
         <w:t xml:space="preserve"> </w:t>
       </w:r>
@@ -1000,8 +1851,6 @@
       <w:r>
         <w:t>with variation in traffic intensity/queue utilization. Shows results from simulation time T = 1000 (blue) and T = 2000 (red)</w:t>
       </w:r>
-      <w:bookmarkStart w:id="0" w:name="_GoBack"/>
-      <w:bookmarkEnd w:id="0"/>
     </w:p>
     <w:sectPr>
       <w:pgSz w:w="12240" w:h="15840"/>
@@ -1807,6 +2656,28 @@
       <w:szCs w:val="26"/>
     </w:rPr>
   </w:style>
+  <w:style w:type="paragraph" w:styleId="Heading3">
+    <w:name w:val="heading 3"/>
+    <w:basedOn w:val="Normal"/>
+    <w:next w:val="Normal"/>
+    <w:link w:val="Heading3Char"/>
+    <w:uiPriority w:val="9"/>
+    <w:unhideWhenUsed/>
+    <w:qFormat/>
+    <w:rsid w:val="00B83B30"/>
+    <w:pPr>
+      <w:keepNext/>
+      <w:keepLines/>
+      <w:spacing w:before="40" w:after="0"/>
+      <w:outlineLvl w:val="2"/>
+    </w:pPr>
+    <w:rPr>
+      <w:rFonts w:asciiTheme="majorHAnsi" w:eastAsiaTheme="majorEastAsia" w:hAnsiTheme="majorHAnsi" w:cstheme="majorBidi"/>
+      <w:color w:val="1F3763" w:themeColor="accent1" w:themeShade="7F"/>
+      <w:sz w:val="24"/>
+      <w:szCs w:val="24"/>
+    </w:rPr>
+  </w:style>
   <w:style w:type="character" w:default="1" w:styleId="DefaultParagraphFont">
     <w:name w:val="Default Paragraph Font"/>
     <w:uiPriority w:val="1"/>
@@ -1940,6 +2811,80 @@
       <w:color w:val="44546A" w:themeColor="text2"/>
       <w:sz w:val="18"/>
       <w:szCs w:val="18"/>
+    </w:rPr>
+  </w:style>
+  <w:style w:type="character" w:customStyle="1" w:styleId="Heading3Char">
+    <w:name w:val="Heading 3 Char"/>
+    <w:basedOn w:val="DefaultParagraphFont"/>
+    <w:link w:val="Heading3"/>
+    <w:uiPriority w:val="9"/>
+    <w:rsid w:val="00B83B30"/>
+    <w:rPr>
+      <w:rFonts w:asciiTheme="majorHAnsi" w:eastAsiaTheme="majorEastAsia" w:hAnsiTheme="majorHAnsi" w:cstheme="majorBidi"/>
+      <w:color w:val="1F3763" w:themeColor="accent1" w:themeShade="7F"/>
+      <w:sz w:val="24"/>
+      <w:szCs w:val="24"/>
+    </w:rPr>
+  </w:style>
+  <w:style w:type="paragraph" w:styleId="TOCHeading">
+    <w:name w:val="TOC Heading"/>
+    <w:basedOn w:val="Heading1"/>
+    <w:next w:val="Normal"/>
+    <w:uiPriority w:val="39"/>
+    <w:unhideWhenUsed/>
+    <w:qFormat/>
+    <w:rsid w:val="002F6D4E"/>
+    <w:pPr>
+      <w:outlineLvl w:val="9"/>
+    </w:pPr>
+  </w:style>
+  <w:style w:type="paragraph" w:styleId="TOC1">
+    <w:name w:val="toc 1"/>
+    <w:basedOn w:val="Normal"/>
+    <w:next w:val="Normal"/>
+    <w:autoRedefine/>
+    <w:uiPriority w:val="39"/>
+    <w:unhideWhenUsed/>
+    <w:rsid w:val="002F6D4E"/>
+    <w:pPr>
+      <w:spacing w:after="100"/>
+    </w:pPr>
+  </w:style>
+  <w:style w:type="paragraph" w:styleId="TOC2">
+    <w:name w:val="toc 2"/>
+    <w:basedOn w:val="Normal"/>
+    <w:next w:val="Normal"/>
+    <w:autoRedefine/>
+    <w:uiPriority w:val="39"/>
+    <w:unhideWhenUsed/>
+    <w:rsid w:val="002F6D4E"/>
+    <w:pPr>
+      <w:spacing w:after="100"/>
+      <w:ind w:left="220"/>
+    </w:pPr>
+  </w:style>
+  <w:style w:type="paragraph" w:styleId="TOC3">
+    <w:name w:val="toc 3"/>
+    <w:basedOn w:val="Normal"/>
+    <w:next w:val="Normal"/>
+    <w:autoRedefine/>
+    <w:uiPriority w:val="39"/>
+    <w:unhideWhenUsed/>
+    <w:rsid w:val="002F6D4E"/>
+    <w:pPr>
+      <w:spacing w:after="100"/>
+      <w:ind w:left="440"/>
+    </w:pPr>
+  </w:style>
+  <w:style w:type="character" w:styleId="Hyperlink">
+    <w:name w:val="Hyperlink"/>
+    <w:basedOn w:val="DefaultParagraphFont"/>
+    <w:uiPriority w:val="99"/>
+    <w:unhideWhenUsed/>
+    <w:rsid w:val="002F6D4E"/>
+    <w:rPr>
+      <w:color w:val="0563C1" w:themeColor="hyperlink"/>
+      <w:u w:val="single"/>
     </w:rPr>
   </w:style>
 </w:styles>
@@ -4434,7 +5379,7 @@
     <w:charset w:val="00"/>
     <w:family w:val="roman"/>
     <w:pitch w:val="variable"/>
-    <w:sig w:usb0="E0002EFF" w:usb1="C000785B" w:usb2="00000009" w:usb3="00000000" w:csb0="000001FF" w:csb1="00000000"/>
+    <w:sig w:usb0="E0002AFF" w:usb1="C0007843" w:usb2="00000009" w:usb3="00000000" w:csb0="000001FF" w:csb1="00000000"/>
   </w:font>
   <w:font w:name="Courier New">
     <w:panose1 w:val="02070309020205020404"/>
@@ -4455,14 +5400,14 @@
     <w:charset w:val="00"/>
     <w:family w:val="swiss"/>
     <w:pitch w:val="variable"/>
-    <w:sig w:usb0="E4002EFF" w:usb1="C000247B" w:usb2="00000009" w:usb3="00000000" w:csb0="000001FF" w:csb1="00000000"/>
+    <w:sig w:usb0="E00002FF" w:usb1="4000ACFF" w:usb2="00000001" w:usb3="00000000" w:csb0="0000019F" w:csb1="00000000"/>
   </w:font>
   <w:font w:name="Calibri Light">
     <w:panose1 w:val="020F0302020204030204"/>
     <w:charset w:val="00"/>
     <w:family w:val="swiss"/>
     <w:pitch w:val="variable"/>
-    <w:sig w:usb0="E4002EFF" w:usb1="C000247B" w:usb2="00000009" w:usb3="00000000" w:csb0="000001FF" w:csb1="00000000"/>
+    <w:sig w:usb0="A00002EF" w:usb1="4000207B" w:usb2="00000000" w:usb3="00000000" w:csb0="0000009F" w:csb1="00000000"/>
   </w:font>
   <w:font w:name="Cambria Math">
     <w:panose1 w:val="02040503050406030204"/>
@@ -4495,6 +5440,7 @@
     <w:rsid w:val="0083167F"/>
     <w:rsid w:val="00953A79"/>
     <w:rsid w:val="00985241"/>
+    <w:rsid w:val="00A61626"/>
   </w:rsids>
   <m:mathPr>
     <m:mathFont m:val="Cambria Math"/>
@@ -5304,12 +6250,6 @@
 </file>
 
 <file path=customXml/item3.xml><?xml version="1.0" encoding="utf-8"?>
-<p:properties xmlns:p="http://schemas.microsoft.com/office/2006/metadata/properties" xmlns:xsi="http://www.w3.org/2001/XMLSchema-instance" xmlns:pc="http://schemas.microsoft.com/office/infopath/2007/PartnerControls">
-  <documentManagement/>
-</p:properties>
-</file>
-
-<file path=customXml/item4.xml><?xml version="1.0" encoding="utf-8"?>
 <ct:contentTypeSchema xmlns:ct="http://schemas.microsoft.com/office/2006/metadata/contentType" xmlns:ma="http://schemas.microsoft.com/office/2006/metadata/properties/metaAttributes" ct:_="" ma:_="" ma:contentTypeName="Document" ma:contentTypeID="0x01010024FA3E50DF9F2B41A37E5D5D5E1E92A1" ma:contentTypeVersion="13" ma:contentTypeDescription="Create a new document." ma:contentTypeScope="" ma:versionID="4732d4b77f1ceb9b287d973fc37f8260">
   <xsd:schema xmlns:xsd="http://www.w3.org/2001/XMLSchema" xmlns:xs="http://www.w3.org/2001/XMLSchema" xmlns:p="http://schemas.microsoft.com/office/2006/metadata/properties" xmlns:ns3="e2a7af89-260d-450d-892c-eee7f6f09eda" xmlns:ns4="965882ff-ec53-48c1-938f-f2e5eb287423" targetNamespace="http://schemas.microsoft.com/office/2006/metadata/properties" ma:root="true" ma:fieldsID="756c8258fcf43f9070373d6426258423" ns3:_="" ns4:_="">
     <xsd:import namespace="e2a7af89-260d-450d-892c-eee7f6f09eda"/>
@@ -5532,6 +6472,12 @@
 </ct:contentTypeSchema>
 </file>
 
+<file path=customXml/item4.xml><?xml version="1.0" encoding="utf-8"?>
+<p:properties xmlns:p="http://schemas.microsoft.com/office/2006/metadata/properties" xmlns:xsi="http://www.w3.org/2001/XMLSchema-instance" xmlns:pc="http://schemas.microsoft.com/office/infopath/2007/PartnerControls">
+  <documentManagement/>
+</p:properties>
+</file>
+
 <file path=customXml/item5.xml><?xml version="1.0" encoding="utf-8"?>
 <b:Sources xmlns:b="http://schemas.openxmlformats.org/officeDocument/2006/bibliography" xmlns="http://schemas.openxmlformats.org/officeDocument/2006/bibliography" SelectedStyle="/APASixthEditionOfficeOnline.xsl" StyleName="APA"/>
 </file>
@@ -5553,15 +6499,6 @@
 </file>
 
 <file path=customXml/itemProps3.xml><?xml version="1.0" encoding="utf-8"?>
-<ds:datastoreItem xmlns:ds="http://schemas.openxmlformats.org/officeDocument/2006/customXml" ds:itemID="{A9705CD4-DD21-4D9C-9B6D-3093D606A90B}">
-  <ds:schemaRefs>
-    <ds:schemaRef ds:uri="http://schemas.microsoft.com/office/2006/metadata/properties"/>
-    <ds:schemaRef ds:uri="http://schemas.microsoft.com/office/infopath/2007/PartnerControls"/>
-  </ds:schemaRefs>
-</ds:datastoreItem>
-</file>
-
-<file path=customXml/itemProps4.xml><?xml version="1.0" encoding="utf-8"?>
 <ds:datastoreItem xmlns:ds="http://schemas.openxmlformats.org/officeDocument/2006/customXml" ds:itemID="{B095FE4A-6751-414D-9CA9-4882F7F3BD60}">
   <ds:schemaRefs>
     <ds:schemaRef ds:uri="http://schemas.microsoft.com/office/2006/metadata/contentType"/>
@@ -5580,8 +6517,17 @@
 </ds:datastoreItem>
 </file>
 
+<file path=customXml/itemProps4.xml><?xml version="1.0" encoding="utf-8"?>
+<ds:datastoreItem xmlns:ds="http://schemas.openxmlformats.org/officeDocument/2006/customXml" ds:itemID="{A9705CD4-DD21-4D9C-9B6D-3093D606A90B}">
+  <ds:schemaRefs>
+    <ds:schemaRef ds:uri="http://schemas.microsoft.com/office/2006/metadata/properties"/>
+    <ds:schemaRef ds:uri="http://schemas.microsoft.com/office/infopath/2007/PartnerControls"/>
+  </ds:schemaRefs>
+</ds:datastoreItem>
+</file>
+
 <file path=customXml/itemProps5.xml><?xml version="1.0" encoding="utf-8"?>
-<ds:datastoreItem xmlns:ds="http://schemas.openxmlformats.org/officeDocument/2006/customXml" ds:itemID="{2FC40CF2-BDAD-4558-B79B-D10A72CA3AB0}">
+<ds:datastoreItem xmlns:ds="http://schemas.openxmlformats.org/officeDocument/2006/customXml" ds:itemID="{33228349-FF8D-4193-BBC5-D26903585BAE}">
   <ds:schemaRefs>
     <ds:schemaRef ds:uri="http://schemas.openxmlformats.org/officeDocument/2006/bibliography"/>
   </ds:schemaRefs>

</xml_diff>

<commit_message>
finished report question 2
</commit_message>
<xml_diff>
--- a/Lab 1/ECE 358 Lab1 Report.docx
+++ b/Lab 1/ECE 358 Lab1 Report.docx
@@ -1583,19 +1583,17 @@
       <w:r>
         <w:br w:type="page"/>
       </w:r>
-      <w:bookmarkStart w:id="0" w:name="_GoBack"/>
-      <w:bookmarkEnd w:id="0"/>
     </w:p>
     <w:p>
       <w:pPr>
         <w:pStyle w:val="Heading1"/>
       </w:pPr>
-      <w:bookmarkStart w:id="1" w:name="_Toc42015354"/>
+      <w:bookmarkStart w:id="0" w:name="_Toc42015354"/>
       <w:r>
         <w:lastRenderedPageBreak/>
         <w:t>Question 1</w:t>
       </w:r>
-      <w:bookmarkEnd w:id="1"/>
+      <w:bookmarkEnd w:id="0"/>
     </w:p>
     <w:p>
       <w:r>
@@ -1998,70 +1996,20 @@
       <w:pPr>
         <w:pStyle w:val="Heading1"/>
       </w:pPr>
-      <w:bookmarkStart w:id="2" w:name="_Toc42015355"/>
+      <w:bookmarkStart w:id="1" w:name="_Toc42015355"/>
       <w:r>
         <w:t>Question 2</w:t>
       </w:r>
-      <w:bookmarkEnd w:id="2"/>
+      <w:bookmarkEnd w:id="1"/>
     </w:p>
-    <w:p>
-      <w:r>
-        <w:t xml:space="preserve">Talk here about </w:t>
-      </w:r>
-      <w:r>
-        <w:t xml:space="preserve">the structure of the implementation (helper functions, simulation function, output function, </w:t>
-      </w:r>
-      <w:proofErr w:type="spellStart"/>
-      <w:r>
-        <w:t>e</w:t>
-      </w:r>
-      <w:r>
-        <w:t>tc</w:t>
-      </w:r>
-      <w:proofErr w:type="spellEnd"/>
-      <w:r>
-        <w:t>)</w:t>
-      </w:r>
-      <w:r>
-        <w:t xml:space="preserve">. Talk about the variables used, maybe show how the SIM_TIME and other constants are defined and why they’re made global. </w:t>
-      </w:r>
-    </w:p>
-    <w:p>
-      <w:pPr>
-        <w:pStyle w:val="Heading2"/>
-      </w:pPr>
-      <w:bookmarkStart w:id="3" w:name="_Toc42015356"/>
-      <w:r>
-        <w:t>Packet Generation</w:t>
-      </w:r>
-      <w:bookmarkEnd w:id="3"/>
-    </w:p>
-    <w:p>
-      <w:pPr>
-        <w:pStyle w:val="Heading3"/>
-      </w:pPr>
-      <w:bookmarkStart w:id="4" w:name="_Toc42015357"/>
-      <w:proofErr w:type="spellStart"/>
-      <w:r>
-        <w:t>e</w:t>
-      </w:r>
-      <w:r>
-        <w:t>xpn_random</w:t>
-      </w:r>
-      <w:proofErr w:type="spellEnd"/>
-      <w:r>
-        <w:t xml:space="preserve"> function</w:t>
-      </w:r>
-      <w:bookmarkEnd w:id="4"/>
-    </w:p>
-    <w:bookmarkStart w:id="5" w:name="_MON_1652610928"/>
-    <w:bookmarkEnd w:id="5"/>
+    <w:bookmarkStart w:id="2" w:name="_MON_1652628326"/>
+    <w:bookmarkEnd w:id="2"/>
     <w:p>
       <w:pPr>
         <w:keepNext/>
       </w:pPr>
       <w:r>
-        <w:object w:dxaOrig="9360" w:dyaOrig="1590" w14:anchorId="4A0A648D">
+        <w:object w:dxaOrig="9360" w:dyaOrig="4440" w14:anchorId="4D0774C4">
           <v:shapetype id="_x0000_t75" coordsize="21600,21600" o:spt="75" o:preferrelative="t" path="m@4@5l@4@11@9@11@9@5xe" filled="f" stroked="f">
             <v:stroke joinstyle="miter"/>
             <v:formulas>
@@ -2081,10 +2029,10 @@
             <v:path o:extrusionok="f" gradientshapeok="t" o:connecttype="rect"/>
             <o:lock v:ext="edit" aspectratio="t"/>
           </v:shapetype>
-          <v:shape id="_x0000_i1025" type="#_x0000_t75" style="width:323pt;height:56pt" o:ole="">
-            <v:imagedata r:id="rId10" o:title="" cropbottom="19043f" cropright="20291f"/>
+          <v:shape id="_x0000_i1040" type="#_x0000_t75" style="width:468pt;height:197.55pt" o:ole="">
+            <v:imagedata r:id="rId10" o:title="" cropbottom="7262f"/>
           </v:shape>
-          <o:OLEObject Type="Embed" ProgID="Word.OpenDocumentText.12" ShapeID="_x0000_i1025" DrawAspect="Content" ObjectID="_1652628603" r:id="rId11"/>
+          <o:OLEObject Type="Embed" ProgID="Word.OpenDocumentText.12" ShapeID="_x0000_i1040" DrawAspect="Content" ObjectID="_1652637729" r:id="rId11"/>
         </w:object>
       </w:r>
     </w:p>
@@ -2095,29 +2043,134 @@
       <w:r>
         <w:t xml:space="preserve">Figure </w:t>
       </w:r>
-      <w:r>
-        <w:fldChar w:fldCharType="begin"/>
-      </w:r>
-      <w:r>
-        <w:instrText xml:space="preserve"> SEQ Figure \* ARABIC </w:instrText>
-      </w:r>
-      <w:r>
-        <w:fldChar w:fldCharType="separate"/>
-      </w:r>
-      <w:r>
-        <w:rPr>
-          <w:noProof/>
-        </w:rPr>
-        <w:t>1</w:t>
-      </w:r>
-      <w:r>
-        <w:rPr>
-          <w:noProof/>
-        </w:rPr>
-        <w:fldChar w:fldCharType="end"/>
-      </w:r>
+      <w:fldSimple w:instr=" SEQ Figure \* ARABIC ">
+        <w:r>
+          <w:rPr>
+            <w:noProof/>
+          </w:rPr>
+          <w:t>1</w:t>
+        </w:r>
+      </w:fldSimple>
+      <w:r>
+        <w:t xml:space="preserve"> Defining constants in the code</w:t>
+      </w:r>
+    </w:p>
+    <w:p>
+      <w:r>
+        <w:t xml:space="preserve">Our code modularizes </w:t>
+      </w:r>
+      <w:r>
+        <w:t xml:space="preserve">most of the sub-functionality of the M/M/1 and M/M/1/K simulators. </w:t>
+      </w:r>
+      <w:r>
+        <w:t xml:space="preserve">For a lot of </w:t>
+      </w:r>
+      <w:r>
+        <w:t xml:space="preserve">tasks </w:t>
+      </w:r>
+      <w:r>
+        <w:t>like generating packets</w:t>
+      </w:r>
+      <w:r>
+        <w:t>, computing statistics and writing to csv files</w:t>
+      </w:r>
+      <w:r>
+        <w:t xml:space="preserve"> we wrapped the sub-routines into helper functions</w:t>
+      </w:r>
+      <w:r>
+        <w:t xml:space="preserve">. This way the logic is easily reusable and configurable using function parameters. It also enabled easy </w:t>
+      </w:r>
+      <w:r>
+        <w:t>unit testing of the code to make sure each component worked correctly.</w:t>
+      </w:r>
+    </w:p>
+    <w:p>
+      <w:r>
+        <w:t>Shown in Figure 1</w:t>
+      </w:r>
+      <w:r>
+        <w:t xml:space="preserve"> are some constants we defined for the simulations and helper functions to access. </w:t>
+      </w:r>
+      <w:r>
+        <w:t>Defining these values in once place let us run the large simulations with different parameters easily (such as with longer simulation time</w:t>
+      </w:r>
+      <w:r>
+        <w:t>). Titles for the csv files were also defined here to simplify</w:t>
+      </w:r>
+      <w:r>
+        <w:t xml:space="preserve"> writing results to the files.</w:t>
+      </w:r>
+    </w:p>
+    <w:p>
+      <w:pPr>
+        <w:pStyle w:val="Heading2"/>
+      </w:pPr>
+      <w:bookmarkStart w:id="3" w:name="_Toc42015356"/>
+      <w:r>
+        <w:lastRenderedPageBreak/>
+        <w:t>Packet Generation</w:t>
+      </w:r>
+      <w:bookmarkEnd w:id="3"/>
+    </w:p>
+    <w:p>
+      <w:pPr>
+        <w:pStyle w:val="Heading3"/>
+      </w:pPr>
+      <w:bookmarkStart w:id="4" w:name="_Toc42015357"/>
+      <w:proofErr w:type="spellStart"/>
+      <w:r>
+        <w:t>e</w:t>
+      </w:r>
+      <w:r>
+        <w:t>xpn_random</w:t>
+      </w:r>
+      <w:proofErr w:type="spellEnd"/>
+      <w:r>
+        <w:t xml:space="preserve"> function</w:t>
+      </w:r>
+      <w:bookmarkEnd w:id="4"/>
+    </w:p>
+    <w:bookmarkStart w:id="5" w:name="_MON_1652610928"/>
+    <w:bookmarkEnd w:id="5"/>
+    <w:p>
+      <w:pPr>
+        <w:keepNext/>
+      </w:pPr>
+      <w:r>
+        <w:object w:dxaOrig="9360" w:dyaOrig="1590" w14:anchorId="4A0A648D">
+          <v:shape id="_x0000_i1025" type="#_x0000_t75" style="width:322.7pt;height:56.15pt" o:ole="">
+            <v:imagedata r:id="rId12" o:title="" cropbottom="19043f" cropright="20291f"/>
+          </v:shape>
+          <o:OLEObject Type="Embed" ProgID="Word.OpenDocumentText.12" ShapeID="_x0000_i1025" DrawAspect="Content" ObjectID="_1652637730" r:id="rId13"/>
+        </w:object>
+      </w:r>
+    </w:p>
+    <w:p>
+      <w:pPr>
+        <w:pStyle w:val="Caption"/>
+      </w:pPr>
+      <w:r>
+        <w:t xml:space="preserve">Figure </w:t>
+      </w:r>
+      <w:fldSimple w:instr=" SEQ Figure \* ARABIC ">
+        <w:r>
+          <w:rPr>
+            <w:noProof/>
+          </w:rPr>
+          <w:t>2</w:t>
+        </w:r>
+      </w:fldSimple>
       <w:r>
         <w:t xml:space="preserve"> Helper function that generates an exponential random number</w:t>
+      </w:r>
+      <w:r>
+        <w:t xml:space="preserve"> from a rate p</w:t>
+      </w:r>
+      <w:r>
+        <w:t>a</w:t>
+      </w:r>
+      <w:r>
+        <w:t>rameter</w:t>
       </w:r>
     </w:p>
     <w:p>
@@ -2138,10 +2191,10 @@
       </w:pPr>
       <w:r>
         <w:object w:dxaOrig="9360" w:dyaOrig="5580" w14:anchorId="7B1F48E1">
-          <v:shape id="_x0000_i1067" type="#_x0000_t75" style="width:468pt;height:253.5pt" o:ole="">
-            <v:imagedata r:id="rId12" o:title="" cropbottom="5990f"/>
+          <v:shape id="_x0000_i1026" type="#_x0000_t75" style="width:468pt;height:253.7pt" o:ole="">
+            <v:imagedata r:id="rId14" o:title="" cropbottom="5990f"/>
           </v:shape>
-          <o:OLEObject Type="Embed" ProgID="Word.OpenDocumentText.12" ShapeID="_x0000_i1067" DrawAspect="Content" ObjectID="_1652628604" r:id="rId13"/>
+          <o:OLEObject Type="Embed" ProgID="Word.OpenDocumentText.12" ShapeID="_x0000_i1026" DrawAspect="Content" ObjectID="_1652637731" r:id="rId15"/>
         </w:object>
       </w:r>
     </w:p>
@@ -2152,24 +2205,14 @@
       <w:r>
         <w:t xml:space="preserve">Figure </w:t>
       </w:r>
-      <w:r>
-        <w:fldChar w:fldCharType="begin"/>
-      </w:r>
-      <w:r>
-        <w:instrText xml:space="preserve"> SEQ Figure \* ARABIC </w:instrText>
-      </w:r>
-      <w:r>
-        <w:fldChar w:fldCharType="separate"/>
-      </w:r>
-      <w:r>
-        <w:rPr>
-          <w:noProof/>
-        </w:rPr>
-        <w:t>2</w:t>
-      </w:r>
-      <w:r>
-        <w:fldChar w:fldCharType="end"/>
-      </w:r>
+      <w:fldSimple w:instr=" SEQ Figure \* ARABIC ">
+        <w:r>
+          <w:rPr>
+            <w:noProof/>
+          </w:rPr>
+          <w:t>3</w:t>
+        </w:r>
+      </w:fldSimple>
       <w:r>
         <w:t xml:space="preserve"> Function to encapsulate generation of random variables, computing statistics on them</w:t>
       </w:r>
@@ -2201,10 +2244,10 @@
       </w:pPr>
       <w:r>
         <w:object w:dxaOrig="9360" w:dyaOrig="3015" w14:anchorId="6956B493">
-          <v:shape id="_x0000_i1026" type="#_x0000_t75" style="width:354pt;height:127pt" o:ole="">
-            <v:imagedata r:id="rId14" o:title="" cropbottom="10416f" cropright="15894f"/>
+          <v:shape id="_x0000_i1027" type="#_x0000_t75" style="width:354pt;height:126.85pt" o:ole="">
+            <v:imagedata r:id="rId16" o:title="" cropbottom="10416f" cropright="15894f"/>
           </v:shape>
-          <o:OLEObject Type="Embed" ProgID="Word.OpenDocumentText.12" ShapeID="_x0000_i1026" DrawAspect="Content" ObjectID="_1652628605" r:id="rId15"/>
+          <o:OLEObject Type="Embed" ProgID="Word.OpenDocumentText.12" ShapeID="_x0000_i1027" DrawAspect="Content" ObjectID="_1652637732" r:id="rId17"/>
         </w:object>
       </w:r>
     </w:p>
@@ -2215,27 +2258,14 @@
       <w:r>
         <w:t xml:space="preserve">Figure </w:t>
       </w:r>
-      <w:r>
-        <w:fldChar w:fldCharType="begin"/>
-      </w:r>
-      <w:r>
-        <w:instrText xml:space="preserve"> SEQ Figure \* ARABIC </w:instrText>
-      </w:r>
-      <w:r>
-        <w:fldChar w:fldCharType="separate"/>
-      </w:r>
-      <w:r>
-        <w:rPr>
-          <w:noProof/>
-        </w:rPr>
-        <w:t>3</w:t>
-      </w:r>
-      <w:r>
-        <w:rPr>
-          <w:noProof/>
-        </w:rPr>
-        <w:fldChar w:fldCharType="end"/>
-      </w:r>
+      <w:fldSimple w:instr=" SEQ Figure \* ARABIC ">
+        <w:r>
+          <w:rPr>
+            <w:noProof/>
+          </w:rPr>
+          <w:t>4</w:t>
+        </w:r>
+      </w:fldSimple>
       <w:r>
         <w:t xml:space="preserve"> </w:t>
       </w:r>
@@ -2257,10 +2287,10 @@
       </w:pPr>
       <w:r>
         <w:object w:dxaOrig="9360" w:dyaOrig="3870" w14:anchorId="6EC37002">
-          <v:shape id="_x0000_i1027" type="#_x0000_t75" style="width:372pt;height:170pt" o:ole="">
-            <v:imagedata r:id="rId16" o:title="" cropbottom="7853f" cropright="13443f"/>
+          <v:shape id="_x0000_i1028" type="#_x0000_t75" style="width:372pt;height:170.15pt" o:ole="">
+            <v:imagedata r:id="rId18" o:title="" cropbottom="7853f" cropright="13443f"/>
           </v:shape>
-          <o:OLEObject Type="Embed" ProgID="Word.OpenDocumentText.12" ShapeID="_x0000_i1027" DrawAspect="Content" ObjectID="_1652628606" r:id="rId17"/>
+          <o:OLEObject Type="Embed" ProgID="Word.OpenDocumentText.12" ShapeID="_x0000_i1028" DrawAspect="Content" ObjectID="_1652637733" r:id="rId19"/>
         </w:object>
       </w:r>
     </w:p>
@@ -2274,27 +2304,14 @@
       <w:r>
         <w:t xml:space="preserve">Figure </w:t>
       </w:r>
-      <w:r>
-        <w:fldChar w:fldCharType="begin"/>
-      </w:r>
-      <w:r>
-        <w:instrText xml:space="preserve"> SEQ Figure \* ARABIC </w:instrText>
-      </w:r>
-      <w:r>
-        <w:fldChar w:fldCharType="separate"/>
-      </w:r>
-      <w:r>
-        <w:rPr>
-          <w:noProof/>
-        </w:rPr>
-        <w:t>4</w:t>
-      </w:r>
-      <w:r>
-        <w:rPr>
-          <w:noProof/>
-        </w:rPr>
-        <w:fldChar w:fldCharType="end"/>
-      </w:r>
+      <w:fldSimple w:instr=" SEQ Figure \* ARABIC ">
+        <w:r>
+          <w:rPr>
+            <w:noProof/>
+          </w:rPr>
+          <w:t>5</w:t>
+        </w:r>
+      </w:fldSimple>
       <w:r>
         <w:t xml:space="preserve"> Helper function to generate observer events</w:t>
       </w:r>
@@ -2313,10 +2330,10 @@
       </w:pPr>
       <w:r>
         <w:object w:dxaOrig="9360" w:dyaOrig="5295" w14:anchorId="77C552E8">
-          <v:shape id="_x0000_i1028" type="#_x0000_t75" style="width:398pt;height:239pt" o:ole="">
-            <v:imagedata r:id="rId18" o:title="" cropbottom="6242f" cropright="9746f"/>
+          <v:shape id="_x0000_i1029" type="#_x0000_t75" style="width:397.7pt;height:239.15pt" o:ole="">
+            <v:imagedata r:id="rId20" o:title="" cropbottom="6242f" cropright="9746f"/>
           </v:shape>
-          <o:OLEObject Type="Embed" ProgID="Word.OpenDocumentText.12" ShapeID="_x0000_i1028" DrawAspect="Content" ObjectID="_1652628607" r:id="rId19"/>
+          <o:OLEObject Type="Embed" ProgID="Word.OpenDocumentText.12" ShapeID="_x0000_i1029" DrawAspect="Content" ObjectID="_1652637734" r:id="rId21"/>
         </w:object>
       </w:r>
     </w:p>
@@ -2327,32 +2344,22 @@
       <w:r>
         <w:t xml:space="preserve">Figure </w:t>
       </w:r>
-      <w:r>
-        <w:fldChar w:fldCharType="begin"/>
-      </w:r>
-      <w:r>
-        <w:instrText xml:space="preserve"> SEQ Figure \* ARABIC </w:instrText>
-      </w:r>
-      <w:r>
-        <w:fldChar w:fldCharType="separate"/>
-      </w:r>
-      <w:r>
-        <w:rPr>
-          <w:noProof/>
-        </w:rPr>
-        <w:t>5</w:t>
-      </w:r>
-      <w:r>
-        <w:rPr>
-          <w:noProof/>
-        </w:rPr>
-        <w:fldChar w:fldCharType="end"/>
-      </w:r>
+      <w:fldSimple w:instr=" SEQ Figure \* ARABIC ">
+        <w:r>
+          <w:rPr>
+            <w:noProof/>
+          </w:rPr>
+          <w:t>6</w:t>
+        </w:r>
+      </w:fldSimple>
       <w:r>
         <w:t xml:space="preserve"> Function to generate departure events based on arrival events. Works in similar fashion to </w:t>
       </w:r>
       <w:proofErr w:type="spellStart"/>
       <w:r>
+        <w:rPr>
+          <w:rFonts w:asciiTheme="majorHAnsi" w:hAnsiTheme="majorHAnsi" w:cstheme="majorHAnsi"/>
+        </w:rPr>
         <w:t>gen_arrival</w:t>
       </w:r>
       <w:proofErr w:type="spellEnd"/>
@@ -2361,6 +2368,9 @@
       </w:r>
       <w:proofErr w:type="spellStart"/>
       <w:r>
+        <w:rPr>
+          <w:rFonts w:asciiTheme="majorHAnsi" w:hAnsiTheme="majorHAnsi" w:cstheme="majorHAnsi"/>
+        </w:rPr>
         <w:t>gen_observer</w:t>
       </w:r>
       <w:proofErr w:type="spellEnd"/>
@@ -2373,10 +2383,10 @@
       </w:pPr>
       <w:r>
         <w:object w:dxaOrig="9360" w:dyaOrig="1875" w14:anchorId="4E6F3BBB">
-          <v:shape id="_x0000_i1030" type="#_x0000_t75" style="width:251pt;height:71.5pt" o:ole="">
-            <v:imagedata r:id="rId20" o:title="" cropbottom="15687f" cropright="30401f"/>
+          <v:shape id="_x0000_i1030" type="#_x0000_t75" style="width:250.7pt;height:71.55pt" o:ole="">
+            <v:imagedata r:id="rId22" o:title="" cropbottom="15687f" cropright="30401f"/>
           </v:shape>
-          <o:OLEObject Type="Embed" ProgID="Word.OpenDocumentText.12" ShapeID="_x0000_i1030" DrawAspect="Content" ObjectID="_1652628608" r:id="rId21"/>
+          <o:OLEObject Type="Embed" ProgID="Word.OpenDocumentText.12" ShapeID="_x0000_i1030" DrawAspect="Content" ObjectID="_1652637735" r:id="rId23"/>
         </w:object>
       </w:r>
     </w:p>
@@ -2387,24 +2397,14 @@
       <w:r>
         <w:t xml:space="preserve">Figure </w:t>
       </w:r>
-      <w:r>
-        <w:fldChar w:fldCharType="begin"/>
-      </w:r>
-      <w:r>
-        <w:instrText xml:space="preserve"> SEQ Figure \* ARABIC </w:instrText>
-      </w:r>
-      <w:r>
-        <w:fldChar w:fldCharType="separate"/>
-      </w:r>
-      <w:r>
-        <w:rPr>
-          <w:noProof/>
-        </w:rPr>
-        <w:t>6</w:t>
-      </w:r>
-      <w:r>
-        <w:fldChar w:fldCharType="end"/>
-      </w:r>
+      <w:fldSimple w:instr=" SEQ Figure \* ARABIC ">
+        <w:r>
+          <w:rPr>
+            <w:noProof/>
+          </w:rPr>
+          <w:t>7</w:t>
+        </w:r>
+      </w:fldSimple>
       <w:r>
         <w:t xml:space="preserve"> Helper function to generate random service times for packets</w:t>
       </w:r>
@@ -2417,10 +2417,10 @@
       </w:pPr>
       <w:r>
         <w:object w:dxaOrig="9360" w:dyaOrig="4440" w14:anchorId="1DADE229">
-          <v:shape id="_x0000_i1047" type="#_x0000_t75" style="width:429.5pt;height:196.5pt" o:ole="">
-            <v:imagedata r:id="rId22" o:title="" cropbottom="7528f" cropright="5391f"/>
+          <v:shape id="_x0000_i1031" type="#_x0000_t75" style="width:429.45pt;height:196.3pt" o:ole="">
+            <v:imagedata r:id="rId24" o:title="" cropbottom="7528f" cropright="5391f"/>
           </v:shape>
-          <o:OLEObject Type="Embed" ProgID="Word.OpenDocumentText.12" ShapeID="_x0000_i1047" DrawAspect="Content" ObjectID="_1652628609" r:id="rId23"/>
+          <o:OLEObject Type="Embed" ProgID="Word.OpenDocumentText.12" ShapeID="_x0000_i1031" DrawAspect="Content" ObjectID="_1652637736" r:id="rId25"/>
         </w:object>
       </w:r>
     </w:p>
@@ -2431,32 +2431,20 @@
       <w:r>
         <w:t xml:space="preserve">Figure </w:t>
       </w:r>
-      <w:r>
-        <w:fldChar w:fldCharType="begin"/>
-      </w:r>
-      <w:r>
-        <w:instrText xml:space="preserve"> SEQ Figure \* ARABIC </w:instrText>
-      </w:r>
-      <w:r>
-        <w:fldChar w:fldCharType="separate"/>
-      </w:r>
-      <w:r>
-        <w:rPr>
-          <w:noProof/>
-        </w:rPr>
-        <w:t>7</w:t>
-      </w:r>
-      <w:r>
-        <w:fldChar w:fldCharType="end"/>
-      </w:r>
+      <w:fldSimple w:instr=" SEQ Figure \* ARABIC ">
+        <w:r>
+          <w:rPr>
+            <w:noProof/>
+          </w:rPr>
+          <w:t>8</w:t>
+        </w:r>
+      </w:fldSimple>
       <w:r>
         <w:t xml:space="preserve"> Function to aggregate the generation of arrival, departure and observer events. Based on whether </w:t>
       </w:r>
-      <w:proofErr w:type="spellStart"/>
-      <w:r>
-        <w:t>its</w:t>
-      </w:r>
-      <w:proofErr w:type="spellEnd"/>
+      <w:r>
+        <w:t>it’s</w:t>
+      </w:r>
       <w:r>
         <w:t xml:space="preserve"> used for </w:t>
       </w:r>
@@ -2469,27 +2457,192 @@
     </w:p>
     <w:p>
       <w:r>
-        <w:t xml:space="preserve">Explain a bit on </w:t>
-      </w:r>
-      <w:r>
-        <w:t>how this approach helps to maintain code reusability and testability.</w:t>
-      </w:r>
-      <w:r>
-        <w:t xml:space="preserve"> Talk about certain design decisions like why </w:t>
+        <w:t xml:space="preserve">The set of functions prefixed with “gen” </w:t>
+      </w:r>
+      <w:r>
+        <w:t>are helper functions meant to streamline generation of events.</w:t>
+      </w:r>
+      <w:r>
+        <w:t xml:space="preserve"> The separate functions used to generate arrival and observer events are similar</w:t>
+      </w:r>
+      <w:r>
+        <w:t xml:space="preserve"> in that they both use an arrival rate to </w:t>
+      </w:r>
+      <w:r>
+        <w:t xml:space="preserve">sequentially generate respective events at random contiguous times. </w:t>
+      </w:r>
+      <w:r>
+        <w:t xml:space="preserve">The </w:t>
       </w:r>
       <w:proofErr w:type="spellStart"/>
       <w:r>
-        <w:t>dict</w:t>
+        <w:rPr>
+          <w:rFonts w:asciiTheme="majorHAnsi" w:hAnsiTheme="majorHAnsi" w:cstheme="majorHAnsi"/>
+        </w:rPr>
+        <w:t>gen_observer</w:t>
       </w:r>
       <w:proofErr w:type="spellEnd"/>
       <w:r>
+        <w:t xml:space="preserve"> function scales the rate argument </w:t>
+      </w:r>
+      <w:r>
+        <w:t xml:space="preserve">before using it </w:t>
+      </w:r>
+      <w:r>
+        <w:t xml:space="preserve">because </w:t>
+      </w:r>
+      <w:r>
+        <w:t xml:space="preserve">observation events need to occur </w:t>
+      </w:r>
+      <w:r>
+        <w:t>at least</w:t>
+      </w:r>
+      <w:r>
+        <w:t xml:space="preserve"> 5 times as frequently </w:t>
+      </w:r>
+      <w:r>
+        <w:t xml:space="preserve">as arrival or departure events for accurate experimental data. </w:t>
+      </w:r>
+    </w:p>
+    <w:p>
+      <w:r>
+        <w:t xml:space="preserve">The </w:t>
+      </w:r>
+      <w:proofErr w:type="spellStart"/>
+      <w:r>
+        <w:rPr>
+          <w:rFonts w:asciiTheme="majorHAnsi" w:hAnsiTheme="majorHAnsi" w:cstheme="majorHAnsi"/>
+        </w:rPr>
+        <w:t>gen_departure</w:t>
+      </w:r>
+      <w:proofErr w:type="spellEnd"/>
+      <w:r>
+        <w:t xml:space="preserve"> function works a bit differently as it creates departure events based on</w:t>
+      </w:r>
+      <w:r>
+        <w:t xml:space="preserve"> a list of arrival events passed into the function. This is because</w:t>
+      </w:r>
+      <w:r>
+        <w:t xml:space="preserve"> each packet has an arrival and departure event, and the departure event for every packet must happen </w:t>
+      </w:r>
+      <w:r>
+        <w:t xml:space="preserve">sometime after its arrival depending on the packet’s service time. </w:t>
+      </w:r>
+      <w:r>
+        <w:t xml:space="preserve">The departure time for each packet </w:t>
+      </w:r>
+      <w:r>
+        <w:t xml:space="preserve">in the </w:t>
+      </w:r>
+      <w:proofErr w:type="spellStart"/>
+      <w:r>
+        <w:rPr>
+          <w:rFonts w:asciiTheme="majorHAnsi" w:hAnsiTheme="majorHAnsi" w:cstheme="majorHAnsi"/>
+        </w:rPr>
+        <w:t>arrival_events</w:t>
+      </w:r>
+      <w:proofErr w:type="spellEnd"/>
+      <w:r>
         <w:t xml:space="preserve"> </w:t>
       </w:r>
       <w:r>
-        <w:t>and how the key=lambda function ties into that</w:t>
-      </w:r>
-      <w:r>
-        <w:br w:type="page"/>
+        <w:t xml:space="preserve">list </w:t>
+      </w:r>
+      <w:r>
+        <w:t xml:space="preserve">depends on the departure time of the previous packet, so we keep track </w:t>
+      </w:r>
+      <w:r>
+        <w:t xml:space="preserve">of the previous packet’s departure time. We can determine the intermediate state of the queue based on </w:t>
+      </w:r>
+      <w:r>
+        <w:t>this and the current packet’s arrival time</w:t>
+      </w:r>
+      <w:r>
+        <w:t xml:space="preserve"> (</w:t>
+      </w:r>
+      <w:r>
+        <w:t>i.e.</w:t>
+      </w:r>
+      <w:r>
+        <w:t xml:space="preserve"> </w:t>
+      </w:r>
+      <w:r>
+        <w:t xml:space="preserve">whether the queue is empty upon a new </w:t>
+      </w:r>
+      <w:r>
+        <w:t xml:space="preserve">packet’s </w:t>
+      </w:r>
+      <w:r>
+        <w:t>arrival</w:t>
+      </w:r>
+      <w:r>
+        <w:t xml:space="preserve"> or not). If the queue is not empty, the departure time for a packet is </w:t>
+      </w:r>
+      <w:r>
+        <w:t>its</w:t>
+      </w:r>
+      <w:r>
+        <w:t xml:space="preserve"> service time plus the previous packet’s departure time. </w:t>
+      </w:r>
+      <w:r>
+        <w:t xml:space="preserve">If the queue is empty, then its just the current (arrival) time plus service time. Through this loop we build up </w:t>
+      </w:r>
+      <w:r>
+        <w:t xml:space="preserve">a list of valid departure events. </w:t>
+      </w:r>
+    </w:p>
+    <w:p>
+      <w:r>
+        <w:t xml:space="preserve">To combine the different event generators, we made the </w:t>
+      </w:r>
+      <w:proofErr w:type="spellStart"/>
+      <w:r>
+        <w:rPr>
+          <w:rFonts w:asciiTheme="majorHAnsi" w:hAnsiTheme="majorHAnsi" w:cstheme="majorHAnsi"/>
+        </w:rPr>
+        <w:t>gen_events</w:t>
+      </w:r>
+      <w:proofErr w:type="spellEnd"/>
+      <w:r>
+        <w:t xml:space="preserve"> function. </w:t>
+      </w:r>
+      <w:r>
+        <w:t xml:space="preserve">It encapsulates calling each of the specialized event generating functions and aggregates the </w:t>
+      </w:r>
+      <w:r>
+        <w:t xml:space="preserve">lists returned by each. </w:t>
+      </w:r>
+      <w:r>
+        <w:t>Furthermore,</w:t>
+      </w:r>
+      <w:r>
+        <w:t xml:space="preserve"> the queue buffer size can be passed in as an argument, and the function will return</w:t>
+      </w:r>
+      <w:r>
+        <w:t xml:space="preserve"> the correct list of events depending on the simulation situation. In the M/M/1 case, the buffer size is infinite so departure events can be calculated</w:t>
+      </w:r>
+      <w:r>
+        <w:t xml:space="preserve"> before the simulation. This isn’t the case in the M/M/1/K </w:t>
+      </w:r>
+      <w:r>
+        <w:t>simulation, and this function leaves out departure events accordingly. It also sorts the events based on time</w:t>
+      </w:r>
+      <w:r>
+        <w:t>. We decided to represent events as simple dictionaries in python, consisting of a “time” and “type” field. Dictionaries are not inherently comparable</w:t>
+      </w:r>
+      <w:r>
+        <w:t xml:space="preserve"> and so aren’t sortable. </w:t>
+      </w:r>
+      <w:proofErr w:type="gramStart"/>
+      <w:r>
+        <w:t>Therefore</w:t>
+      </w:r>
+      <w:proofErr w:type="gramEnd"/>
+      <w:r>
+        <w:t xml:space="preserve"> the sorting of the events list uses a lambda function to </w:t>
+      </w:r>
+      <w:r>
+        <w:t>specify that the events must be sorted by their numerical “time” field.</w:t>
       </w:r>
     </w:p>
     <w:p/>
@@ -2533,10 +2686,10 @@
       </w:pPr>
       <w:r>
         <w:object w:dxaOrig="9360" w:dyaOrig="11565" w14:anchorId="7C4CD930">
-          <v:shape id="_x0000_i1054" type="#_x0000_t75" style="width:468pt;height:555pt" o:ole="">
-            <v:imagedata r:id="rId24" o:title="" cropbottom="2662f"/>
+          <v:shape id="_x0000_i1032" type="#_x0000_t75" style="width:468pt;height:555pt" o:ole="">
+            <v:imagedata r:id="rId26" o:title="" cropbottom="2662f"/>
           </v:shape>
-          <o:OLEObject Type="Embed" ProgID="Word.OpenDocumentText.12" ShapeID="_x0000_i1054" DrawAspect="Content" ObjectID="_1652628610" r:id="rId25"/>
+          <o:OLEObject Type="Embed" ProgID="Word.OpenDocumentText.12" ShapeID="_x0000_i1032" DrawAspect="Content" ObjectID="_1652637737" r:id="rId27"/>
         </w:object>
       </w:r>
     </w:p>
@@ -2547,51 +2700,744 @@
       <w:r>
         <w:t xml:space="preserve">Figure </w:t>
       </w:r>
-      <w:r>
-        <w:fldChar w:fldCharType="begin"/>
-      </w:r>
-      <w:r>
-        <w:instrText xml:space="preserve"> SEQ Figure \* ARABIC </w:instrText>
-      </w:r>
-      <w:r>
-        <w:fldChar w:fldCharType="separate"/>
-      </w:r>
-      <w:r>
-        <w:rPr>
-          <w:noProof/>
-        </w:rPr>
-        <w:t>8</w:t>
-      </w:r>
-      <w:r>
-        <w:fldChar w:fldCharType="end"/>
-      </w:r>
+      <w:fldSimple w:instr=" SEQ Figure \* ARABIC ">
+        <w:r>
+          <w:rPr>
+            <w:noProof/>
+          </w:rPr>
+          <w:t>9</w:t>
+        </w:r>
+      </w:fldSimple>
       <w:r>
         <w:t xml:space="preserve"> The simulation of the M/M/1 queue. Returns the computed statistics from the simulation</w:t>
       </w:r>
     </w:p>
     <w:p>
-      <w:r>
-        <w:t>Talk about each variable declared in this function</w:t>
-      </w:r>
-      <w:r>
-        <w:t xml:space="preserve"> and how its used. </w:t>
-      </w:r>
-      <w:r>
-        <w:t xml:space="preserve">What is happening in each iteration of the for loop? </w:t>
-      </w:r>
-      <w:r>
-        <w:t xml:space="preserve">How is arrival rate, </w:t>
+      <w:pPr>
+        <w:rPr>
+          <w:rFonts w:eastAsiaTheme="minorEastAsia"/>
+        </w:rPr>
+      </w:pPr>
+      <w:r>
+        <w:t xml:space="preserve">This function </w:t>
+      </w:r>
+      <w:r>
+        <w:t>completely encapsulates the M/M/1 queue simulator</w:t>
+      </w:r>
+      <w:r>
+        <w:t xml:space="preserve"> using a</w:t>
+      </w:r>
+      <w:r>
+        <w:t xml:space="preserve"> </w:t>
+      </w:r>
+      <w:r>
+        <w:rPr>
+          <w:rFonts w:ascii="Times New Roman" w:hAnsi="Times New Roman" w:cs="Times New Roman"/>
+        </w:rPr>
+        <w:t>ρ</w:t>
+      </w:r>
+      <w:r>
+        <w:t xml:space="preserve"> value passed in as the queue utilization</w:t>
+      </w:r>
+      <w:r>
+        <w:t xml:space="preserve"> parameter. </w:t>
+      </w:r>
+      <w:r>
+        <w:t xml:space="preserve">The </w:t>
       </w:r>
       <w:proofErr w:type="spellStart"/>
       <w:r>
+        <w:rPr>
+          <w:rFonts w:asciiTheme="majorHAnsi" w:hAnsiTheme="majorHAnsi" w:cstheme="majorHAnsi"/>
+        </w:rPr>
+        <w:t>pkt_type_count</w:t>
+      </w:r>
+      <w:proofErr w:type="spellEnd"/>
+      <w:r>
+        <w:t xml:space="preserve"> is a simple dictionary that has fields to keep a count of each type of event as they occur in the simulation. </w:t>
+      </w:r>
+      <w:r>
+        <w:t xml:space="preserve">The </w:t>
+      </w:r>
+      <w:proofErr w:type="spellStart"/>
+      <w:r>
+        <w:rPr>
+          <w:rFonts w:asciiTheme="majorHAnsi" w:hAnsiTheme="majorHAnsi" w:cstheme="majorHAnsi"/>
+        </w:rPr>
+        <w:t>idle_count</w:t>
+      </w:r>
+      <w:proofErr w:type="spellEnd"/>
+      <w:r>
+        <w:t xml:space="preserve"> variable </w:t>
+      </w:r>
+      <w:r>
+        <w:t>is</w:t>
+      </w:r>
+      <w:r>
+        <w:t xml:space="preserve"> used to </w:t>
+      </w:r>
+      <w:r>
+        <w:t>keep a count of how many times we observe the queue to be empty at observer event</w:t>
+      </w:r>
+      <w:r>
+        <w:t>s</w:t>
+      </w:r>
+      <w:r>
+        <w:t xml:space="preserve">. </w:t>
+      </w:r>
+      <w:r>
+        <w:t xml:space="preserve">The </w:t>
+      </w:r>
+      <w:proofErr w:type="spellStart"/>
+      <w:r>
+        <w:rPr>
+          <w:rFonts w:asciiTheme="majorHAnsi" w:hAnsiTheme="majorHAnsi" w:cstheme="majorHAnsi"/>
+        </w:rPr>
+        <w:t>q_len_observed_over_time</w:t>
+      </w:r>
+      <w:proofErr w:type="spellEnd"/>
+      <w:r>
+        <w:t xml:space="preserve"> list keeps a record of </w:t>
+      </w:r>
+      <w:r>
+        <w:t xml:space="preserve">the </w:t>
+      </w:r>
+      <w:proofErr w:type="spellStart"/>
+      <w:r>
+        <w:rPr>
+          <w:rFonts w:asciiTheme="majorHAnsi" w:hAnsiTheme="majorHAnsi" w:cstheme="majorHAnsi"/>
+        </w:rPr>
+        <w:t>current_queue_length</w:t>
+      </w:r>
+      <w:proofErr w:type="spellEnd"/>
+      <w:r>
+        <w:t xml:space="preserve"> whenever a</w:t>
+      </w:r>
+      <w:r>
+        <w:t xml:space="preserve">n observer event occurs. The </w:t>
+      </w:r>
+      <w:proofErr w:type="spellStart"/>
+      <w:r>
+        <w:rPr>
+          <w:rFonts w:asciiTheme="majorHAnsi" w:hAnsiTheme="majorHAnsi" w:cstheme="majorHAnsi"/>
+        </w:rPr>
+        <w:t>arrival_rate</w:t>
+      </w:r>
+      <w:proofErr w:type="spellEnd"/>
+      <w:r>
+        <w:t xml:space="preserve"> is calculated based on the </w:t>
+      </w:r>
+      <w:r>
+        <w:t>relation</w:t>
+      </w:r>
+      <w:r>
+        <w:t xml:space="preserve"> </w:t>
+      </w:r>
+      <m:oMath>
+        <m:r>
+          <w:rPr>
+            <w:rFonts w:ascii="Cambria Math" w:hAnsi="Cambria Math"/>
+          </w:rPr>
+          <m:t>λ=</m:t>
+        </m:r>
+        <m:f>
+          <m:fPr>
+            <m:ctrlPr>
+              <w:rPr>
+                <w:rFonts w:ascii="Cambria Math" w:hAnsi="Cambria Math"/>
+                <w:i/>
+              </w:rPr>
+            </m:ctrlPr>
+          </m:fPr>
+          <m:num>
+            <m:r>
+              <w:rPr>
+                <w:rFonts w:ascii="Cambria Math" w:hAnsi="Cambria Math"/>
+              </w:rPr>
+              <m:t>ρ</m:t>
+            </m:r>
+            <m:r>
+              <w:rPr>
+                <w:rFonts w:ascii="Cambria Math" w:hAnsi="Cambria Math"/>
+              </w:rPr>
+              <m:t>C</m:t>
+            </m:r>
+          </m:num>
+          <m:den>
+            <m:r>
+              <w:rPr>
+                <w:rFonts w:ascii="Cambria Math" w:hAnsi="Cambria Math"/>
+              </w:rPr>
+              <m:t>L</m:t>
+            </m:r>
+          </m:den>
+        </m:f>
+      </m:oMath>
+      <w:r>
+        <w:rPr>
+          <w:rFonts w:eastAsiaTheme="minorEastAsia"/>
+        </w:rPr>
+        <w:t xml:space="preserve"> . Here </w:t>
+      </w:r>
+      <w:proofErr w:type="spellStart"/>
+      <w:r>
+        <w:rPr>
+          <w:rFonts w:asciiTheme="majorHAnsi" w:eastAsiaTheme="minorEastAsia" w:hAnsiTheme="majorHAnsi" w:cstheme="majorHAnsi"/>
+        </w:rPr>
+        <w:t>q_util</w:t>
+      </w:r>
+      <w:proofErr w:type="spellEnd"/>
+      <w:r>
+        <w:rPr>
+          <w:rFonts w:asciiTheme="majorHAnsi" w:eastAsiaTheme="minorEastAsia" w:hAnsiTheme="majorHAnsi" w:cstheme="majorHAnsi"/>
+        </w:rPr>
+        <w:t xml:space="preserve"> </w:t>
+      </w:r>
+      <w:r>
+        <w:rPr>
+          <w:rFonts w:eastAsiaTheme="minorEastAsia"/>
+        </w:rPr>
+        <w:t xml:space="preserve">is the passed-in </w:t>
+      </w:r>
+      <m:oMath>
+        <m:r>
+          <w:rPr>
+            <w:rFonts w:ascii="Cambria Math" w:eastAsiaTheme="minorEastAsia" w:hAnsi="Cambria Math"/>
+          </w:rPr>
+          <m:t>λ</m:t>
+        </m:r>
+      </m:oMath>
+      <w:r>
+        <w:rPr>
+          <w:rFonts w:eastAsiaTheme="minorEastAsia"/>
+        </w:rPr>
+        <w:t xml:space="preserve">, the </w:t>
+      </w:r>
+      <w:r>
+        <w:rPr>
+          <w:rFonts w:asciiTheme="majorHAnsi" w:eastAsiaTheme="minorEastAsia" w:hAnsiTheme="majorHAnsi" w:cstheme="majorHAnsi"/>
+        </w:rPr>
+        <w:t>TRANS_RATE</w:t>
+      </w:r>
+      <w:r>
+        <w:rPr>
+          <w:rFonts w:eastAsiaTheme="minorEastAsia"/>
+        </w:rPr>
+        <w:t xml:space="preserve"> constant is</w:t>
+      </w:r>
+      <w:r>
+        <w:rPr>
+          <w:rFonts w:eastAsiaTheme="minorEastAsia"/>
+        </w:rPr>
+        <w:t xml:space="preserve"> </w:t>
+      </w:r>
+      <m:oMath>
+        <m:r>
+          <w:rPr>
+            <w:rFonts w:ascii="Cambria Math" w:eastAsiaTheme="minorEastAsia" w:hAnsi="Cambria Math"/>
+          </w:rPr>
+          <m:t>C</m:t>
+        </m:r>
+      </m:oMath>
+      <w:r>
+        <w:rPr>
+          <w:rFonts w:eastAsiaTheme="minorEastAsia"/>
+        </w:rPr>
+        <w:t xml:space="preserve"> and </w:t>
+      </w:r>
+      <w:r>
+        <w:rPr>
+          <w:rFonts w:asciiTheme="majorHAnsi" w:eastAsiaTheme="minorEastAsia" w:hAnsiTheme="majorHAnsi" w:cstheme="majorHAnsi"/>
+        </w:rPr>
+        <w:t>AVG_PKT_LEN</w:t>
+      </w:r>
+      <w:r>
+        <w:rPr>
+          <w:rFonts w:eastAsiaTheme="minorEastAsia"/>
+        </w:rPr>
+        <w:t xml:space="preserve"> is </w:t>
+      </w:r>
+      <m:oMath>
+        <m:r>
+          <w:rPr>
+            <w:rFonts w:ascii="Cambria Math" w:eastAsiaTheme="minorEastAsia" w:hAnsi="Cambria Math"/>
+          </w:rPr>
+          <m:t>L</m:t>
+        </m:r>
+      </m:oMath>
+      <w:r>
+        <w:rPr>
+          <w:rFonts w:eastAsiaTheme="minorEastAsia"/>
+        </w:rPr>
+        <w:t xml:space="preserve">. </w:t>
+      </w:r>
+      <w:r>
+        <w:rPr>
+          <w:rFonts w:eastAsiaTheme="minorEastAsia"/>
+        </w:rPr>
+        <w:t xml:space="preserve">An </w:t>
+      </w:r>
+      <w:proofErr w:type="spellStart"/>
+      <w:r>
+        <w:rPr>
+          <w:rFonts w:asciiTheme="majorHAnsi" w:eastAsiaTheme="minorEastAsia" w:hAnsiTheme="majorHAnsi" w:cstheme="majorHAnsi"/>
+        </w:rPr>
+        <w:t>event_list</w:t>
+      </w:r>
+      <w:proofErr w:type="spellEnd"/>
+      <w:r>
+        <w:rPr>
+          <w:rFonts w:eastAsiaTheme="minorEastAsia"/>
+        </w:rPr>
+        <w:t xml:space="preserve"> is generated to </w:t>
+      </w:r>
+      <w:r>
+        <w:rPr>
+          <w:rFonts w:eastAsiaTheme="minorEastAsia"/>
+        </w:rPr>
+        <w:t>hold all the events in the simulation and then each event in the list is popped and processed in order.</w:t>
+      </w:r>
+    </w:p>
+    <w:p>
+      <w:pPr>
+        <w:rPr>
+          <w:rFonts w:cstheme="minorHAnsi"/>
+        </w:rPr>
+      </w:pPr>
+      <w:proofErr w:type="spellStart"/>
+      <w:r>
+        <w:rPr>
+          <w:rFonts w:asciiTheme="majorHAnsi" w:hAnsiTheme="majorHAnsi" w:cstheme="majorHAnsi"/>
+        </w:rPr>
+        <w:t>pkt_type_count</w:t>
+      </w:r>
+      <w:proofErr w:type="spellEnd"/>
+      <w:r>
+        <w:rPr>
+          <w:rFonts w:asciiTheme="majorHAnsi" w:hAnsiTheme="majorHAnsi" w:cstheme="majorHAnsi"/>
+        </w:rPr>
+        <w:t>[pkt['type'</w:t>
+      </w:r>
+      <w:proofErr w:type="gramStart"/>
+      <w:r>
+        <w:rPr>
+          <w:rFonts w:asciiTheme="majorHAnsi" w:hAnsiTheme="majorHAnsi" w:cstheme="majorHAnsi"/>
+        </w:rPr>
+        <w:t>]]+</w:t>
+      </w:r>
+      <w:proofErr w:type="gramEnd"/>
+      <w:r>
+        <w:rPr>
+          <w:rFonts w:asciiTheme="majorHAnsi" w:hAnsiTheme="majorHAnsi" w:cstheme="majorHAnsi"/>
+        </w:rPr>
+        <w:t>=1</w:t>
+      </w:r>
+      <w:r>
+        <w:t xml:space="preserve"> </w:t>
+      </w:r>
+      <w:r>
+        <w:t xml:space="preserve">increments the correct counter in the </w:t>
+      </w:r>
+      <w:r>
+        <w:t xml:space="preserve">dictionary of counters defined above. This works because the “type” field for the generated events is </w:t>
+      </w:r>
+      <w:r>
+        <w:t>the same</w:t>
+      </w:r>
+      <w:r>
+        <w:t xml:space="preserve"> string as the names of the fields in </w:t>
+      </w:r>
+      <w:proofErr w:type="spellStart"/>
+      <w:r>
+        <w:rPr>
+          <w:rFonts w:asciiTheme="majorHAnsi" w:hAnsiTheme="majorHAnsi" w:cstheme="majorHAnsi"/>
+        </w:rPr>
+        <w:t>pkt_type_count</w:t>
+      </w:r>
+      <w:proofErr w:type="spellEnd"/>
+      <w:r>
+        <w:t xml:space="preserve">. </w:t>
+      </w:r>
+      <w:r>
+        <w:t xml:space="preserve">We’re keeping track of the </w:t>
+      </w:r>
+      <w:proofErr w:type="spellStart"/>
+      <w:r>
+        <w:rPr>
+          <w:rFonts w:asciiTheme="majorHAnsi" w:hAnsiTheme="majorHAnsi" w:cstheme="majorHAnsi"/>
+        </w:rPr>
+        <w:t>current_queue</w:t>
+      </w:r>
+      <w:r>
+        <w:rPr>
+          <w:rFonts w:asciiTheme="majorHAnsi" w:hAnsiTheme="majorHAnsi" w:cstheme="majorHAnsi"/>
+        </w:rPr>
+        <w:t>_length</w:t>
+      </w:r>
+      <w:proofErr w:type="spellEnd"/>
+      <w:r>
+        <w:t xml:space="preserve"> </w:t>
+      </w:r>
+      <w:r>
+        <w:t xml:space="preserve">so </w:t>
+      </w:r>
+      <w:proofErr w:type="gramStart"/>
+      <w:r>
+        <w:t>its</w:t>
+      </w:r>
+      <w:proofErr w:type="gramEnd"/>
+      <w:r>
+        <w:t xml:space="preserve"> incremented on arrival events and decremented on departure events (since arrival means a packet is joining the queue and departure means </w:t>
+      </w:r>
+      <w:r>
+        <w:t>a packet is leaving the queue). If an event isn’t arrival or departure, its an observation</w:t>
+      </w:r>
+      <w:r>
+        <w:t xml:space="preserve"> event. In this case we take stock of the </w:t>
+      </w:r>
+      <w:proofErr w:type="spellStart"/>
+      <w:r>
+        <w:rPr>
+          <w:rFonts w:asciiTheme="majorHAnsi" w:hAnsiTheme="majorHAnsi" w:cstheme="majorHAnsi"/>
+        </w:rPr>
+        <w:t>current_queue_length</w:t>
+      </w:r>
+      <w:proofErr w:type="spellEnd"/>
+      <w:r>
+        <w:rPr>
+          <w:rFonts w:asciiTheme="majorHAnsi" w:hAnsiTheme="majorHAnsi" w:cstheme="majorHAnsi"/>
+        </w:rPr>
+        <w:t xml:space="preserve"> </w:t>
+      </w:r>
+      <w:r>
+        <w:rPr>
+          <w:rFonts w:cstheme="minorHAnsi"/>
+        </w:rPr>
+        <w:t xml:space="preserve">by </w:t>
+      </w:r>
+      <w:r>
+        <w:rPr>
+          <w:rFonts w:cstheme="minorHAnsi"/>
+        </w:rPr>
+        <w:t>appending it to our</w:t>
+      </w:r>
+      <w:r>
+        <w:rPr>
+          <w:rFonts w:cstheme="minorHAnsi"/>
+        </w:rPr>
+        <w:t xml:space="preserve"> </w:t>
+      </w:r>
+      <w:proofErr w:type="spellStart"/>
+      <w:r>
+        <w:rPr>
+          <w:rFonts w:asciiTheme="majorHAnsi" w:hAnsiTheme="majorHAnsi" w:cstheme="majorHAnsi"/>
+        </w:rPr>
+        <w:t>q_len_observed_over_time</w:t>
+      </w:r>
+      <w:proofErr w:type="spellEnd"/>
+      <w:r>
+        <w:t xml:space="preserve"> list</w:t>
+      </w:r>
+      <w:r>
+        <w:t xml:space="preserve">. If the </w:t>
+      </w:r>
+      <w:proofErr w:type="spellStart"/>
+      <w:r>
+        <w:rPr>
+          <w:rFonts w:asciiTheme="majorHAnsi" w:hAnsiTheme="majorHAnsi" w:cstheme="majorHAnsi"/>
+        </w:rPr>
+        <w:t>current_queue_length</w:t>
+      </w:r>
+      <w:proofErr w:type="spellEnd"/>
+      <w:r>
+        <w:rPr>
+          <w:rFonts w:asciiTheme="majorHAnsi" w:hAnsiTheme="majorHAnsi" w:cstheme="majorHAnsi"/>
+        </w:rPr>
+        <w:t xml:space="preserve"> </w:t>
+      </w:r>
+      <w:r>
+        <w:rPr>
+          <w:rFonts w:cstheme="minorHAnsi"/>
+        </w:rPr>
+        <w:t>is empty</w:t>
+      </w:r>
+      <w:r>
+        <w:rPr>
+          <w:rFonts w:cstheme="minorHAnsi"/>
+        </w:rPr>
+        <w:t>, that means the queue is idle at that moment and we increment the corresponding counter.</w:t>
+      </w:r>
+    </w:p>
+    <w:p>
+      <w:pPr>
+        <w:rPr>
+          <w:rFonts w:eastAsiaTheme="minorEastAsia" w:cstheme="minorHAnsi"/>
+        </w:rPr>
+      </w:pPr>
+      <w:proofErr w:type="spellStart"/>
+      <w:r>
+        <w:rPr>
+          <w:rFonts w:cstheme="minorHAnsi"/>
+        </w:rPr>
         <w:t>P</w:t>
       </w:r>
       <w:r>
-        <w:t>_idle</w:t>
+        <w:rPr>
+          <w:rFonts w:cstheme="minorHAnsi"/>
+          <w:vertAlign w:val="subscript"/>
+        </w:rPr>
+        <w:t>idle</w:t>
       </w:r>
       <w:proofErr w:type="spellEnd"/>
       <w:r>
-        <w:t xml:space="preserve"> and E[N] calculated? What exactly is the function returning?</w:t>
+        <w:rPr>
+          <w:rFonts w:cstheme="minorHAnsi"/>
+        </w:rPr>
+        <w:t xml:space="preserve"> is defined as the ratio of times the queue was empty to the </w:t>
+      </w:r>
+      <w:r>
+        <w:rPr>
+          <w:rFonts w:cstheme="minorHAnsi"/>
+        </w:rPr>
+        <w:t xml:space="preserve">total number of </w:t>
+      </w:r>
+      <w:proofErr w:type="gramStart"/>
+      <w:r>
+        <w:rPr>
+          <w:rFonts w:cstheme="minorHAnsi"/>
+        </w:rPr>
+        <w:t>times</w:t>
+      </w:r>
+      <w:proofErr w:type="gramEnd"/>
+      <w:r>
+        <w:rPr>
+          <w:rFonts w:cstheme="minorHAnsi"/>
+        </w:rPr>
+        <w:t xml:space="preserve"> we observed it, in the case of this simulation. </w:t>
+      </w:r>
+      <w:r>
+        <w:rPr>
+          <w:rFonts w:cstheme="minorHAnsi"/>
+        </w:rPr>
+        <w:t>So,</w:t>
+      </w:r>
+      <w:r>
+        <w:rPr>
+          <w:rFonts w:cstheme="minorHAnsi"/>
+        </w:rPr>
+        <w:t xml:space="preserve"> we computer </w:t>
+      </w:r>
+      <w:proofErr w:type="spellStart"/>
+      <w:r>
+        <w:rPr>
+          <w:rFonts w:asciiTheme="majorHAnsi" w:hAnsiTheme="majorHAnsi" w:cstheme="majorHAnsi"/>
+        </w:rPr>
+        <w:t>P_idle</w:t>
+      </w:r>
+      <w:proofErr w:type="spellEnd"/>
+      <w:r>
+        <w:rPr>
+          <w:rFonts w:cstheme="minorHAnsi"/>
+        </w:rPr>
+        <w:t xml:space="preserve"> </w:t>
+      </w:r>
+      <w:r>
+        <w:rPr>
+          <w:rFonts w:cstheme="minorHAnsi"/>
+        </w:rPr>
+        <w:t xml:space="preserve">according to that ratio. </w:t>
+      </w:r>
+      <w:r>
+        <w:rPr>
+          <w:rFonts w:asciiTheme="majorHAnsi" w:hAnsiTheme="majorHAnsi" w:cstheme="majorHAnsi"/>
+        </w:rPr>
+        <w:t>TIME_AVG_PKTS_IN_Q</w:t>
+      </w:r>
+      <w:r>
+        <w:rPr>
+          <w:rFonts w:asciiTheme="majorHAnsi" w:hAnsiTheme="majorHAnsi" w:cstheme="majorHAnsi"/>
+        </w:rPr>
+        <w:t xml:space="preserve"> </w:t>
+      </w:r>
+      <w:r>
+        <w:rPr>
+          <w:rFonts w:cstheme="minorHAnsi"/>
+        </w:rPr>
+        <w:t xml:space="preserve">(or </w:t>
+      </w:r>
+      <m:oMath>
+        <m:r>
+          <w:rPr>
+            <w:rFonts w:ascii="Cambria Math" w:hAnsi="Cambria Math" w:cstheme="minorHAnsi"/>
+          </w:rPr>
+          <m:t>E[N]</m:t>
+        </m:r>
+      </m:oMath>
+      <w:r>
+        <w:rPr>
+          <w:rFonts w:eastAsiaTheme="minorEastAsia" w:cstheme="minorHAnsi"/>
+        </w:rPr>
+        <w:t>)</w:t>
+      </w:r>
+      <w:r>
+        <w:rPr>
+          <w:rFonts w:eastAsiaTheme="minorEastAsia" w:cstheme="minorHAnsi"/>
+        </w:rPr>
+        <w:t xml:space="preserve"> is the average number of packets in the queue</w:t>
+      </w:r>
+      <w:r>
+        <w:rPr>
+          <w:rFonts w:eastAsiaTheme="minorEastAsia" w:cstheme="minorHAnsi"/>
+        </w:rPr>
+        <w:t xml:space="preserve"> during the simulation</w:t>
+      </w:r>
+      <w:r>
+        <w:rPr>
+          <w:rFonts w:eastAsiaTheme="minorEastAsia" w:cstheme="minorHAnsi"/>
+        </w:rPr>
+        <w:t xml:space="preserve">. We only know the number of packets in the queue every time we observed it, </w:t>
+      </w:r>
+      <w:r>
+        <w:rPr>
+          <w:rFonts w:eastAsiaTheme="minorEastAsia" w:cstheme="minorHAnsi"/>
+        </w:rPr>
+        <w:t>so we sum up all the different lengths of the queue during the simulation and then divide it by how many times</w:t>
+      </w:r>
+      <w:r>
+        <w:rPr>
+          <w:rFonts w:eastAsiaTheme="minorEastAsia" w:cstheme="minorHAnsi"/>
+        </w:rPr>
+        <w:t xml:space="preserve"> we sampled the simulation for </w:t>
+      </w:r>
+      <w:r>
+        <w:rPr>
+          <w:rFonts w:eastAsiaTheme="minorEastAsia" w:cstheme="minorHAnsi"/>
+        </w:rPr>
+        <w:t>its</w:t>
+      </w:r>
+      <w:r>
+        <w:rPr>
+          <w:rFonts w:eastAsiaTheme="minorEastAsia" w:cstheme="minorHAnsi"/>
+        </w:rPr>
+        <w:t xml:space="preserve"> length to compute</w:t>
+      </w:r>
+      <w:r>
+        <w:rPr>
+          <w:rFonts w:eastAsiaTheme="minorEastAsia" w:cstheme="minorHAnsi"/>
+        </w:rPr>
+        <w:t xml:space="preserve"> the average number of packets in the queue</w:t>
+      </w:r>
+      <w:r>
+        <w:rPr>
+          <w:rFonts w:eastAsiaTheme="minorEastAsia" w:cstheme="minorHAnsi"/>
+        </w:rPr>
+        <w:t xml:space="preserve">. </w:t>
+      </w:r>
+      <w:r>
+        <w:rPr>
+          <w:rFonts w:eastAsiaTheme="minorEastAsia" w:cstheme="minorHAnsi"/>
+        </w:rPr>
+        <w:t xml:space="preserve">We could have divided by </w:t>
+      </w:r>
+      <w:proofErr w:type="spellStart"/>
+      <w:r>
+        <w:rPr>
+          <w:rFonts w:asciiTheme="majorHAnsi" w:eastAsiaTheme="minorEastAsia" w:hAnsiTheme="majorHAnsi" w:cstheme="majorHAnsi"/>
+        </w:rPr>
+        <w:t>pkt_type_count</w:t>
+      </w:r>
+      <w:proofErr w:type="spellEnd"/>
+      <w:r>
+        <w:rPr>
+          <w:rFonts w:asciiTheme="majorHAnsi" w:eastAsiaTheme="minorEastAsia" w:hAnsiTheme="majorHAnsi" w:cstheme="majorHAnsi"/>
+        </w:rPr>
+        <w:t>['observation']</w:t>
+      </w:r>
+      <w:r>
+        <w:rPr>
+          <w:rFonts w:eastAsiaTheme="minorEastAsia" w:cstheme="minorHAnsi"/>
+        </w:rPr>
+        <w:t xml:space="preserve"> as well, but </w:t>
+      </w:r>
+      <w:proofErr w:type="spellStart"/>
+      <w:r>
+        <w:rPr>
+          <w:rFonts w:asciiTheme="majorHAnsi" w:eastAsiaTheme="minorEastAsia" w:hAnsiTheme="majorHAnsi" w:cstheme="majorHAnsi"/>
+        </w:rPr>
+        <w:t>pkt_type_count</w:t>
+      </w:r>
+      <w:proofErr w:type="spellEnd"/>
+      <w:r>
+        <w:rPr>
+          <w:rFonts w:asciiTheme="majorHAnsi" w:eastAsiaTheme="minorEastAsia" w:hAnsiTheme="majorHAnsi" w:cstheme="majorHAnsi"/>
+        </w:rPr>
+        <w:t>['observation']</w:t>
+      </w:r>
+      <w:r>
+        <w:rPr>
+          <w:rFonts w:eastAsiaTheme="minorEastAsia" w:cstheme="minorHAnsi"/>
+        </w:rPr>
+        <w:t xml:space="preserve"> is equal to </w:t>
+      </w:r>
+      <w:proofErr w:type="spellStart"/>
+      <w:r>
+        <w:rPr>
+          <w:rFonts w:asciiTheme="majorHAnsi" w:eastAsiaTheme="minorEastAsia" w:hAnsiTheme="majorHAnsi" w:cstheme="majorHAnsi"/>
+        </w:rPr>
+        <w:t>len</w:t>
+      </w:r>
+      <w:proofErr w:type="spellEnd"/>
+      <w:r>
+        <w:rPr>
+          <w:rFonts w:asciiTheme="majorHAnsi" w:eastAsiaTheme="minorEastAsia" w:hAnsiTheme="majorHAnsi" w:cstheme="majorHAnsi"/>
+        </w:rPr>
+        <w:t>(</w:t>
+      </w:r>
+      <w:proofErr w:type="spellStart"/>
+      <w:r>
+        <w:rPr>
+          <w:rFonts w:asciiTheme="majorHAnsi" w:eastAsiaTheme="minorEastAsia" w:hAnsiTheme="majorHAnsi" w:cstheme="majorHAnsi"/>
+        </w:rPr>
+        <w:t>q_len_observed_over_time</w:t>
+      </w:r>
+      <w:proofErr w:type="spellEnd"/>
+      <w:r>
+        <w:rPr>
+          <w:rFonts w:asciiTheme="majorHAnsi" w:eastAsiaTheme="minorEastAsia" w:hAnsiTheme="majorHAnsi" w:cstheme="majorHAnsi"/>
+        </w:rPr>
+        <w:t>)</w:t>
+      </w:r>
+      <w:r>
+        <w:rPr>
+          <w:rFonts w:eastAsiaTheme="minorEastAsia" w:cstheme="minorHAnsi"/>
+        </w:rPr>
+        <w:t xml:space="preserve"> in this case.</w:t>
+      </w:r>
+    </w:p>
+    <w:p>
+      <w:r>
+        <w:rPr>
+          <w:rFonts w:eastAsiaTheme="minorEastAsia" w:cstheme="minorHAnsi"/>
+        </w:rPr>
+        <w:t xml:space="preserve">We return these results as a dictionary of fields by the names of the </w:t>
+      </w:r>
+      <w:r>
+        <w:rPr>
+          <w:rFonts w:asciiTheme="majorHAnsi" w:eastAsiaTheme="minorEastAsia" w:hAnsiTheme="majorHAnsi" w:cstheme="majorHAnsi"/>
+        </w:rPr>
+        <w:t>TITLES</w:t>
+      </w:r>
+      <w:r>
+        <w:rPr>
+          <w:rFonts w:eastAsiaTheme="minorEastAsia" w:cstheme="minorHAnsi"/>
+        </w:rPr>
+        <w:t xml:space="preserve"> we specified earlier. This</w:t>
+      </w:r>
+      <w:r>
+        <w:rPr>
+          <w:rFonts w:eastAsiaTheme="minorEastAsia" w:cstheme="minorHAnsi"/>
+        </w:rPr>
+        <w:t xml:space="preserve"> makes generating the csv files later much simpler and assures predictable naming conventions of data. </w:t>
       </w:r>
     </w:p>
     <w:p>
@@ -2615,10 +3461,10 @@
       </w:pPr>
       <w:r>
         <w:object w:dxaOrig="9360" w:dyaOrig="6150" w14:anchorId="172713CA">
-          <v:shape id="_x0000_i1078" type="#_x0000_t75" style="width:364.5pt;height:277.5pt" o:ole="">
-            <v:imagedata r:id="rId26" o:title="" cropbottom="6394f" cropright="14494f"/>
+          <v:shape id="_x0000_i1033" type="#_x0000_t75" style="width:364.7pt;height:277.3pt" o:ole="">
+            <v:imagedata r:id="rId28" o:title="" cropbottom="6394f" cropright="14494f"/>
           </v:shape>
-          <o:OLEObject Type="Embed" ProgID="Word.OpenDocumentText.12" ShapeID="_x0000_i1078" DrawAspect="Content" ObjectID="_1652628611" r:id="rId27"/>
+          <o:OLEObject Type="Embed" ProgID="Word.OpenDocumentText.12" ShapeID="_x0000_i1033" DrawAspect="Content" ObjectID="_1652637738" r:id="rId29"/>
         </w:object>
       </w:r>
     </w:p>
@@ -2629,24 +3475,14 @@
       <w:r>
         <w:t xml:space="preserve">Figure </w:t>
       </w:r>
-      <w:r>
-        <w:fldChar w:fldCharType="begin"/>
-      </w:r>
-      <w:r>
-        <w:instrText xml:space="preserve"> SEQ Figure \* ARABIC </w:instrText>
-      </w:r>
-      <w:r>
-        <w:fldChar w:fldCharType="separate"/>
-      </w:r>
-      <w:r>
-        <w:rPr>
-          <w:noProof/>
-        </w:rPr>
-        <w:t>9</w:t>
-      </w:r>
-      <w:r>
-        <w:fldChar w:fldCharType="end"/>
-      </w:r>
+      <w:fldSimple w:instr=" SEQ Figure \* ARABIC ">
+        <w:r>
+          <w:rPr>
+            <w:noProof/>
+          </w:rPr>
+          <w:t>10</w:t>
+        </w:r>
+      </w:fldSimple>
       <w:r>
         <w:t xml:space="preserve"> Function to encapsulate running the M/M/1 simulator</w:t>
       </w:r>
@@ -2659,18 +3495,87 @@
     </w:p>
     <w:p>
       <w:r>
-        <w:t>Explain</w:t>
-      </w:r>
-      <w:r>
-        <w:t xml:space="preserve"> how the results[-</w:t>
-      </w:r>
-      <w:proofErr w:type="gramStart"/>
-      <w:r>
-        <w:t>1][</w:t>
-      </w:r>
-      <w:proofErr w:type="gramEnd"/>
-      <w:r>
-        <w:t>t] part works (its due to how the data is returned by the simulation function)</w:t>
+        <w:t xml:space="preserve">Much like the </w:t>
+      </w:r>
+      <w:r>
+        <w:rPr>
+          <w:rFonts w:asciiTheme="majorHAnsi" w:hAnsiTheme="majorHAnsi" w:cstheme="majorHAnsi"/>
+        </w:rPr>
+        <w:t>question1</w:t>
+      </w:r>
+      <w:r>
+        <w:t xml:space="preserve"> function, the </w:t>
+      </w:r>
+      <w:r>
+        <w:rPr>
+          <w:rFonts w:asciiTheme="majorHAnsi" w:hAnsiTheme="majorHAnsi" w:cstheme="majorHAnsi"/>
+        </w:rPr>
+        <w:t>question3</w:t>
+      </w:r>
+      <w:r>
+        <w:t xml:space="preserve"> function above and the </w:t>
+      </w:r>
+      <w:r>
+        <w:rPr>
+          <w:rFonts w:asciiTheme="majorHAnsi" w:hAnsiTheme="majorHAnsi" w:cstheme="majorHAnsi"/>
+        </w:rPr>
+        <w:t>question4</w:t>
+      </w:r>
+      <w:r>
+        <w:t xml:space="preserve"> function below are meant to encapsulate the experiments from their respective questions in the lab. </w:t>
+      </w:r>
+      <w:r>
+        <w:rPr>
+          <w:rFonts w:asciiTheme="majorHAnsi" w:hAnsiTheme="majorHAnsi" w:cstheme="majorHAnsi"/>
+        </w:rPr>
+        <w:t>question3</w:t>
+      </w:r>
+      <w:r>
+        <w:t xml:space="preserve"> generates a list of queue utilization values according to the lab manual (using list comprehension</w:t>
+      </w:r>
+      <w:r>
+        <w:t xml:space="preserve"> for compactness), calls </w:t>
+      </w:r>
+      <w:r>
+        <w:rPr>
+          <w:rFonts w:asciiTheme="majorHAnsi" w:hAnsiTheme="majorHAnsi" w:cstheme="majorHAnsi"/>
+        </w:rPr>
+        <w:t>simulateMM1</w:t>
+      </w:r>
+      <w:r>
+        <w:t xml:space="preserve"> in a loop with each </w:t>
+      </w:r>
+      <w:r>
+        <w:t xml:space="preserve">value in </w:t>
+      </w:r>
+      <w:proofErr w:type="spellStart"/>
+      <w:r>
+        <w:rPr>
+          <w:rFonts w:asciiTheme="majorHAnsi" w:hAnsiTheme="majorHAnsi" w:cstheme="majorHAnsi"/>
+        </w:rPr>
+        <w:t>q_util_list</w:t>
+      </w:r>
+      <w:proofErr w:type="spellEnd"/>
+      <w:r>
+        <w:t xml:space="preserve"> and appends the return value (a dictionary) to a </w:t>
+      </w:r>
+      <w:r>
+        <w:rPr>
+          <w:rFonts w:asciiTheme="majorHAnsi" w:hAnsiTheme="majorHAnsi" w:cstheme="majorHAnsi"/>
+        </w:rPr>
+        <w:t>results</w:t>
+      </w:r>
+      <w:r>
+        <w:t xml:space="preserve"> list. </w:t>
+      </w:r>
+      <w:r>
+        <w:t>The inner loop to print the results essentially iterates through the values in each return result</w:t>
+      </w:r>
+      <w:r>
+        <w:t xml:space="preserve"> and prints the corresponding label and value pair. Every one of our functions prefixed with “question” functions in a very similar manner</w:t>
+      </w:r>
+      <w:r>
+        <w:t>.</w:t>
       </w:r>
     </w:p>
     <w:bookmarkStart w:id="19" w:name="_MON_1652625822"/>
@@ -2681,10 +3586,10 @@
       </w:pPr>
       <w:r>
         <w:object w:dxaOrig="9360" w:dyaOrig="4440" w14:anchorId="2F71121A">
-          <v:shape id="_x0000_i1085" type="#_x0000_t75" style="width:350.5pt;height:195.5pt" o:ole="">
-            <v:imagedata r:id="rId28" o:title="" cropbottom="7823f" cropright="16454f"/>
+          <v:shape id="_x0000_i1034" type="#_x0000_t75" style="width:350.55pt;height:195.45pt" o:ole="">
+            <v:imagedata r:id="rId30" o:title="" cropbottom="7823f" cropright="16454f"/>
           </v:shape>
-          <o:OLEObject Type="Embed" ProgID="Word.OpenDocumentText.12" ShapeID="_x0000_i1085" DrawAspect="Content" ObjectID="_1652628612" r:id="rId29"/>
+          <o:OLEObject Type="Embed" ProgID="Word.OpenDocumentText.12" ShapeID="_x0000_i1034" DrawAspect="Content" ObjectID="_1652637739" r:id="rId31"/>
         </w:object>
       </w:r>
     </w:p>
@@ -2695,24 +3600,14 @@
       <w:r>
         <w:t xml:space="preserve">Figure </w:t>
       </w:r>
-      <w:r>
-        <w:fldChar w:fldCharType="begin"/>
-      </w:r>
-      <w:r>
-        <w:instrText xml:space="preserve"> SEQ Figure \* ARABIC </w:instrText>
-      </w:r>
-      <w:r>
-        <w:fldChar w:fldCharType="separate"/>
-      </w:r>
-      <w:r>
-        <w:rPr>
-          <w:noProof/>
-        </w:rPr>
-        <w:t>10</w:t>
-      </w:r>
-      <w:r>
-        <w:fldChar w:fldCharType="end"/>
-      </w:r>
+      <w:fldSimple w:instr=" SEQ Figure \* ARABIC ">
+        <w:r>
+          <w:rPr>
+            <w:noProof/>
+          </w:rPr>
+          <w:t>11</w:t>
+        </w:r>
+      </w:fldSimple>
       <w:r>
         <w:t xml:space="preserve"> Similar to the question3 function, this function runs the M/M/1 simulation with just one queue utilization value, 1.2</w:t>
       </w:r>
@@ -2728,7 +3623,9 @@
       <w:r>
         <w:t>3</w:t>
       </w:r>
+      <w:bookmarkStart w:id="21" w:name="_GoBack"/>
       <w:bookmarkEnd w:id="20"/>
+      <w:bookmarkEnd w:id="21"/>
     </w:p>
     <w:p/>
     <w:p/>
@@ -2748,7 +3645,7 @@
             <wp:cNvGraphicFramePr/>
             <a:graphic xmlns:a="http://schemas.openxmlformats.org/drawingml/2006/main">
               <a:graphicData uri="http://schemas.openxmlformats.org/drawingml/2006/chart">
-                <c:chart xmlns:c="http://schemas.openxmlformats.org/drawingml/2006/chart" xmlns:r="http://schemas.openxmlformats.org/officeDocument/2006/relationships" r:id="rId30"/>
+                <c:chart xmlns:c="http://schemas.openxmlformats.org/drawingml/2006/chart" xmlns:r="http://schemas.openxmlformats.org/officeDocument/2006/relationships" r:id="rId32"/>
               </a:graphicData>
             </a:graphic>
           </wp:inline>
@@ -2762,27 +3659,14 @@
       <w:r>
         <w:t xml:space="preserve">Figure </w:t>
       </w:r>
-      <w:r>
-        <w:fldChar w:fldCharType="begin"/>
-      </w:r>
-      <w:r>
-        <w:instrText xml:space="preserve"> SEQ Figure \* ARABIC </w:instrText>
-      </w:r>
-      <w:r>
-        <w:fldChar w:fldCharType="separate"/>
-      </w:r>
-      <w:r>
-        <w:rPr>
-          <w:noProof/>
-        </w:rPr>
-        <w:t>11</w:t>
-      </w:r>
-      <w:r>
-        <w:rPr>
-          <w:noProof/>
-        </w:rPr>
-        <w:fldChar w:fldCharType="end"/>
-      </w:r>
+      <w:fldSimple w:instr=" SEQ Figure \* ARABIC ">
+        <w:r>
+          <w:rPr>
+            <w:noProof/>
+          </w:rPr>
+          <w:t>12</w:t>
+        </w:r>
+      </w:fldSimple>
       <w:r>
         <w:t xml:space="preserve"> Graph showing the trend of average number of packets in queue (E[N])</w:t>
       </w:r>
@@ -2813,7 +3697,7 @@
             <wp:cNvGraphicFramePr/>
             <a:graphic xmlns:a="http://schemas.openxmlformats.org/drawingml/2006/main">
               <a:graphicData uri="http://schemas.openxmlformats.org/drawingml/2006/chart">
-                <c:chart xmlns:c="http://schemas.openxmlformats.org/drawingml/2006/chart" xmlns:r="http://schemas.openxmlformats.org/officeDocument/2006/relationships" r:id="rId31"/>
+                <c:chart xmlns:c="http://schemas.openxmlformats.org/drawingml/2006/chart" xmlns:r="http://schemas.openxmlformats.org/officeDocument/2006/relationships" r:id="rId33"/>
               </a:graphicData>
             </a:graphic>
           </wp:inline>
@@ -2827,27 +3711,14 @@
       <w:r>
         <w:t xml:space="preserve">Figure </w:t>
       </w:r>
-      <w:r>
-        <w:fldChar w:fldCharType="begin"/>
-      </w:r>
-      <w:r>
-        <w:instrText xml:space="preserve"> SEQ Figure \* ARABIC </w:instrText>
-      </w:r>
-      <w:r>
-        <w:fldChar w:fldCharType="separate"/>
-      </w:r>
-      <w:r>
-        <w:rPr>
-          <w:noProof/>
-        </w:rPr>
-        <w:t>12</w:t>
-      </w:r>
-      <w:r>
-        <w:rPr>
-          <w:noProof/>
-        </w:rPr>
-        <w:fldChar w:fldCharType="end"/>
-      </w:r>
+      <w:fldSimple w:instr=" SEQ Figure \* ARABIC ">
+        <w:r>
+          <w:rPr>
+            <w:noProof/>
+          </w:rPr>
+          <w:t>13</w:t>
+        </w:r>
+      </w:fldSimple>
       <w:r>
         <w:t xml:space="preserve"> </w:t>
       </w:r>
@@ -2865,38 +3736,38 @@
       <w:pPr>
         <w:pStyle w:val="Heading1"/>
       </w:pPr>
-      <w:bookmarkStart w:id="21" w:name="_Toc42015364"/>
+      <w:bookmarkStart w:id="22" w:name="_Toc42015364"/>
       <w:r>
         <w:t>Question 4</w:t>
       </w:r>
-      <w:bookmarkEnd w:id="21"/>
+      <w:bookmarkEnd w:id="22"/>
     </w:p>
     <w:p/>
     <w:p>
       <w:pPr>
         <w:pStyle w:val="Heading1"/>
       </w:pPr>
-      <w:bookmarkStart w:id="22" w:name="_Toc42015365"/>
+      <w:bookmarkStart w:id="23" w:name="_Toc42015365"/>
       <w:r>
         <w:t>Question 5</w:t>
       </w:r>
-      <w:bookmarkEnd w:id="22"/>
+      <w:bookmarkEnd w:id="23"/>
     </w:p>
     <w:p>
       <w:pPr>
         <w:pStyle w:val="Heading2"/>
       </w:pPr>
-      <w:bookmarkStart w:id="23" w:name="_Toc42015366"/>
+      <w:bookmarkStart w:id="24" w:name="_Toc42015366"/>
       <w:r>
         <w:t>M/M/1/K</w:t>
       </w:r>
-      <w:bookmarkEnd w:id="23"/>
+      <w:bookmarkEnd w:id="24"/>
     </w:p>
     <w:p>
       <w:pPr>
         <w:pStyle w:val="Heading3"/>
       </w:pPr>
-      <w:bookmarkStart w:id="24" w:name="_Toc42015367"/>
+      <w:bookmarkStart w:id="25" w:name="_Toc42015367"/>
       <w:r>
         <w:t>s</w:t>
       </w:r>
@@ -2909,7 +3780,7 @@
       <w:r>
         <w:t>function</w:t>
       </w:r>
-      <w:bookmarkEnd w:id="24"/>
+      <w:bookmarkEnd w:id="25"/>
     </w:p>
     <w:p>
       <w:pPr>
@@ -5417,6 +6288,7 @@
           <w:sz w:val="21"/>
           <w:szCs w:val="21"/>
         </w:rPr>
+        <w:lastRenderedPageBreak/>
         <w:t>                </w:t>
       </w:r>
       <w:proofErr w:type="spellStart"/>
@@ -7071,7 +7943,15 @@
       </w:r>
       <w:proofErr w:type="spellEnd"/>
       <w:r>
-        <w:t xml:space="preserve"> is for (its an extra measure, not necessary but only takes </w:t>
+        <w:t xml:space="preserve"> is for (</w:t>
+      </w:r>
+      <w:proofErr w:type="spellStart"/>
+      <w:r>
+        <w:t>its</w:t>
+      </w:r>
+      <w:proofErr w:type="spellEnd"/>
+      <w:r>
+        <w:t xml:space="preserve"> an extra measure, not necessary but only takes </w:t>
       </w:r>
       <w:proofErr w:type="spellStart"/>
       <w:r>
@@ -7112,24 +7992,25 @@
       <w:pPr>
         <w:pStyle w:val="Heading3"/>
       </w:pPr>
-      <w:bookmarkStart w:id="25" w:name="_Toc42015368"/>
-      <w:r>
+      <w:bookmarkStart w:id="26" w:name="_Toc42015368"/>
+      <w:r>
+        <w:lastRenderedPageBreak/>
         <w:t>Event class</w:t>
       </w:r>
-      <w:bookmarkEnd w:id="25"/>
+      <w:bookmarkEnd w:id="26"/>
     </w:p>
-    <w:bookmarkStart w:id="26" w:name="_MON_1652626894"/>
-    <w:bookmarkEnd w:id="26"/>
+    <w:bookmarkStart w:id="27" w:name="_MON_1652626894"/>
+    <w:bookmarkEnd w:id="27"/>
     <w:p>
       <w:pPr>
         <w:keepNext/>
       </w:pPr>
       <w:r>
         <w:object w:dxaOrig="9360" w:dyaOrig="4440" w14:anchorId="41BB54C5">
-          <v:shape id="_x0000_i1099" type="#_x0000_t75" style="width:409pt;height:197pt" o:ole="">
-            <v:imagedata r:id="rId32" o:title="" cropbottom="7380f" cropright="8262f"/>
+          <v:shape id="_x0000_i1035" type="#_x0000_t75" style="width:408.85pt;height:196.7pt" o:ole="">
+            <v:imagedata r:id="rId34" o:title="" cropbottom="7380f" cropright="8262f"/>
           </v:shape>
-          <o:OLEObject Type="Embed" ProgID="Word.OpenDocumentText.12" ShapeID="_x0000_i1099" DrawAspect="Content" ObjectID="_1652628613" r:id="rId33"/>
+          <o:OLEObject Type="Embed" ProgID="Word.OpenDocumentText.12" ShapeID="_x0000_i1035" DrawAspect="Content" ObjectID="_1652637740" r:id="rId35"/>
         </w:object>
       </w:r>
     </w:p>
@@ -7140,24 +8021,14 @@
       <w:r>
         <w:t xml:space="preserve">Figure </w:t>
       </w:r>
-      <w:r>
-        <w:fldChar w:fldCharType="begin"/>
-      </w:r>
-      <w:r>
-        <w:instrText xml:space="preserve"> SEQ Figure \* ARABIC </w:instrText>
-      </w:r>
-      <w:r>
-        <w:fldChar w:fldCharType="separate"/>
-      </w:r>
-      <w:r>
-        <w:rPr>
-          <w:noProof/>
-        </w:rPr>
-        <w:t>13</w:t>
-      </w:r>
-      <w:r>
-        <w:fldChar w:fldCharType="end"/>
-      </w:r>
+      <w:fldSimple w:instr=" SEQ Figure \* ARABIC ">
+        <w:r>
+          <w:rPr>
+            <w:noProof/>
+          </w:rPr>
+          <w:t>14</w:t>
+        </w:r>
+      </w:fldSimple>
       <w:r>
         <w:t xml:space="preserve"> Wrapper class for representing an event. Used in the M/M/1/K simulator.</w:t>
       </w:r>
@@ -7166,27 +8037,27 @@
       <w:pPr>
         <w:pStyle w:val="Heading3"/>
       </w:pPr>
-      <w:bookmarkStart w:id="27" w:name="_Toc42015369"/>
+      <w:bookmarkStart w:id="28" w:name="_Toc42015369"/>
       <w:r>
         <w:t>q</w:t>
       </w:r>
       <w:r>
         <w:t>uestion 6 function</w:t>
       </w:r>
-      <w:bookmarkEnd w:id="27"/>
+      <w:bookmarkEnd w:id="28"/>
     </w:p>
-    <w:bookmarkStart w:id="28" w:name="_MON_1652628408"/>
-    <w:bookmarkEnd w:id="28"/>
+    <w:bookmarkStart w:id="29" w:name="_MON_1652628408"/>
+    <w:bookmarkEnd w:id="29"/>
     <w:p>
       <w:pPr>
         <w:keepNext/>
       </w:pPr>
       <w:r>
         <w:object w:dxaOrig="9360" w:dyaOrig="6720" w14:anchorId="3C0782AD">
-          <v:shape id="_x0000_i1105" type="#_x0000_t75" style="width:350.5pt;height:311pt" o:ole="">
-            <v:imagedata r:id="rId34" o:title="" cropbottom="4876f" cropright="16454f"/>
+          <v:shape id="_x0000_i1036" type="#_x0000_t75" style="width:350.55pt;height:311.15pt" o:ole="">
+            <v:imagedata r:id="rId36" o:title="" cropbottom="4876f" cropright="16454f"/>
           </v:shape>
-          <o:OLEObject Type="Embed" ProgID="Word.OpenDocumentText.12" ShapeID="_x0000_i1105" DrawAspect="Content" ObjectID="_1652628614" r:id="rId35"/>
+          <o:OLEObject Type="Embed" ProgID="Word.OpenDocumentText.12" ShapeID="_x0000_i1036" DrawAspect="Content" ObjectID="_1652637741" r:id="rId37"/>
         </w:object>
       </w:r>
     </w:p>
@@ -7197,24 +8068,14 @@
       <w:r>
         <w:t xml:space="preserve">Figure </w:t>
       </w:r>
-      <w:r>
-        <w:fldChar w:fldCharType="begin"/>
-      </w:r>
-      <w:r>
-        <w:instrText xml:space="preserve"> SEQ Figure \* ARABIC </w:instrText>
-      </w:r>
-      <w:r>
-        <w:fldChar w:fldCharType="separate"/>
-      </w:r>
-      <w:r>
-        <w:rPr>
-          <w:noProof/>
-        </w:rPr>
-        <w:t>14</w:t>
-      </w:r>
-      <w:r>
-        <w:fldChar w:fldCharType="end"/>
-      </w:r>
+      <w:fldSimple w:instr=" SEQ Figure \* ARABIC ">
+        <w:r>
+          <w:rPr>
+            <w:noProof/>
+          </w:rPr>
+          <w:t>15</w:t>
+        </w:r>
+      </w:fldSimple>
       <w:r>
         <w:t xml:space="preserve"> </w:t>
       </w:r>
@@ -7239,11 +8100,12 @@
       <w:pPr>
         <w:pStyle w:val="Heading1"/>
       </w:pPr>
-      <w:bookmarkStart w:id="29" w:name="_Toc42015370"/>
-      <w:r>
+      <w:bookmarkStart w:id="30" w:name="_Toc42015370"/>
+      <w:r>
+        <w:lastRenderedPageBreak/>
         <w:t>Question 6</w:t>
       </w:r>
-      <w:bookmarkEnd w:id="29"/>
+      <w:bookmarkEnd w:id="30"/>
     </w:p>
     <w:p/>
     <w:p>
@@ -7259,7 +8121,7 @@
             <wp:cNvGraphicFramePr/>
             <a:graphic xmlns:a="http://schemas.openxmlformats.org/drawingml/2006/main">
               <a:graphicData uri="http://schemas.openxmlformats.org/drawingml/2006/chart">
-                <c:chart xmlns:c="http://schemas.openxmlformats.org/drawingml/2006/chart" xmlns:r="http://schemas.openxmlformats.org/officeDocument/2006/relationships" r:id="rId36"/>
+                <c:chart xmlns:c="http://schemas.openxmlformats.org/drawingml/2006/chart" xmlns:r="http://schemas.openxmlformats.org/officeDocument/2006/relationships" r:id="rId38"/>
               </a:graphicData>
             </a:graphic>
           </wp:inline>
@@ -7273,27 +8135,14 @@
       <w:r>
         <w:t xml:space="preserve">Figure </w:t>
       </w:r>
-      <w:r>
-        <w:fldChar w:fldCharType="begin"/>
-      </w:r>
-      <w:r>
-        <w:instrText xml:space="preserve"> SEQ Figure \* ARABIC </w:instrText>
-      </w:r>
-      <w:r>
-        <w:fldChar w:fldCharType="separate"/>
-      </w:r>
-      <w:r>
-        <w:rPr>
-          <w:noProof/>
-        </w:rPr>
-        <w:t>15</w:t>
-      </w:r>
-      <w:r>
-        <w:rPr>
-          <w:noProof/>
-        </w:rPr>
-        <w:fldChar w:fldCharType="end"/>
-      </w:r>
+      <w:fldSimple w:instr=" SEQ Figure \* ARABIC ">
+        <w:r>
+          <w:rPr>
+            <w:noProof/>
+          </w:rPr>
+          <w:t>16</w:t>
+        </w:r>
+      </w:fldSimple>
       <w:r>
         <w:t xml:space="preserve"> Graph showing the trend of average number of packets in queue (E[N])</w:t>
       </w:r>
@@ -7318,7 +8167,7 @@
             <wp:cNvGraphicFramePr/>
             <a:graphic xmlns:a="http://schemas.openxmlformats.org/drawingml/2006/main">
               <a:graphicData uri="http://schemas.openxmlformats.org/drawingml/2006/chart">
-                <c:chart xmlns:c="http://schemas.openxmlformats.org/drawingml/2006/chart" xmlns:r="http://schemas.openxmlformats.org/officeDocument/2006/relationships" r:id="rId37"/>
+                <c:chart xmlns:c="http://schemas.openxmlformats.org/drawingml/2006/chart" xmlns:r="http://schemas.openxmlformats.org/officeDocument/2006/relationships" r:id="rId39"/>
               </a:graphicData>
             </a:graphic>
           </wp:inline>
@@ -7330,29 +8179,17 @@
         <w:pStyle w:val="Caption"/>
       </w:pPr>
       <w:r>
+        <w:lastRenderedPageBreak/>
         <w:t xml:space="preserve">Figure </w:t>
       </w:r>
-      <w:r>
-        <w:fldChar w:fldCharType="begin"/>
-      </w:r>
-      <w:r>
-        <w:instrText xml:space="preserve"> SEQ Figure \* ARABIC </w:instrText>
-      </w:r>
-      <w:r>
-        <w:fldChar w:fldCharType="separate"/>
-      </w:r>
-      <w:r>
-        <w:rPr>
-          <w:noProof/>
-        </w:rPr>
-        <w:t>16</w:t>
-      </w:r>
-      <w:r>
-        <w:rPr>
-          <w:noProof/>
-        </w:rPr>
-        <w:fldChar w:fldCharType="end"/>
-      </w:r>
+      <w:fldSimple w:instr=" SEQ Figure \* ARABIC ">
+        <w:r>
+          <w:rPr>
+            <w:noProof/>
+          </w:rPr>
+          <w:t>17</w:t>
+        </w:r>
+      </w:fldSimple>
       <w:r>
         <w:t xml:space="preserve"> Graph showing the trend of probability of packet loss</w:t>
       </w:r>
@@ -13687,6 +14524,7 @@
     <w:rsidRoot w:val="000D19B0"/>
     <w:rsid w:val="000D19B0"/>
     <w:rsid w:val="00435A13"/>
+    <w:rsid w:val="006A6B87"/>
     <w:rsid w:val="0083167F"/>
     <w:rsid w:val="00953A79"/>
     <w:rsid w:val="00985241"/>
@@ -14170,7 +15008,7 @@
     <w:basedOn w:val="DefaultParagraphFont"/>
     <w:uiPriority w:val="99"/>
     <w:semiHidden/>
-    <w:rsid w:val="000D19B0"/>
+    <w:rsid w:val="006A6B87"/>
     <w:rPr>
       <w:color w:val="808080"/>
     </w:rPr>
@@ -14498,6 +15336,15 @@
 </file>
 
 <file path=customXml/item3.xml><?xml version="1.0" encoding="utf-8"?>
+<?mso-contentType ?>
+<FormTemplates xmlns="http://schemas.microsoft.com/sharepoint/v3/contenttype/forms">
+  <Display>DocumentLibraryForm</Display>
+  <Edit>DocumentLibraryForm</Edit>
+  <New>DocumentLibraryForm</New>
+</FormTemplates>
+</file>
+
+<file path=customXml/item4.xml><?xml version="1.0" encoding="utf-8"?>
 <ct:contentTypeSchema xmlns:ct="http://schemas.microsoft.com/office/2006/metadata/contentType" xmlns:ma="http://schemas.microsoft.com/office/2006/metadata/properties/metaAttributes" ct:_="" ma:_="" ma:contentTypeName="Document" ma:contentTypeID="0x01010024FA3E50DF9F2B41A37E5D5D5E1E92A1" ma:contentTypeVersion="13" ma:contentTypeDescription="Create a new document." ma:contentTypeScope="" ma:versionID="4732d4b77f1ceb9b287d973fc37f8260">
   <xsd:schema xmlns:xsd="http://www.w3.org/2001/XMLSchema" xmlns:xs="http://www.w3.org/2001/XMLSchema" xmlns:p="http://schemas.microsoft.com/office/2006/metadata/properties" xmlns:ns3="e2a7af89-260d-450d-892c-eee7f6f09eda" xmlns:ns4="965882ff-ec53-48c1-938f-f2e5eb287423" targetNamespace="http://schemas.microsoft.com/office/2006/metadata/properties" ma:root="true" ma:fieldsID="756c8258fcf43f9070373d6426258423" ns3:_="" ns4:_="">
     <xsd:import namespace="e2a7af89-260d-450d-892c-eee7f6f09eda"/>
@@ -14720,15 +15567,6 @@
 </ct:contentTypeSchema>
 </file>
 
-<file path=customXml/item4.xml><?xml version="1.0" encoding="utf-8"?>
-<?mso-contentType ?>
-<FormTemplates xmlns="http://schemas.microsoft.com/sharepoint/v3/contenttype/forms">
-  <Display>DocumentLibraryForm</Display>
-  <Edit>DocumentLibraryForm</Edit>
-  <New>DocumentLibraryForm</New>
-</FormTemplates>
-</file>
-
 <file path=customXml/item5.xml><?xml version="1.0" encoding="utf-8"?>
 <b:Sources xmlns:b="http://schemas.openxmlformats.org/officeDocument/2006/bibliography" xmlns="http://schemas.openxmlformats.org/officeDocument/2006/bibliography" SelectedStyle="/APASixthEditionOfficeOnline.xsl" StyleName="APA"/>
 </file>
@@ -14744,21 +15582,29 @@
 <file path=customXml/itemProps2.xml><?xml version="1.0" encoding="utf-8"?>
 <ds:datastoreItem xmlns:ds="http://schemas.openxmlformats.org/officeDocument/2006/customXml" ds:itemID="{A9705CD4-DD21-4D9C-9B6D-3093D606A90B}">
   <ds:schemaRefs>
+    <ds:schemaRef ds:uri="http://purl.org/dc/terms/"/>
+    <ds:schemaRef ds:uri="http://purl.org/dc/elements/1.1/"/>
+    <ds:schemaRef ds:uri="http://schemas.microsoft.com/office/2006/documentManagement/types"/>
+    <ds:schemaRef ds:uri="http://schemas.microsoft.com/office/infopath/2007/PartnerControls"/>
+    <ds:schemaRef ds:uri="965882ff-ec53-48c1-938f-f2e5eb287423"/>
+    <ds:schemaRef ds:uri="http://schemas.openxmlformats.org/package/2006/metadata/core-properties"/>
+    <ds:schemaRef ds:uri="http://www.w3.org/XML/1998/namespace"/>
+    <ds:schemaRef ds:uri="e2a7af89-260d-450d-892c-eee7f6f09eda"/>
+    <ds:schemaRef ds:uri="http://schemas.microsoft.com/office/2006/metadata/properties"/>
     <ds:schemaRef ds:uri="http://purl.org/dc/dcmitype/"/>
-    <ds:schemaRef ds:uri="http://schemas.openxmlformats.org/package/2006/metadata/core-properties"/>
-    <ds:schemaRef ds:uri="e2a7af89-260d-450d-892c-eee7f6f09eda"/>
-    <ds:schemaRef ds:uri="http://www.w3.org/XML/1998/namespace"/>
-    <ds:schemaRef ds:uri="http://schemas.microsoft.com/office/2006/documentManagement/types"/>
-    <ds:schemaRef ds:uri="http://purl.org/dc/terms/"/>
-    <ds:schemaRef ds:uri="965882ff-ec53-48c1-938f-f2e5eb287423"/>
-    <ds:schemaRef ds:uri="http://schemas.microsoft.com/office/infopath/2007/PartnerControls"/>
-    <ds:schemaRef ds:uri="http://schemas.microsoft.com/office/2006/metadata/properties"/>
-    <ds:schemaRef ds:uri="http://purl.org/dc/elements/1.1/"/>
   </ds:schemaRefs>
 </ds:datastoreItem>
 </file>
 
 <file path=customXml/itemProps3.xml><?xml version="1.0" encoding="utf-8"?>
+<ds:datastoreItem xmlns:ds="http://schemas.openxmlformats.org/officeDocument/2006/customXml" ds:itemID="{0886473D-C28A-4452-9D57-4992D7B52623}">
+  <ds:schemaRefs>
+    <ds:schemaRef ds:uri="http://schemas.microsoft.com/sharepoint/v3/contenttype/forms"/>
+  </ds:schemaRefs>
+</ds:datastoreItem>
+</file>
+
+<file path=customXml/itemProps4.xml><?xml version="1.0" encoding="utf-8"?>
 <ds:datastoreItem xmlns:ds="http://schemas.openxmlformats.org/officeDocument/2006/customXml" ds:itemID="{B095FE4A-6751-414D-9CA9-4882F7F3BD60}">
   <ds:schemaRefs>
     <ds:schemaRef ds:uri="http://schemas.microsoft.com/office/2006/metadata/contentType"/>
@@ -14777,16 +15623,8 @@
 </ds:datastoreItem>
 </file>
 
-<file path=customXml/itemProps4.xml><?xml version="1.0" encoding="utf-8"?>
-<ds:datastoreItem xmlns:ds="http://schemas.openxmlformats.org/officeDocument/2006/customXml" ds:itemID="{0886473D-C28A-4452-9D57-4992D7B52623}">
-  <ds:schemaRefs>
-    <ds:schemaRef ds:uri="http://schemas.microsoft.com/sharepoint/v3/contenttype/forms"/>
-  </ds:schemaRefs>
-</ds:datastoreItem>
-</file>
-
 <file path=customXml/itemProps5.xml><?xml version="1.0" encoding="utf-8"?>
-<ds:datastoreItem xmlns:ds="http://schemas.openxmlformats.org/officeDocument/2006/customXml" ds:itemID="{FFEBB4BE-F32B-430D-9A0F-6FC91E844325}">
+<ds:datastoreItem xmlns:ds="http://schemas.openxmlformats.org/officeDocument/2006/customXml" ds:itemID="{0D1134F5-D09B-4D39-8CE5-E810F58BCB6B}">
   <ds:schemaRefs>
     <ds:schemaRef ds:uri="http://schemas.openxmlformats.org/officeDocument/2006/bibliography"/>
   </ds:schemaRefs>

</xml_diff>

<commit_message>
finished question 5 + editted code comments
</commit_message>
<xml_diff>
--- a/Lab 1/ECE 358 Lab1 Report.docx
+++ b/Lab 1/ECE 358 Lab1 Report.docx
@@ -376,6 +376,8 @@
           <w:r>
             <w:t>Contents</w:t>
           </w:r>
+          <w:bookmarkStart w:id="0" w:name="_GoBack"/>
+          <w:bookmarkEnd w:id="0"/>
         </w:p>
         <w:p>
           <w:pPr>
@@ -397,7 +399,7 @@
           <w:r>
             <w:fldChar w:fldCharType="separate"/>
           </w:r>
-          <w:hyperlink w:anchor="_Toc42015354" w:history="1">
+          <w:hyperlink w:anchor="_Toc42027584" w:history="1">
             <w:r>
               <w:rPr>
                 <w:rStyle w:val="Hyperlink"/>
@@ -424,7 +426,7 @@
                 <w:noProof/>
                 <w:webHidden/>
               </w:rPr>
-              <w:instrText xml:space="preserve"> PAGEREF _Toc42015354 \h </w:instrText>
+              <w:instrText xml:space="preserve"> PAGEREF _Toc42027584 \h </w:instrText>
             </w:r>
             <w:r>
               <w:rPr>
@@ -466,7 +468,7 @@
               <w:noProof/>
             </w:rPr>
           </w:pPr>
-          <w:hyperlink w:anchor="_Toc42015355" w:history="1">
+          <w:hyperlink w:anchor="_Toc42027585" w:history="1">
             <w:r>
               <w:rPr>
                 <w:rStyle w:val="Hyperlink"/>
@@ -493,7 +495,7 @@
                 <w:noProof/>
                 <w:webHidden/>
               </w:rPr>
-              <w:instrText xml:space="preserve"> PAGEREF _Toc42015355 \h </w:instrText>
+              <w:instrText xml:space="preserve"> PAGEREF _Toc42027585 \h </w:instrText>
             </w:r>
             <w:r>
               <w:rPr>
@@ -535,7 +537,7 @@
               <w:noProof/>
             </w:rPr>
           </w:pPr>
-          <w:hyperlink w:anchor="_Toc42015356" w:history="1">
+          <w:hyperlink w:anchor="_Toc42027586" w:history="1">
             <w:r>
               <w:rPr>
                 <w:rStyle w:val="Hyperlink"/>
@@ -562,7 +564,7 @@
                 <w:noProof/>
                 <w:webHidden/>
               </w:rPr>
-              <w:instrText xml:space="preserve"> PAGEREF _Toc42015356 \h </w:instrText>
+              <w:instrText xml:space="preserve"> PAGEREF _Toc42027586 \h </w:instrText>
             </w:r>
             <w:r>
               <w:rPr>
@@ -604,7 +606,7 @@
               <w:noProof/>
             </w:rPr>
           </w:pPr>
-          <w:hyperlink w:anchor="_Toc42015357" w:history="1">
+          <w:hyperlink w:anchor="_Toc42027587" w:history="1">
             <w:r>
               <w:rPr>
                 <w:rStyle w:val="Hyperlink"/>
@@ -631,7 +633,7 @@
                 <w:noProof/>
                 <w:webHidden/>
               </w:rPr>
-              <w:instrText xml:space="preserve"> PAGEREF _Toc42015357 \h </w:instrText>
+              <w:instrText xml:space="preserve"> PAGEREF _Toc42027587 \h </w:instrText>
             </w:r>
             <w:r>
               <w:rPr>
@@ -673,7 +675,7 @@
               <w:noProof/>
             </w:rPr>
           </w:pPr>
-          <w:hyperlink w:anchor="_Toc42015358" w:history="1">
+          <w:hyperlink w:anchor="_Toc42027588" w:history="1">
             <w:r>
               <w:rPr>
                 <w:rStyle w:val="Hyperlink"/>
@@ -700,7 +702,7 @@
                 <w:noProof/>
                 <w:webHidden/>
               </w:rPr>
-              <w:instrText xml:space="preserve"> PAGEREF _Toc42015358 \h </w:instrText>
+              <w:instrText xml:space="preserve"> PAGEREF _Toc42027588 \h </w:instrText>
             </w:r>
             <w:r>
               <w:rPr>
@@ -742,7 +744,7 @@
               <w:noProof/>
             </w:rPr>
           </w:pPr>
-          <w:hyperlink w:anchor="_Toc42015359" w:history="1">
+          <w:hyperlink w:anchor="_Toc42027589" w:history="1">
             <w:r>
               <w:rPr>
                 <w:rStyle w:val="Hyperlink"/>
@@ -769,7 +771,7 @@
                 <w:noProof/>
                 <w:webHidden/>
               </w:rPr>
-              <w:instrText xml:space="preserve"> PAGEREF _Toc42015359 \h </w:instrText>
+              <w:instrText xml:space="preserve"> PAGEREF _Toc42027589 \h </w:instrText>
             </w:r>
             <w:r>
               <w:rPr>
@@ -811,7 +813,7 @@
               <w:noProof/>
             </w:rPr>
           </w:pPr>
-          <w:hyperlink w:anchor="_Toc42015360" w:history="1">
+          <w:hyperlink w:anchor="_Toc42027590" w:history="1">
             <w:r>
               <w:rPr>
                 <w:rStyle w:val="Hyperlink"/>
@@ -838,7 +840,7 @@
                 <w:noProof/>
                 <w:webHidden/>
               </w:rPr>
-              <w:instrText xml:space="preserve"> PAGEREF _Toc42015360 \h </w:instrText>
+              <w:instrText xml:space="preserve"> PAGEREF _Toc42027590 \h </w:instrText>
             </w:r>
             <w:r>
               <w:rPr>
@@ -880,7 +882,7 @@
               <w:noProof/>
             </w:rPr>
           </w:pPr>
-          <w:hyperlink w:anchor="_Toc42015361" w:history="1">
+          <w:hyperlink w:anchor="_Toc42027591" w:history="1">
             <w:r>
               <w:rPr>
                 <w:rStyle w:val="Hyperlink"/>
@@ -907,7 +909,7 @@
                 <w:noProof/>
                 <w:webHidden/>
               </w:rPr>
-              <w:instrText xml:space="preserve"> PAGEREF _Toc42015361 \h </w:instrText>
+              <w:instrText xml:space="preserve"> PAGEREF _Toc42027591 \h </w:instrText>
             </w:r>
             <w:r>
               <w:rPr>
@@ -949,7 +951,7 @@
               <w:noProof/>
             </w:rPr>
           </w:pPr>
-          <w:hyperlink w:anchor="_Toc42015362" w:history="1">
+          <w:hyperlink w:anchor="_Toc42027592" w:history="1">
             <w:r>
               <w:rPr>
                 <w:rStyle w:val="Hyperlink"/>
@@ -976,7 +978,7 @@
                 <w:noProof/>
                 <w:webHidden/>
               </w:rPr>
-              <w:instrText xml:space="preserve"> PAGEREF _Toc42015362 \h </w:instrText>
+              <w:instrText xml:space="preserve"> PAGEREF _Toc42027592 \h </w:instrText>
             </w:r>
             <w:r>
               <w:rPr>
@@ -1018,7 +1020,7 @@
               <w:noProof/>
             </w:rPr>
           </w:pPr>
-          <w:hyperlink w:anchor="_Toc42015363" w:history="1">
+          <w:hyperlink w:anchor="_Toc42027593" w:history="1">
             <w:r>
               <w:rPr>
                 <w:rStyle w:val="Hyperlink"/>
@@ -1045,7 +1047,7 @@
                 <w:noProof/>
                 <w:webHidden/>
               </w:rPr>
-              <w:instrText xml:space="preserve"> PAGEREF _Toc42015363 \h </w:instrText>
+              <w:instrText xml:space="preserve"> PAGEREF _Toc42027593 \h </w:instrText>
             </w:r>
             <w:r>
               <w:rPr>
@@ -1087,7 +1089,7 @@
               <w:noProof/>
             </w:rPr>
           </w:pPr>
-          <w:hyperlink w:anchor="_Toc42015364" w:history="1">
+          <w:hyperlink w:anchor="_Toc42027594" w:history="1">
             <w:r>
               <w:rPr>
                 <w:rStyle w:val="Hyperlink"/>
@@ -1114,7 +1116,7 @@
                 <w:noProof/>
                 <w:webHidden/>
               </w:rPr>
-              <w:instrText xml:space="preserve"> PAGEREF _Toc42015364 \h </w:instrText>
+              <w:instrText xml:space="preserve"> PAGEREF _Toc42027594 \h </w:instrText>
             </w:r>
             <w:r>
               <w:rPr>
@@ -1156,7 +1158,7 @@
               <w:noProof/>
             </w:rPr>
           </w:pPr>
-          <w:hyperlink w:anchor="_Toc42015365" w:history="1">
+          <w:hyperlink w:anchor="_Toc42027595" w:history="1">
             <w:r>
               <w:rPr>
                 <w:rStyle w:val="Hyperlink"/>
@@ -1183,7 +1185,7 @@
                 <w:noProof/>
                 <w:webHidden/>
               </w:rPr>
-              <w:instrText xml:space="preserve"> PAGEREF _Toc42015365 \h </w:instrText>
+              <w:instrText xml:space="preserve"> PAGEREF _Toc42027595 \h </w:instrText>
             </w:r>
             <w:r>
               <w:rPr>
@@ -1225,7 +1227,7 @@
               <w:noProof/>
             </w:rPr>
           </w:pPr>
-          <w:hyperlink w:anchor="_Toc42015366" w:history="1">
+          <w:hyperlink w:anchor="_Toc42027596" w:history="1">
             <w:r>
               <w:rPr>
                 <w:rStyle w:val="Hyperlink"/>
@@ -1252,7 +1254,7 @@
                 <w:noProof/>
                 <w:webHidden/>
               </w:rPr>
-              <w:instrText xml:space="preserve"> PAGEREF _Toc42015366 \h </w:instrText>
+              <w:instrText xml:space="preserve"> PAGEREF _Toc42027596 \h </w:instrText>
             </w:r>
             <w:r>
               <w:rPr>
@@ -1294,7 +1296,7 @@
               <w:noProof/>
             </w:rPr>
           </w:pPr>
-          <w:hyperlink w:anchor="_Toc42015367" w:history="1">
+          <w:hyperlink w:anchor="_Toc42027597" w:history="1">
             <w:r>
               <w:rPr>
                 <w:rStyle w:val="Hyperlink"/>
@@ -1321,7 +1323,7 @@
                 <w:noProof/>
                 <w:webHidden/>
               </w:rPr>
-              <w:instrText xml:space="preserve"> PAGEREF _Toc42015367 \h </w:instrText>
+              <w:instrText xml:space="preserve"> PAGEREF _Toc42027597 \h </w:instrText>
             </w:r>
             <w:r>
               <w:rPr>
@@ -1363,7 +1365,7 @@
               <w:noProof/>
             </w:rPr>
           </w:pPr>
-          <w:hyperlink w:anchor="_Toc42015368" w:history="1">
+          <w:hyperlink w:anchor="_Toc42027598" w:history="1">
             <w:r>
               <w:rPr>
                 <w:rStyle w:val="Hyperlink"/>
@@ -1390,7 +1392,7 @@
                 <w:noProof/>
                 <w:webHidden/>
               </w:rPr>
-              <w:instrText xml:space="preserve"> PAGEREF _Toc42015368 \h </w:instrText>
+              <w:instrText xml:space="preserve"> PAGEREF _Toc42027598 \h </w:instrText>
             </w:r>
             <w:r>
               <w:rPr>
@@ -1432,7 +1434,7 @@
               <w:noProof/>
             </w:rPr>
           </w:pPr>
-          <w:hyperlink w:anchor="_Toc42015369" w:history="1">
+          <w:hyperlink w:anchor="_Toc42027599" w:history="1">
             <w:r>
               <w:rPr>
                 <w:rStyle w:val="Hyperlink"/>
@@ -1459,7 +1461,7 @@
                 <w:noProof/>
                 <w:webHidden/>
               </w:rPr>
-              <w:instrText xml:space="preserve"> PAGEREF _Toc42015369 \h </w:instrText>
+              <w:instrText xml:space="preserve"> PAGEREF _Toc42027599 \h </w:instrText>
             </w:r>
             <w:r>
               <w:rPr>
@@ -1501,7 +1503,7 @@
               <w:noProof/>
             </w:rPr>
           </w:pPr>
-          <w:hyperlink w:anchor="_Toc42015370" w:history="1">
+          <w:hyperlink w:anchor="_Toc42027600" w:history="1">
             <w:r>
               <w:rPr>
                 <w:rStyle w:val="Hyperlink"/>
@@ -1528,7 +1530,7 @@
                 <w:noProof/>
                 <w:webHidden/>
               </w:rPr>
-              <w:instrText xml:space="preserve"> PAGEREF _Toc42015370 \h </w:instrText>
+              <w:instrText xml:space="preserve"> PAGEREF _Toc42027600 \h </w:instrText>
             </w:r>
             <w:r>
               <w:rPr>
@@ -1588,12 +1590,12 @@
       <w:pPr>
         <w:pStyle w:val="Heading1"/>
       </w:pPr>
-      <w:bookmarkStart w:id="0" w:name="_Toc42015354"/>
+      <w:bookmarkStart w:id="1" w:name="_Toc42027584"/>
       <w:r>
         <w:lastRenderedPageBreak/>
         <w:t>Question 1</w:t>
       </w:r>
-      <w:bookmarkEnd w:id="0"/>
+      <w:bookmarkEnd w:id="1"/>
     </w:p>
     <w:p>
       <w:r>
@@ -1996,14 +1998,14 @@
       <w:pPr>
         <w:pStyle w:val="Heading1"/>
       </w:pPr>
-      <w:bookmarkStart w:id="1" w:name="_Toc42015355"/>
+      <w:bookmarkStart w:id="2" w:name="_Toc42027585"/>
       <w:r>
         <w:t>Question 2</w:t>
       </w:r>
-      <w:bookmarkEnd w:id="1"/>
+      <w:bookmarkEnd w:id="2"/>
     </w:p>
-    <w:bookmarkStart w:id="2" w:name="_MON_1652628326"/>
-    <w:bookmarkEnd w:id="2"/>
+    <w:bookmarkStart w:id="3" w:name="_MON_1652628326"/>
+    <w:bookmarkEnd w:id="3"/>
     <w:p>
       <w:pPr>
         <w:keepNext/>
@@ -2029,10 +2031,10 @@
             <v:path o:extrusionok="f" gradientshapeok="t" o:connecttype="rect"/>
             <o:lock v:ext="edit" aspectratio="t"/>
           </v:shapetype>
-          <v:shape id="_x0000_i1040" type="#_x0000_t75" style="width:468pt;height:197.55pt" o:ole="">
+          <v:shape id="_x0000_i1025" type="#_x0000_t75" style="width:468pt;height:197.55pt" o:ole="">
             <v:imagedata r:id="rId10" o:title="" cropbottom="7262f"/>
           </v:shape>
-          <o:OLEObject Type="Embed" ProgID="Word.OpenDocumentText.12" ShapeID="_x0000_i1040" DrawAspect="Content" ObjectID="_1652637729" r:id="rId11"/>
+          <o:OLEObject Type="Embed" ProgID="Word.OpenDocumentText.12" ShapeID="_x0000_i1025" DrawAspect="Content" ObjectID="_1652641217" r:id="rId11"/>
         </w:object>
       </w:r>
     </w:p>
@@ -2043,14 +2045,27 @@
       <w:r>
         <w:t xml:space="preserve">Figure </w:t>
       </w:r>
-      <w:fldSimple w:instr=" SEQ Figure \* ARABIC ">
-        <w:r>
-          <w:rPr>
-            <w:noProof/>
-          </w:rPr>
-          <w:t>1</w:t>
-        </w:r>
-      </w:fldSimple>
+      <w:r>
+        <w:fldChar w:fldCharType="begin"/>
+      </w:r>
+      <w:r>
+        <w:instrText xml:space="preserve"> SEQ Figure \* ARABIC </w:instrText>
+      </w:r>
+      <w:r>
+        <w:fldChar w:fldCharType="separate"/>
+      </w:r>
+      <w:r>
+        <w:rPr>
+          <w:noProof/>
+        </w:rPr>
+        <w:t>1</w:t>
+      </w:r>
+      <w:r>
+        <w:rPr>
+          <w:noProof/>
+        </w:rPr>
+        <w:fldChar w:fldCharType="end"/>
+      </w:r>
       <w:r>
         <w:t xml:space="preserve"> Defining constants in the code</w:t>
       </w:r>
@@ -2105,18 +2120,17 @@
       <w:pPr>
         <w:pStyle w:val="Heading2"/>
       </w:pPr>
-      <w:bookmarkStart w:id="3" w:name="_Toc42015356"/>
-      <w:r>
-        <w:lastRenderedPageBreak/>
+      <w:bookmarkStart w:id="4" w:name="_Toc42027586"/>
+      <w:r>
         <w:t>Packet Generation</w:t>
       </w:r>
-      <w:bookmarkEnd w:id="3"/>
+      <w:bookmarkEnd w:id="4"/>
     </w:p>
     <w:p>
       <w:pPr>
         <w:pStyle w:val="Heading3"/>
       </w:pPr>
-      <w:bookmarkStart w:id="4" w:name="_Toc42015357"/>
+      <w:bookmarkStart w:id="5" w:name="_Toc42027587"/>
       <w:proofErr w:type="spellStart"/>
       <w:r>
         <w:t>e</w:t>
@@ -2128,20 +2142,20 @@
       <w:r>
         <w:t xml:space="preserve"> function</w:t>
       </w:r>
-      <w:bookmarkEnd w:id="4"/>
+      <w:bookmarkEnd w:id="5"/>
     </w:p>
-    <w:bookmarkStart w:id="5" w:name="_MON_1652610928"/>
-    <w:bookmarkEnd w:id="5"/>
+    <w:bookmarkStart w:id="6" w:name="_MON_1652610928"/>
+    <w:bookmarkEnd w:id="6"/>
     <w:p>
       <w:pPr>
         <w:keepNext/>
       </w:pPr>
       <w:r>
         <w:object w:dxaOrig="9360" w:dyaOrig="1590" w14:anchorId="4A0A648D">
-          <v:shape id="_x0000_i1025" type="#_x0000_t75" style="width:322.7pt;height:56.15pt" o:ole="">
+          <v:shape id="_x0000_i1026" type="#_x0000_t75" style="width:322.7pt;height:56.15pt" o:ole="">
             <v:imagedata r:id="rId12" o:title="" cropbottom="19043f" cropright="20291f"/>
           </v:shape>
-          <o:OLEObject Type="Embed" ProgID="Word.OpenDocumentText.12" ShapeID="_x0000_i1025" DrawAspect="Content" ObjectID="_1652637730" r:id="rId13"/>
+          <o:OLEObject Type="Embed" ProgID="Word.OpenDocumentText.12" ShapeID="_x0000_i1026" DrawAspect="Content" ObjectID="_1652641218" r:id="rId13"/>
         </w:object>
       </w:r>
     </w:p>
@@ -2152,14 +2166,27 @@
       <w:r>
         <w:t xml:space="preserve">Figure </w:t>
       </w:r>
-      <w:fldSimple w:instr=" SEQ Figure \* ARABIC ">
-        <w:r>
-          <w:rPr>
-            <w:noProof/>
-          </w:rPr>
-          <w:t>2</w:t>
-        </w:r>
-      </w:fldSimple>
+      <w:r>
+        <w:fldChar w:fldCharType="begin"/>
+      </w:r>
+      <w:r>
+        <w:instrText xml:space="preserve"> SEQ Figure \* ARABIC </w:instrText>
+      </w:r>
+      <w:r>
+        <w:fldChar w:fldCharType="separate"/>
+      </w:r>
+      <w:r>
+        <w:rPr>
+          <w:noProof/>
+        </w:rPr>
+        <w:t>2</w:t>
+      </w:r>
+      <w:r>
+        <w:rPr>
+          <w:noProof/>
+        </w:rPr>
+        <w:fldChar w:fldCharType="end"/>
+      </w:r>
       <w:r>
         <w:t xml:space="preserve"> Helper function that generates an exponential random number</w:t>
       </w:r>
@@ -2177,24 +2204,24 @@
       <w:pPr>
         <w:pStyle w:val="Heading3"/>
       </w:pPr>
-      <w:bookmarkStart w:id="6" w:name="_Toc42015358"/>
+      <w:bookmarkStart w:id="7" w:name="_Toc42027588"/>
       <w:r>
         <w:t>question1 function</w:t>
       </w:r>
-      <w:bookmarkEnd w:id="6"/>
+      <w:bookmarkEnd w:id="7"/>
     </w:p>
-    <w:bookmarkStart w:id="7" w:name="_MON_1652622851"/>
-    <w:bookmarkEnd w:id="7"/>
+    <w:bookmarkStart w:id="8" w:name="_MON_1652622851"/>
+    <w:bookmarkEnd w:id="8"/>
     <w:p>
       <w:pPr>
         <w:keepNext/>
       </w:pPr>
       <w:r>
         <w:object w:dxaOrig="9360" w:dyaOrig="5580" w14:anchorId="7B1F48E1">
-          <v:shape id="_x0000_i1026" type="#_x0000_t75" style="width:468pt;height:253.7pt" o:ole="">
+          <v:shape id="_x0000_i1027" type="#_x0000_t75" style="width:468pt;height:253.7pt" o:ole="">
             <v:imagedata r:id="rId14" o:title="" cropbottom="5990f"/>
           </v:shape>
-          <o:OLEObject Type="Embed" ProgID="Word.OpenDocumentText.12" ShapeID="_x0000_i1026" DrawAspect="Content" ObjectID="_1652637731" r:id="rId15"/>
+          <o:OLEObject Type="Embed" ProgID="Word.OpenDocumentText.12" ShapeID="_x0000_i1027" DrawAspect="Content" ObjectID="_1652641219" r:id="rId15"/>
         </w:object>
       </w:r>
     </w:p>
@@ -2205,14 +2232,27 @@
       <w:r>
         <w:t xml:space="preserve">Figure </w:t>
       </w:r>
-      <w:fldSimple w:instr=" SEQ Figure \* ARABIC ">
-        <w:r>
-          <w:rPr>
-            <w:noProof/>
-          </w:rPr>
-          <w:t>3</w:t>
-        </w:r>
-      </w:fldSimple>
+      <w:r>
+        <w:fldChar w:fldCharType="begin"/>
+      </w:r>
+      <w:r>
+        <w:instrText xml:space="preserve"> SEQ Figure \* ARABIC </w:instrText>
+      </w:r>
+      <w:r>
+        <w:fldChar w:fldCharType="separate"/>
+      </w:r>
+      <w:r>
+        <w:rPr>
+          <w:noProof/>
+        </w:rPr>
+        <w:t>3</w:t>
+      </w:r>
+      <w:r>
+        <w:rPr>
+          <w:noProof/>
+        </w:rPr>
+        <w:fldChar w:fldCharType="end"/>
+      </w:r>
       <w:r>
         <w:t xml:space="preserve"> Function to encapsulate generation of random variables, computing statistics on them</w:t>
       </w:r>
@@ -2227,27 +2267,27 @@
       <w:pPr>
         <w:pStyle w:val="Heading3"/>
       </w:pPr>
-      <w:bookmarkStart w:id="8" w:name="_Toc42015359"/>
+      <w:bookmarkStart w:id="9" w:name="_Toc42027589"/>
       <w:r>
         <w:t>g</w:t>
       </w:r>
       <w:r>
         <w:t>en_ functions</w:t>
       </w:r>
-      <w:bookmarkEnd w:id="8"/>
+      <w:bookmarkEnd w:id="9"/>
     </w:p>
-    <w:bookmarkStart w:id="9" w:name="_MON_1652612343"/>
-    <w:bookmarkEnd w:id="9"/>
+    <w:bookmarkStart w:id="10" w:name="_MON_1652612343"/>
+    <w:bookmarkEnd w:id="10"/>
     <w:p>
       <w:pPr>
         <w:keepNext/>
       </w:pPr>
       <w:r>
         <w:object w:dxaOrig="9360" w:dyaOrig="3015" w14:anchorId="6956B493">
-          <v:shape id="_x0000_i1027" type="#_x0000_t75" style="width:354pt;height:126.85pt" o:ole="">
+          <v:shape id="_x0000_i1028" type="#_x0000_t75" style="width:354pt;height:126.85pt" o:ole="">
             <v:imagedata r:id="rId16" o:title="" cropbottom="10416f" cropright="15894f"/>
           </v:shape>
-          <o:OLEObject Type="Embed" ProgID="Word.OpenDocumentText.12" ShapeID="_x0000_i1027" DrawAspect="Content" ObjectID="_1652637732" r:id="rId17"/>
+          <o:OLEObject Type="Embed" ProgID="Word.OpenDocumentText.12" ShapeID="_x0000_i1028" DrawAspect="Content" ObjectID="_1652641220" r:id="rId17"/>
         </w:object>
       </w:r>
     </w:p>
@@ -2258,14 +2298,27 @@
       <w:r>
         <w:t xml:space="preserve">Figure </w:t>
       </w:r>
-      <w:fldSimple w:instr=" SEQ Figure \* ARABIC ">
-        <w:r>
-          <w:rPr>
-            <w:noProof/>
-          </w:rPr>
-          <w:t>4</w:t>
-        </w:r>
-      </w:fldSimple>
+      <w:r>
+        <w:fldChar w:fldCharType="begin"/>
+      </w:r>
+      <w:r>
+        <w:instrText xml:space="preserve"> SEQ Figure \* ARABIC </w:instrText>
+      </w:r>
+      <w:r>
+        <w:fldChar w:fldCharType="separate"/>
+      </w:r>
+      <w:r>
+        <w:rPr>
+          <w:noProof/>
+        </w:rPr>
+        <w:t>4</w:t>
+      </w:r>
+      <w:r>
+        <w:rPr>
+          <w:noProof/>
+        </w:rPr>
+        <w:fldChar w:fldCharType="end"/>
+      </w:r>
       <w:r>
         <w:t xml:space="preserve"> </w:t>
       </w:r>
@@ -2279,61 +2332,74 @@
         <w:t xml:space="preserve"> events based on rate of arrival and simulation time. Stores events as list of dictionaries</w:t>
       </w:r>
     </w:p>
-    <w:bookmarkStart w:id="10" w:name="_MON_1652612149"/>
-    <w:bookmarkEnd w:id="10"/>
-    <w:p>
-      <w:pPr>
-        <w:keepNext/>
-      </w:pPr>
-      <w:r>
-        <w:object w:dxaOrig="9360" w:dyaOrig="3870" w14:anchorId="6EC37002">
-          <v:shape id="_x0000_i1028" type="#_x0000_t75" style="width:372pt;height:170.15pt" o:ole="">
-            <v:imagedata r:id="rId18" o:title="" cropbottom="7853f" cropright="13443f"/>
-          </v:shape>
-          <o:OLEObject Type="Embed" ProgID="Word.OpenDocumentText.12" ShapeID="_x0000_i1028" DrawAspect="Content" ObjectID="_1652637733" r:id="rId19"/>
-        </w:object>
-      </w:r>
-    </w:p>
-    <w:p>
-      <w:pPr>
-        <w:pStyle w:val="Caption"/>
-        <w:rPr>
-          <w:noProof/>
-        </w:rPr>
-      </w:pPr>
-      <w:r>
-        <w:t xml:space="preserve">Figure </w:t>
-      </w:r>
-      <w:fldSimple w:instr=" SEQ Figure \* ARABIC ">
-        <w:r>
-          <w:rPr>
-            <w:noProof/>
-          </w:rPr>
-          <w:t>5</w:t>
-        </w:r>
-      </w:fldSimple>
-      <w:r>
-        <w:t xml:space="preserve"> Helper function to generate observer events</w:t>
-      </w:r>
-      <w:r>
-        <w:rPr>
-          <w:noProof/>
-        </w:rPr>
-        <w:t xml:space="preserve"> based on rate of arrival and simulation time. Stores events as list of dictionaries</w:t>
-      </w:r>
-    </w:p>
-    <w:bookmarkStart w:id="11" w:name="_MON_1652612579"/>
+    <w:bookmarkStart w:id="11" w:name="_MON_1652612149"/>
     <w:bookmarkEnd w:id="11"/>
     <w:p>
       <w:pPr>
         <w:keepNext/>
       </w:pPr>
       <w:r>
+        <w:object w:dxaOrig="9360" w:dyaOrig="3870" w14:anchorId="6EC37002">
+          <v:shape id="_x0000_i1029" type="#_x0000_t75" style="width:372pt;height:170.15pt" o:ole="">
+            <v:imagedata r:id="rId18" o:title="" cropbottom="7853f" cropright="13443f"/>
+          </v:shape>
+          <o:OLEObject Type="Embed" ProgID="Word.OpenDocumentText.12" ShapeID="_x0000_i1029" DrawAspect="Content" ObjectID="_1652641221" r:id="rId19"/>
+        </w:object>
+      </w:r>
+    </w:p>
+    <w:p>
+      <w:pPr>
+        <w:pStyle w:val="Caption"/>
+        <w:rPr>
+          <w:noProof/>
+        </w:rPr>
+      </w:pPr>
+      <w:r>
+        <w:t xml:space="preserve">Figure </w:t>
+      </w:r>
+      <w:r>
+        <w:fldChar w:fldCharType="begin"/>
+      </w:r>
+      <w:r>
+        <w:instrText xml:space="preserve"> SEQ Figure \* ARABIC </w:instrText>
+      </w:r>
+      <w:r>
+        <w:fldChar w:fldCharType="separate"/>
+      </w:r>
+      <w:r>
+        <w:rPr>
+          <w:noProof/>
+        </w:rPr>
+        <w:t>5</w:t>
+      </w:r>
+      <w:r>
+        <w:rPr>
+          <w:noProof/>
+        </w:rPr>
+        <w:fldChar w:fldCharType="end"/>
+      </w:r>
+      <w:r>
+        <w:t xml:space="preserve"> Helper function to generate observer events</w:t>
+      </w:r>
+      <w:r>
+        <w:rPr>
+          <w:noProof/>
+        </w:rPr>
+        <w:t xml:space="preserve"> based on rate of arrival and simulation time. Stores events as list of dictionaries</w:t>
+      </w:r>
+    </w:p>
+    <w:bookmarkStart w:id="12" w:name="_MON_1652612579"/>
+    <w:bookmarkEnd w:id="12"/>
+    <w:p>
+      <w:pPr>
+        <w:keepNext/>
+      </w:pPr>
+      <w:r>
         <w:object w:dxaOrig="9360" w:dyaOrig="5295" w14:anchorId="77C552E8">
-          <v:shape id="_x0000_i1029" type="#_x0000_t75" style="width:397.7pt;height:239.15pt" o:ole="">
+          <v:shape id="_x0000_i1030" type="#_x0000_t75" style="width:397.7pt;height:239.15pt" o:ole="">
             <v:imagedata r:id="rId20" o:title="" cropbottom="6242f" cropright="9746f"/>
           </v:shape>
-          <o:OLEObject Type="Embed" ProgID="Word.OpenDocumentText.12" ShapeID="_x0000_i1029" DrawAspect="Content" ObjectID="_1652637734" r:id="rId21"/>
+          <o:OLEObject Type="Embed" ProgID="Word.OpenDocumentText.12" ShapeID="_x0000_i1030" DrawAspect="Content" ObjectID="_1652641222" r:id="rId21"/>
         </w:object>
       </w:r>
     </w:p>
@@ -2344,14 +2410,27 @@
       <w:r>
         <w:t xml:space="preserve">Figure </w:t>
       </w:r>
-      <w:fldSimple w:instr=" SEQ Figure \* ARABIC ">
-        <w:r>
-          <w:rPr>
-            <w:noProof/>
-          </w:rPr>
-          <w:t>6</w:t>
-        </w:r>
-      </w:fldSimple>
+      <w:r>
+        <w:fldChar w:fldCharType="begin"/>
+      </w:r>
+      <w:r>
+        <w:instrText xml:space="preserve"> SEQ Figure \* ARABIC </w:instrText>
+      </w:r>
+      <w:r>
+        <w:fldChar w:fldCharType="separate"/>
+      </w:r>
+      <w:r>
+        <w:rPr>
+          <w:noProof/>
+        </w:rPr>
+        <w:t>6</w:t>
+      </w:r>
+      <w:r>
+        <w:rPr>
+          <w:noProof/>
+        </w:rPr>
+        <w:fldChar w:fldCharType="end"/>
+      </w:r>
       <w:r>
         <w:t xml:space="preserve"> Function to generate departure events based on arrival events. Works in similar fashion to </w:t>
       </w:r>
@@ -2375,18 +2454,18 @@
       </w:r>
       <w:proofErr w:type="spellEnd"/>
     </w:p>
-    <w:bookmarkStart w:id="12" w:name="_MON_1652621118"/>
-    <w:bookmarkEnd w:id="12"/>
+    <w:bookmarkStart w:id="13" w:name="_MON_1652621118"/>
+    <w:bookmarkEnd w:id="13"/>
     <w:p>
       <w:pPr>
         <w:keepNext/>
       </w:pPr>
       <w:r>
         <w:object w:dxaOrig="9360" w:dyaOrig="1875" w14:anchorId="4E6F3BBB">
-          <v:shape id="_x0000_i1030" type="#_x0000_t75" style="width:250.7pt;height:71.55pt" o:ole="">
+          <v:shape id="_x0000_i1031" type="#_x0000_t75" style="width:250.7pt;height:71.55pt" o:ole="">
             <v:imagedata r:id="rId22" o:title="" cropbottom="15687f" cropright="30401f"/>
           </v:shape>
-          <o:OLEObject Type="Embed" ProgID="Word.OpenDocumentText.12" ShapeID="_x0000_i1030" DrawAspect="Content" ObjectID="_1652637735" r:id="rId23"/>
+          <o:OLEObject Type="Embed" ProgID="Word.OpenDocumentText.12" ShapeID="_x0000_i1031" DrawAspect="Content" ObjectID="_1652641223" r:id="rId23"/>
         </w:object>
       </w:r>
     </w:p>
@@ -2397,30 +2476,43 @@
       <w:r>
         <w:t xml:space="preserve">Figure </w:t>
       </w:r>
-      <w:fldSimple w:instr=" SEQ Figure \* ARABIC ">
-        <w:r>
-          <w:rPr>
-            <w:noProof/>
-          </w:rPr>
-          <w:t>7</w:t>
-        </w:r>
-      </w:fldSimple>
+      <w:r>
+        <w:fldChar w:fldCharType="begin"/>
+      </w:r>
+      <w:r>
+        <w:instrText xml:space="preserve"> SEQ Figure \* ARABIC </w:instrText>
+      </w:r>
+      <w:r>
+        <w:fldChar w:fldCharType="separate"/>
+      </w:r>
+      <w:r>
+        <w:rPr>
+          <w:noProof/>
+        </w:rPr>
+        <w:t>7</w:t>
+      </w:r>
+      <w:r>
+        <w:rPr>
+          <w:noProof/>
+        </w:rPr>
+        <w:fldChar w:fldCharType="end"/>
+      </w:r>
       <w:r>
         <w:t xml:space="preserve"> Helper function to generate random service times for packets</w:t>
       </w:r>
     </w:p>
-    <w:bookmarkStart w:id="13" w:name="_MON_1652621559"/>
-    <w:bookmarkEnd w:id="13"/>
+    <w:bookmarkStart w:id="14" w:name="_MON_1652621559"/>
+    <w:bookmarkEnd w:id="14"/>
     <w:p>
       <w:pPr>
         <w:keepNext/>
       </w:pPr>
       <w:r>
         <w:object w:dxaOrig="9360" w:dyaOrig="4440" w14:anchorId="1DADE229">
-          <v:shape id="_x0000_i1031" type="#_x0000_t75" style="width:429.45pt;height:196.3pt" o:ole="">
+          <v:shape id="_x0000_i1032" type="#_x0000_t75" style="width:429.45pt;height:196.3pt" o:ole="">
             <v:imagedata r:id="rId24" o:title="" cropbottom="7528f" cropright="5391f"/>
           </v:shape>
-          <o:OLEObject Type="Embed" ProgID="Word.OpenDocumentText.12" ShapeID="_x0000_i1031" DrawAspect="Content" ObjectID="_1652637736" r:id="rId25"/>
+          <o:OLEObject Type="Embed" ProgID="Word.OpenDocumentText.12" ShapeID="_x0000_i1032" DrawAspect="Content" ObjectID="_1652641224" r:id="rId25"/>
         </w:object>
       </w:r>
     </w:p>
@@ -2431,14 +2523,27 @@
       <w:r>
         <w:t xml:space="preserve">Figure </w:t>
       </w:r>
-      <w:fldSimple w:instr=" SEQ Figure \* ARABIC ">
-        <w:r>
-          <w:rPr>
-            <w:noProof/>
-          </w:rPr>
-          <w:t>8</w:t>
-        </w:r>
-      </w:fldSimple>
+      <w:r>
+        <w:fldChar w:fldCharType="begin"/>
+      </w:r>
+      <w:r>
+        <w:instrText xml:space="preserve"> SEQ Figure \* ARABIC </w:instrText>
+      </w:r>
+      <w:r>
+        <w:fldChar w:fldCharType="separate"/>
+      </w:r>
+      <w:r>
+        <w:rPr>
+          <w:noProof/>
+        </w:rPr>
+        <w:t>8</w:t>
+      </w:r>
+      <w:r>
+        <w:rPr>
+          <w:noProof/>
+        </w:rPr>
+        <w:fldChar w:fldCharType="end"/>
+      </w:r>
       <w:r>
         <w:t xml:space="preserve"> Function to aggregate the generation of arrival, departure and observer events. Based on whether </w:t>
       </w:r>
@@ -2650,17 +2755,17 @@
       <w:pPr>
         <w:pStyle w:val="Heading2"/>
       </w:pPr>
-      <w:bookmarkStart w:id="14" w:name="_Toc42015360"/>
+      <w:bookmarkStart w:id="15" w:name="_Toc42027590"/>
       <w:r>
         <w:t>M/M/1</w:t>
       </w:r>
-      <w:bookmarkEnd w:id="14"/>
+      <w:bookmarkEnd w:id="15"/>
     </w:p>
     <w:p>
       <w:pPr>
         <w:pStyle w:val="Heading3"/>
       </w:pPr>
-      <w:bookmarkStart w:id="15" w:name="_Toc42015361"/>
+      <w:bookmarkStart w:id="16" w:name="_Toc42027591"/>
       <w:r>
         <w:t>s</w:t>
       </w:r>
@@ -2676,20 +2781,20 @@
       <w:r>
         <w:t xml:space="preserve"> function</w:t>
       </w:r>
-      <w:bookmarkEnd w:id="15"/>
+      <w:bookmarkEnd w:id="16"/>
     </w:p>
-    <w:bookmarkStart w:id="16" w:name="_MON_1652621833"/>
-    <w:bookmarkEnd w:id="16"/>
+    <w:bookmarkStart w:id="17" w:name="_MON_1652621833"/>
+    <w:bookmarkEnd w:id="17"/>
     <w:p>
       <w:pPr>
         <w:keepNext/>
       </w:pPr>
       <w:r>
         <w:object w:dxaOrig="9360" w:dyaOrig="11565" w14:anchorId="7C4CD930">
-          <v:shape id="_x0000_i1032" type="#_x0000_t75" style="width:468pt;height:555pt" o:ole="">
+          <v:shape id="_x0000_i1033" type="#_x0000_t75" style="width:468pt;height:555pt" o:ole="">
             <v:imagedata r:id="rId26" o:title="" cropbottom="2662f"/>
           </v:shape>
-          <o:OLEObject Type="Embed" ProgID="Word.OpenDocumentText.12" ShapeID="_x0000_i1032" DrawAspect="Content" ObjectID="_1652637737" r:id="rId27"/>
+          <o:OLEObject Type="Embed" ProgID="Word.OpenDocumentText.12" ShapeID="_x0000_i1033" DrawAspect="Content" ObjectID="_1652641225" r:id="rId27"/>
         </w:object>
       </w:r>
     </w:p>
@@ -2700,14 +2805,27 @@
       <w:r>
         <w:t xml:space="preserve">Figure </w:t>
       </w:r>
-      <w:fldSimple w:instr=" SEQ Figure \* ARABIC ">
-        <w:r>
-          <w:rPr>
-            <w:noProof/>
-          </w:rPr>
-          <w:t>9</w:t>
-        </w:r>
-      </w:fldSimple>
+      <w:r>
+        <w:fldChar w:fldCharType="begin"/>
+      </w:r>
+      <w:r>
+        <w:instrText xml:space="preserve"> SEQ Figure \* ARABIC </w:instrText>
+      </w:r>
+      <w:r>
+        <w:fldChar w:fldCharType="separate"/>
+      </w:r>
+      <w:r>
+        <w:rPr>
+          <w:noProof/>
+        </w:rPr>
+        <w:t>9</w:t>
+      </w:r>
+      <w:r>
+        <w:rPr>
+          <w:noProof/>
+        </w:rPr>
+        <w:fldChar w:fldCharType="end"/>
+      </w:r>
       <w:r>
         <w:t xml:space="preserve"> The simulation of the M/M/1 queue. Returns the computed statistics from the simulation</w:t>
       </w:r>
@@ -2854,13 +2972,7 @@
               <w:rPr>
                 <w:rFonts w:ascii="Cambria Math" w:hAnsi="Cambria Math"/>
               </w:rPr>
-              <m:t>ρ</m:t>
-            </m:r>
-            <m:r>
-              <w:rPr>
-                <w:rFonts w:ascii="Cambria Math" w:hAnsi="Cambria Math"/>
-              </w:rPr>
-              <m:t>C</m:t>
+              <m:t>ρC</m:t>
             </m:r>
           </m:num>
           <m:den>
@@ -3136,10 +3248,7 @@
       </w:r>
       <w:proofErr w:type="spellEnd"/>
       <w:r>
-        <w:t xml:space="preserve"> list</w:t>
-      </w:r>
-      <w:r>
-        <w:t xml:space="preserve">. If the </w:t>
+        <w:t xml:space="preserve"> list. If the </w:t>
       </w:r>
       <w:proofErr w:type="spellStart"/>
       <w:r>
@@ -3444,27 +3553,27 @@
       <w:pPr>
         <w:pStyle w:val="Heading3"/>
       </w:pPr>
-      <w:bookmarkStart w:id="17" w:name="_Toc42015362"/>
+      <w:bookmarkStart w:id="18" w:name="_Toc42027592"/>
       <w:r>
         <w:t>question</w:t>
       </w:r>
       <w:r>
         <w:t>3 and question4 functions</w:t>
       </w:r>
-      <w:bookmarkEnd w:id="17"/>
+      <w:bookmarkEnd w:id="18"/>
     </w:p>
-    <w:bookmarkStart w:id="18" w:name="_MON_1652625583"/>
-    <w:bookmarkEnd w:id="18"/>
+    <w:bookmarkStart w:id="19" w:name="_MON_1652625583"/>
+    <w:bookmarkEnd w:id="19"/>
     <w:p>
       <w:pPr>
         <w:keepNext/>
       </w:pPr>
       <w:r>
         <w:object w:dxaOrig="9360" w:dyaOrig="6150" w14:anchorId="172713CA">
-          <v:shape id="_x0000_i1033" type="#_x0000_t75" style="width:364.7pt;height:277.3pt" o:ole="">
+          <v:shape id="_x0000_i1034" type="#_x0000_t75" style="width:364.7pt;height:277.3pt" o:ole="">
             <v:imagedata r:id="rId28" o:title="" cropbottom="6394f" cropright="14494f"/>
           </v:shape>
-          <o:OLEObject Type="Embed" ProgID="Word.OpenDocumentText.12" ShapeID="_x0000_i1033" DrawAspect="Content" ObjectID="_1652637738" r:id="rId29"/>
+          <o:OLEObject Type="Embed" ProgID="Word.OpenDocumentText.12" ShapeID="_x0000_i1034" DrawAspect="Content" ObjectID="_1652641226" r:id="rId29"/>
         </w:object>
       </w:r>
     </w:p>
@@ -3475,14 +3584,27 @@
       <w:r>
         <w:t xml:space="preserve">Figure </w:t>
       </w:r>
-      <w:fldSimple w:instr=" SEQ Figure \* ARABIC ">
-        <w:r>
-          <w:rPr>
-            <w:noProof/>
-          </w:rPr>
-          <w:t>10</w:t>
-        </w:r>
-      </w:fldSimple>
+      <w:r>
+        <w:fldChar w:fldCharType="begin"/>
+      </w:r>
+      <w:r>
+        <w:instrText xml:space="preserve"> SEQ Figure \* ARABIC </w:instrText>
+      </w:r>
+      <w:r>
+        <w:fldChar w:fldCharType="separate"/>
+      </w:r>
+      <w:r>
+        <w:rPr>
+          <w:noProof/>
+        </w:rPr>
+        <w:t>10</w:t>
+      </w:r>
+      <w:r>
+        <w:rPr>
+          <w:noProof/>
+        </w:rPr>
+        <w:fldChar w:fldCharType="end"/>
+      </w:r>
       <w:r>
         <w:t xml:space="preserve"> Function to encapsulate running the M/M/1 simulator</w:t>
       </w:r>
@@ -3578,18 +3700,18 @@
         <w:t>.</w:t>
       </w:r>
     </w:p>
-    <w:bookmarkStart w:id="19" w:name="_MON_1652625822"/>
-    <w:bookmarkEnd w:id="19"/>
+    <w:bookmarkStart w:id="20" w:name="_MON_1652625822"/>
+    <w:bookmarkEnd w:id="20"/>
     <w:p>
       <w:pPr>
         <w:keepNext/>
       </w:pPr>
       <w:r>
         <w:object w:dxaOrig="9360" w:dyaOrig="4440" w14:anchorId="2F71121A">
-          <v:shape id="_x0000_i1034" type="#_x0000_t75" style="width:350.55pt;height:195.45pt" o:ole="">
+          <v:shape id="_x0000_i1035" type="#_x0000_t75" style="width:350.55pt;height:195.45pt" o:ole="">
             <v:imagedata r:id="rId30" o:title="" cropbottom="7823f" cropright="16454f"/>
           </v:shape>
-          <o:OLEObject Type="Embed" ProgID="Word.OpenDocumentText.12" ShapeID="_x0000_i1034" DrawAspect="Content" ObjectID="_1652637739" r:id="rId31"/>
+          <o:OLEObject Type="Embed" ProgID="Word.OpenDocumentText.12" ShapeID="_x0000_i1035" DrawAspect="Content" ObjectID="_1652641227" r:id="rId31"/>
         </w:object>
       </w:r>
     </w:p>
@@ -3600,14 +3722,27 @@
       <w:r>
         <w:t xml:space="preserve">Figure </w:t>
       </w:r>
-      <w:fldSimple w:instr=" SEQ Figure \* ARABIC ">
-        <w:r>
-          <w:rPr>
-            <w:noProof/>
-          </w:rPr>
-          <w:t>11</w:t>
-        </w:r>
-      </w:fldSimple>
+      <w:r>
+        <w:fldChar w:fldCharType="begin"/>
+      </w:r>
+      <w:r>
+        <w:instrText xml:space="preserve"> SEQ Figure \* ARABIC </w:instrText>
+      </w:r>
+      <w:r>
+        <w:fldChar w:fldCharType="separate"/>
+      </w:r>
+      <w:r>
+        <w:rPr>
+          <w:noProof/>
+        </w:rPr>
+        <w:t>11</w:t>
+      </w:r>
+      <w:r>
+        <w:rPr>
+          <w:noProof/>
+        </w:rPr>
+        <w:fldChar w:fldCharType="end"/>
+      </w:r>
       <w:r>
         <w:t xml:space="preserve"> Similar to the question3 function, this function runs the M/M/1 simulation with just one queue utilization value, 1.2</w:t>
       </w:r>
@@ -3616,15 +3751,13 @@
       <w:pPr>
         <w:pStyle w:val="Heading1"/>
       </w:pPr>
-      <w:bookmarkStart w:id="20" w:name="_Toc42015363"/>
+      <w:bookmarkStart w:id="21" w:name="_Toc42027593"/>
       <w:r>
         <w:t xml:space="preserve">Question </w:t>
       </w:r>
       <w:r>
         <w:t>3</w:t>
       </w:r>
-      <w:bookmarkStart w:id="21" w:name="_GoBack"/>
-      <w:bookmarkEnd w:id="20"/>
       <w:bookmarkEnd w:id="21"/>
     </w:p>
     <w:p/>
@@ -3659,14 +3792,27 @@
       <w:r>
         <w:t xml:space="preserve">Figure </w:t>
       </w:r>
-      <w:fldSimple w:instr=" SEQ Figure \* ARABIC ">
-        <w:r>
-          <w:rPr>
-            <w:noProof/>
-          </w:rPr>
-          <w:t>12</w:t>
-        </w:r>
-      </w:fldSimple>
+      <w:r>
+        <w:fldChar w:fldCharType="begin"/>
+      </w:r>
+      <w:r>
+        <w:instrText xml:space="preserve"> SEQ Figure \* ARABIC </w:instrText>
+      </w:r>
+      <w:r>
+        <w:fldChar w:fldCharType="separate"/>
+      </w:r>
+      <w:r>
+        <w:rPr>
+          <w:noProof/>
+        </w:rPr>
+        <w:t>12</w:t>
+      </w:r>
+      <w:r>
+        <w:rPr>
+          <w:noProof/>
+        </w:rPr>
+        <w:fldChar w:fldCharType="end"/>
+      </w:r>
       <w:r>
         <w:t xml:space="preserve"> Graph showing the trend of average number of packets in queue (E[N])</w:t>
       </w:r>
@@ -3711,14 +3857,27 @@
       <w:r>
         <w:t xml:space="preserve">Figure </w:t>
       </w:r>
-      <w:fldSimple w:instr=" SEQ Figure \* ARABIC ">
-        <w:r>
-          <w:rPr>
-            <w:noProof/>
-          </w:rPr>
-          <w:t>13</w:t>
-        </w:r>
-      </w:fldSimple>
+      <w:r>
+        <w:fldChar w:fldCharType="begin"/>
+      </w:r>
+      <w:r>
+        <w:instrText xml:space="preserve"> SEQ Figure \* ARABIC </w:instrText>
+      </w:r>
+      <w:r>
+        <w:fldChar w:fldCharType="separate"/>
+      </w:r>
+      <w:r>
+        <w:rPr>
+          <w:noProof/>
+        </w:rPr>
+        <w:t>13</w:t>
+      </w:r>
+      <w:r>
+        <w:rPr>
+          <w:noProof/>
+        </w:rPr>
+        <w:fldChar w:fldCharType="end"/>
+      </w:r>
       <w:r>
         <w:t xml:space="preserve"> </w:t>
       </w:r>
@@ -3736,7 +3895,7 @@
       <w:pPr>
         <w:pStyle w:val="Heading1"/>
       </w:pPr>
-      <w:bookmarkStart w:id="22" w:name="_Toc42015364"/>
+      <w:bookmarkStart w:id="22" w:name="_Toc42027594"/>
       <w:r>
         <w:t>Question 4</w:t>
       </w:r>
@@ -3747,7 +3906,7 @@
       <w:pPr>
         <w:pStyle w:val="Heading1"/>
       </w:pPr>
-      <w:bookmarkStart w:id="23" w:name="_Toc42015365"/>
+      <w:bookmarkStart w:id="23" w:name="_Toc42027595"/>
       <w:r>
         <w:t>Question 5</w:t>
       </w:r>
@@ -3757,7 +3916,7 @@
       <w:pPr>
         <w:pStyle w:val="Heading2"/>
       </w:pPr>
-      <w:bookmarkStart w:id="24" w:name="_Toc42015366"/>
+      <w:bookmarkStart w:id="24" w:name="_Toc42027596"/>
       <w:r>
         <w:t>M/M/1/K</w:t>
       </w:r>
@@ -3767,7 +3926,7 @@
       <w:pPr>
         <w:pStyle w:val="Heading3"/>
       </w:pPr>
-      <w:bookmarkStart w:id="25" w:name="_Toc42015367"/>
+      <w:bookmarkStart w:id="25" w:name="_Toc42027597"/>
       <w:r>
         <w:t>s</w:t>
       </w:r>
@@ -4791,7 +4950,25 @@
           <w:sz w:val="21"/>
           <w:szCs w:val="21"/>
         </w:rPr>
-        <w:t># converts events stores as dictionaries to Event </w:t>
+        <w:t># converts events store</w:t>
+      </w:r>
+      <w:r>
+        <w:rPr>
+          <w:rFonts w:ascii="Consolas" w:eastAsia="Times New Roman" w:hAnsi="Consolas" w:cs="Times New Roman"/>
+          <w:color w:val="88846F"/>
+          <w:sz w:val="21"/>
+          <w:szCs w:val="21"/>
+        </w:rPr>
+        <w:t>d</w:t>
+      </w:r>
+      <w:r>
+        <w:rPr>
+          <w:rFonts w:ascii="Consolas" w:eastAsia="Times New Roman" w:hAnsi="Consolas" w:cs="Times New Roman"/>
+          <w:color w:val="88846F"/>
+          <w:sz w:val="21"/>
+          <w:szCs w:val="21"/>
+        </w:rPr>
+        <w:t> as dictionaries to Event </w:t>
       </w:r>
     </w:p>
     <w:p>
@@ -6288,7 +6465,6 @@
           <w:sz w:val="21"/>
           <w:szCs w:val="21"/>
         </w:rPr>
-        <w:lastRenderedPageBreak/>
         <w:t>                </w:t>
       </w:r>
       <w:proofErr w:type="spellStart"/>
@@ -7915,86 +8091,858 @@
         </w:rPr>
       </w:pPr>
     </w:p>
-    <w:p/>
     <w:p>
       <w:r>
-        <w:t>Talk about why</w:t>
-      </w:r>
-      <w:r>
-        <w:t xml:space="preserve"> events are made into Event objects</w:t>
-      </w:r>
-      <w:r>
-        <w:t xml:space="preserve"> (and subsequently why </w:t>
+        <w:t xml:space="preserve">The </w:t>
+      </w:r>
+      <w:r>
+        <w:rPr>
+          <w:rFonts w:asciiTheme="majorHAnsi" w:hAnsiTheme="majorHAnsi" w:cstheme="majorHAnsi"/>
+        </w:rPr>
+        <w:t>simulateMM1K</w:t>
+      </w:r>
+      <w:r>
+        <w:t xml:space="preserve"> function is very similar to its </w:t>
+      </w:r>
+      <w:r>
+        <w:rPr>
+          <w:rFonts w:asciiTheme="majorHAnsi" w:hAnsiTheme="majorHAnsi" w:cstheme="majorHAnsi"/>
+        </w:rPr>
+        <w:t>simulateMM1</w:t>
+      </w:r>
+      <w:r>
+        <w:t xml:space="preserve"> </w:t>
+      </w:r>
+      <w:r>
+        <w:t xml:space="preserve">counterpart but has some key differences because it simulates a finite queue. It accepts a </w:t>
+      </w:r>
+      <w:r>
+        <w:rPr>
+          <w:rFonts w:asciiTheme="majorHAnsi" w:hAnsiTheme="majorHAnsi" w:cstheme="majorHAnsi"/>
+        </w:rPr>
+        <w:t>K</w:t>
+      </w:r>
+      <w:r>
+        <w:t xml:space="preserve"> parameter as the buffer size for the queue and uses it to </w:t>
+      </w:r>
+      <w:r>
+        <w:t xml:space="preserve">call </w:t>
       </w:r>
       <w:proofErr w:type="spellStart"/>
       <w:r>
+        <w:rPr>
+          <w:rFonts w:asciiTheme="majorHAnsi" w:hAnsiTheme="majorHAnsi" w:cstheme="majorHAnsi"/>
+        </w:rPr>
+        <w:t>gen_events</w:t>
+      </w:r>
+      <w:proofErr w:type="spellEnd"/>
+      <w:r>
+        <w:t xml:space="preserve"> for the finite queue case. </w:t>
+      </w:r>
+      <w:r>
+        <w:t xml:space="preserve">We now keep track of the number of packets lost in </w:t>
+      </w:r>
+      <w:proofErr w:type="spellStart"/>
+      <w:r>
+        <w:rPr>
+          <w:rFonts w:asciiTheme="majorHAnsi" w:hAnsiTheme="majorHAnsi" w:cstheme="majorHAnsi"/>
+        </w:rPr>
+        <w:t>pkts_lost_count</w:t>
+      </w:r>
+      <w:proofErr w:type="spellEnd"/>
+      <w:r>
+        <w:t xml:space="preserve">, and the departure time for a previous packet during the simulation </w:t>
+      </w:r>
+      <w:proofErr w:type="spellStart"/>
+      <w:r>
+        <w:rPr>
+          <w:rFonts w:asciiTheme="majorHAnsi" w:hAnsiTheme="majorHAnsi" w:cstheme="majorHAnsi"/>
+        </w:rPr>
+        <w:t>prev_d_time</w:t>
+      </w:r>
+      <w:proofErr w:type="spellEnd"/>
+      <w:r>
+        <w:t>.</w:t>
+      </w:r>
+    </w:p>
+    <w:p>
+      <w:r>
+        <w:t xml:space="preserve">This simulation is very computationally intensive </w:t>
+      </w:r>
+      <w:r>
+        <w:t xml:space="preserve">in terms of its memory usage </w:t>
+      </w:r>
+      <w:r>
+        <w:t xml:space="preserve">and </w:t>
+      </w:r>
+      <w:r>
+        <w:t xml:space="preserve">execution time </w:t>
+      </w:r>
+      <w:r>
+        <w:t xml:space="preserve">(relative to the </w:t>
+      </w:r>
+      <w:r>
+        <w:rPr>
+          <w:rFonts w:asciiTheme="majorHAnsi" w:hAnsiTheme="majorHAnsi" w:cstheme="majorHAnsi"/>
+        </w:rPr>
+        <w:t xml:space="preserve">simulateMM1 </w:t>
+      </w:r>
+      <w:r>
+        <w:t xml:space="preserve">function). </w:t>
+      </w:r>
+      <w:r>
+        <w:t xml:space="preserve">Using the </w:t>
+      </w:r>
+      <w:r>
+        <w:rPr>
+          <w:rFonts w:asciiTheme="majorHAnsi" w:hAnsiTheme="majorHAnsi" w:cstheme="majorHAnsi"/>
+        </w:rPr>
+        <w:t>sorted</w:t>
+      </w:r>
+      <w:r>
+        <w:t xml:space="preserve"> python function to re-sort the </w:t>
+      </w:r>
+      <w:proofErr w:type="spellStart"/>
+      <w:r>
+        <w:rPr>
+          <w:rFonts w:asciiTheme="majorHAnsi" w:hAnsiTheme="majorHAnsi" w:cstheme="majorHAnsi"/>
+        </w:rPr>
+        <w:t>event_list</w:t>
+      </w:r>
+      <w:proofErr w:type="spellEnd"/>
+      <w:r>
+        <w:rPr>
+          <w:rFonts w:asciiTheme="majorHAnsi" w:hAnsiTheme="majorHAnsi" w:cstheme="majorHAnsi"/>
+        </w:rPr>
+        <w:t xml:space="preserve"> </w:t>
+      </w:r>
+      <w:r>
+        <w:t>after each append</w:t>
+      </w:r>
+      <w:r>
+        <w:t xml:space="preserve"> of a departure event resulted in </w:t>
+      </w:r>
+      <w:r>
+        <w:t xml:space="preserve">the </w:t>
+      </w:r>
+      <w:r>
+        <w:rPr>
+          <w:rFonts w:asciiTheme="majorHAnsi" w:hAnsiTheme="majorHAnsi" w:cstheme="majorHAnsi"/>
+        </w:rPr>
+        <w:t>simulateMM1K</w:t>
+      </w:r>
+      <w:r>
+        <w:t xml:space="preserve"> function unable to terminate </w:t>
+      </w:r>
+      <w:r>
+        <w:t>in a reasonable amount of time</w:t>
+      </w:r>
+      <w:r>
+        <w:t xml:space="preserve">. This is </w:t>
+      </w:r>
+      <w:r>
+        <w:t xml:space="preserve">because the </w:t>
+      </w:r>
+      <w:r>
+        <w:rPr>
+          <w:rFonts w:asciiTheme="majorHAnsi" w:hAnsiTheme="majorHAnsi" w:cstheme="majorHAnsi"/>
+        </w:rPr>
+        <w:t>sorted</w:t>
+      </w:r>
+      <w:r>
+        <w:t xml:space="preserve"> function has linear time complexity</w:t>
+      </w:r>
+      <w:r>
+        <w:t xml:space="preserve">, so that would make </w:t>
+      </w:r>
+      <w:r>
+        <w:t>the outer loop</w:t>
+      </w:r>
+      <w:r>
+        <w:t xml:space="preserve"> quadratic time complexity</w:t>
+      </w:r>
+      <w:r>
+        <w:t xml:space="preserve"> </w:t>
+      </w:r>
+      <w:r>
+        <w:t>in its worst case</w:t>
+      </w:r>
+      <w:r>
+        <w:t>. When the number of events</w:t>
+      </w:r>
+      <w:r>
+        <w:t xml:space="preserve"> is greater than a few million </w:t>
+      </w:r>
+      <w:r>
+        <w:t>(</w:t>
+      </w:r>
+      <w:r>
+        <w:t xml:space="preserve">as is the </w:t>
+      </w:r>
+      <w:r>
+        <w:t>case in this simulation) each iteration takes on order of a tenth of a second</w:t>
+      </w:r>
+      <w:r>
+        <w:t xml:space="preserve"> to execute</w:t>
+      </w:r>
+      <w:r>
+        <w:t xml:space="preserve"> (measured during development with the </w:t>
+      </w:r>
+      <w:r>
+        <w:rPr>
+          <w:rFonts w:asciiTheme="majorHAnsi" w:hAnsiTheme="majorHAnsi" w:cstheme="majorHAnsi"/>
+        </w:rPr>
+        <w:t>time</w:t>
+      </w:r>
+      <w:r>
+        <w:t xml:space="preserve"> module in python)</w:t>
+      </w:r>
+      <w:r>
+        <w:t xml:space="preserve">. Iterating millions of times with </w:t>
+      </w:r>
+      <w:r>
+        <w:t>this</w:t>
+      </w:r>
+      <w:r>
+        <w:t xml:space="preserve"> execution time means </w:t>
+      </w:r>
+      <w:r>
+        <w:t>the function will terminate in error long before</w:t>
+      </w:r>
+      <w:r>
+        <w:t xml:space="preserve"> it would’ve finished the simulation. For this reason, we employed the use of the </w:t>
+      </w:r>
+      <w:proofErr w:type="spellStart"/>
+      <w:r>
+        <w:rPr>
+          <w:rFonts w:asciiTheme="majorHAnsi" w:hAnsiTheme="majorHAnsi" w:cstheme="majorHAnsi"/>
+        </w:rPr>
         <w:t>heapq</w:t>
       </w:r>
       <w:proofErr w:type="spellEnd"/>
       <w:r>
-        <w:t xml:space="preserve"> was used)</w:t>
-      </w:r>
-      <w:r>
-        <w:t xml:space="preserve">. Say what the </w:t>
+        <w:t xml:space="preserve"> module in python. </w:t>
+      </w:r>
+      <w:r>
+        <w:t xml:space="preserve">It provides </w:t>
+      </w:r>
+      <w:r>
+        <w:t>efficient</w:t>
+      </w:r>
+      <w:r>
+        <w:t xml:space="preserve"> methods to maintain priority queue ordering as a heap data structure. </w:t>
+      </w:r>
+      <w:r>
+        <w:t xml:space="preserve">In our simulation, the time of events is the heap invariant and adding an event to the queue must </w:t>
+      </w:r>
+      <w:r>
+        <w:t>maintain the time ordering of the queue’s events.</w:t>
+      </w:r>
+    </w:p>
+    <w:p>
+      <w:pPr>
+        <w:rPr>
+          <w:rFonts w:eastAsiaTheme="minorEastAsia" w:cstheme="minorHAnsi"/>
+        </w:rPr>
+      </w:pPr>
+      <w:r>
+        <w:t xml:space="preserve">However, </w:t>
       </w:r>
       <w:proofErr w:type="spellStart"/>
       <w:r>
+        <w:rPr>
+          <w:rFonts w:asciiTheme="majorHAnsi" w:hAnsiTheme="majorHAnsi" w:cstheme="majorHAnsi"/>
+        </w:rPr>
+        <w:t>heapq</w:t>
+      </w:r>
+      <w:proofErr w:type="spellEnd"/>
+      <w:r>
+        <w:t xml:space="preserve"> requires its elements to be </w:t>
+      </w:r>
+      <w:r>
+        <w:t xml:space="preserve">comparable to maintain a priority queue ordering. As we discussed before, dictionaries are inherently </w:t>
+      </w:r>
+      <w:r>
+        <w:t xml:space="preserve">incomparable to each other. The solution to this was creating a wrapper </w:t>
+      </w:r>
+      <w:r>
+        <w:rPr>
+          <w:rFonts w:asciiTheme="majorHAnsi" w:hAnsiTheme="majorHAnsi" w:cstheme="majorHAnsi"/>
+        </w:rPr>
+        <w:t>Event</w:t>
+      </w:r>
+      <w:r>
+        <w:t xml:space="preserve"> class (</w:t>
+      </w:r>
+      <w:r>
+        <w:t>shown</w:t>
+      </w:r>
+      <w:r>
+        <w:t xml:space="preserve"> below)</w:t>
+      </w:r>
+      <w:r>
+        <w:t xml:space="preserve"> to represent each event and manually defining </w:t>
+      </w:r>
+      <w:r>
+        <w:t xml:space="preserve">the comparison operator for an object of this type. The </w:t>
+      </w:r>
+      <w:proofErr w:type="spellStart"/>
+      <w:r>
+        <w:rPr>
+          <w:rFonts w:asciiTheme="majorHAnsi" w:hAnsiTheme="majorHAnsi" w:cstheme="majorHAnsi"/>
+        </w:rPr>
+        <w:t>event_list</w:t>
+      </w:r>
+      <w:proofErr w:type="spellEnd"/>
+      <w:r>
+        <w:rPr>
+          <w:rFonts w:asciiTheme="majorHAnsi" w:hAnsiTheme="majorHAnsi" w:cstheme="majorHAnsi"/>
+        </w:rPr>
+        <w:t xml:space="preserve"> = [Event(e['time'</w:t>
+      </w:r>
+      <w:proofErr w:type="gramStart"/>
+      <w:r>
+        <w:rPr>
+          <w:rFonts w:asciiTheme="majorHAnsi" w:hAnsiTheme="majorHAnsi" w:cstheme="majorHAnsi"/>
+        </w:rPr>
+        <w:t>],e</w:t>
+      </w:r>
+      <w:proofErr w:type="gramEnd"/>
+      <w:r>
+        <w:rPr>
+          <w:rFonts w:asciiTheme="majorHAnsi" w:hAnsiTheme="majorHAnsi" w:cstheme="majorHAnsi"/>
+        </w:rPr>
+        <w:t xml:space="preserve">['type']) for e in </w:t>
+      </w:r>
+      <w:proofErr w:type="spellStart"/>
+      <w:r>
+        <w:rPr>
+          <w:rFonts w:asciiTheme="majorHAnsi" w:hAnsiTheme="majorHAnsi" w:cstheme="majorHAnsi"/>
+        </w:rPr>
+        <w:t>event_list</w:t>
+      </w:r>
+      <w:proofErr w:type="spellEnd"/>
+      <w:r>
+        <w:rPr>
+          <w:rFonts w:asciiTheme="majorHAnsi" w:hAnsiTheme="majorHAnsi" w:cstheme="majorHAnsi"/>
+        </w:rPr>
+        <w:t>]</w:t>
+      </w:r>
+      <w:r>
+        <w:rPr>
+          <w:rFonts w:asciiTheme="majorHAnsi" w:hAnsiTheme="majorHAnsi" w:cstheme="majorHAnsi"/>
+        </w:rPr>
+        <w:t xml:space="preserve"> </w:t>
+      </w:r>
+      <w:r>
+        <w:rPr>
+          <w:rFonts w:cstheme="minorHAnsi"/>
+        </w:rPr>
+        <w:t xml:space="preserve">converts </w:t>
+      </w:r>
+      <w:r>
+        <w:rPr>
+          <w:rFonts w:cstheme="minorHAnsi"/>
+        </w:rPr>
+        <w:t xml:space="preserve">the </w:t>
+      </w:r>
+      <w:r>
+        <w:rPr>
+          <w:rFonts w:cstheme="minorHAnsi"/>
+        </w:rPr>
+        <w:t xml:space="preserve">dictionary </w:t>
+      </w:r>
+      <w:r>
+        <w:rPr>
+          <w:rFonts w:cstheme="minorHAnsi"/>
+        </w:rPr>
+        <w:t xml:space="preserve">structure of each event in </w:t>
+      </w:r>
+      <w:proofErr w:type="spellStart"/>
+      <w:r>
+        <w:rPr>
+          <w:rFonts w:asciiTheme="majorHAnsi" w:hAnsiTheme="majorHAnsi" w:cstheme="majorHAnsi"/>
+        </w:rPr>
+        <w:t>event_list</w:t>
+      </w:r>
+      <w:proofErr w:type="spellEnd"/>
+      <w:r>
+        <w:rPr>
+          <w:rFonts w:cstheme="minorHAnsi"/>
+        </w:rPr>
+        <w:t xml:space="preserve"> to an </w:t>
+      </w:r>
+      <w:r>
+        <w:rPr>
+          <w:rFonts w:asciiTheme="majorHAnsi" w:hAnsiTheme="majorHAnsi" w:cstheme="majorHAnsi"/>
+        </w:rPr>
+        <w:t>Event</w:t>
+      </w:r>
+      <w:r>
+        <w:rPr>
+          <w:rFonts w:cstheme="minorHAnsi"/>
+        </w:rPr>
+        <w:t xml:space="preserve"> object.</w:t>
+      </w:r>
+      <w:r>
+        <w:rPr>
+          <w:rFonts w:cstheme="minorHAnsi"/>
+        </w:rPr>
+        <w:t xml:space="preserve"> Before we start the simulation loop, we call </w:t>
+      </w:r>
+      <w:proofErr w:type="spellStart"/>
+      <w:r>
+        <w:rPr>
+          <w:rFonts w:asciiTheme="majorHAnsi" w:hAnsiTheme="majorHAnsi" w:cstheme="majorHAnsi"/>
+        </w:rPr>
         <w:t>heapify</w:t>
       </w:r>
       <w:proofErr w:type="spellEnd"/>
       <w:r>
-        <w:t xml:space="preserve"> is for (</w:t>
+        <w:rPr>
+          <w:rFonts w:cstheme="minorHAnsi"/>
+        </w:rPr>
+        <w:t xml:space="preserve"> on this list to ensure </w:t>
+      </w:r>
+      <w:r>
+        <w:rPr>
+          <w:rFonts w:cstheme="minorHAnsi"/>
+        </w:rPr>
+        <w:t xml:space="preserve">correct initial ordering. This one-time call to a function with </w:t>
+      </w:r>
+      <m:oMath>
+        <m:r>
+          <w:rPr>
+            <w:rFonts w:ascii="Cambria Math" w:hAnsi="Cambria Math" w:cstheme="minorHAnsi"/>
+          </w:rPr>
+          <m:t>log</m:t>
+        </m:r>
+        <m:r>
+          <m:rPr>
+            <m:sty m:val="p"/>
+          </m:rPr>
+          <w:rPr>
+            <w:rFonts w:ascii="Cambria Math" w:hAnsi="Cambria Math" w:cstheme="minorHAnsi"/>
+          </w:rPr>
+          <m:t>⁡</m:t>
+        </m:r>
+        <m:r>
+          <w:rPr>
+            <w:rFonts w:ascii="Cambria Math" w:hAnsi="Cambria Math" w:cstheme="minorHAnsi"/>
+          </w:rPr>
+          <m:t>n</m:t>
+        </m:r>
+      </m:oMath>
+      <w:r>
+        <w:rPr>
+          <w:rFonts w:eastAsiaTheme="minorEastAsia" w:cstheme="minorHAnsi"/>
+        </w:rPr>
+        <w:t xml:space="preserve"> time complexity isn’t </w:t>
+      </w:r>
+      <w:r>
+        <w:rPr>
+          <w:rFonts w:eastAsiaTheme="minorEastAsia" w:cstheme="minorHAnsi"/>
+        </w:rPr>
+        <w:t xml:space="preserve">really required (since </w:t>
       </w:r>
       <w:proofErr w:type="spellStart"/>
       <w:r>
-        <w:t>its</w:t>
+        <w:rPr>
+          <w:rFonts w:asciiTheme="majorHAnsi" w:eastAsiaTheme="minorEastAsia" w:hAnsiTheme="majorHAnsi" w:cstheme="majorHAnsi"/>
+        </w:rPr>
+        <w:t>gen_events</w:t>
       </w:r>
       <w:proofErr w:type="spellEnd"/>
       <w:r>
-        <w:t xml:space="preserve"> an extra measure, not necessary but only takes </w:t>
+        <w:rPr>
+          <w:rFonts w:eastAsiaTheme="minorEastAsia" w:cstheme="minorHAnsi"/>
+        </w:rPr>
+        <w:t xml:space="preserve"> returns an ordered list)</w:t>
+      </w:r>
+      <w:r>
+        <w:rPr>
+          <w:rFonts w:eastAsiaTheme="minorEastAsia" w:cstheme="minorHAnsi"/>
+        </w:rPr>
+        <w:t>, but it</w:t>
+      </w:r>
+      <w:r>
+        <w:rPr>
+          <w:rFonts w:eastAsiaTheme="minorEastAsia" w:cstheme="minorHAnsi"/>
+        </w:rPr>
+        <w:t xml:space="preserve"> </w:t>
+      </w:r>
+      <w:r>
+        <w:rPr>
+          <w:rFonts w:eastAsiaTheme="minorEastAsia" w:cstheme="minorHAnsi"/>
+        </w:rPr>
+        <w:t xml:space="preserve">doesn’t </w:t>
+      </w:r>
+      <w:r>
+        <w:rPr>
+          <w:rFonts w:eastAsiaTheme="minorEastAsia" w:cstheme="minorHAnsi"/>
+        </w:rPr>
+        <w:t xml:space="preserve">make any significant difference to the runtime of </w:t>
+      </w:r>
+      <w:r>
+        <w:rPr>
+          <w:rFonts w:asciiTheme="majorHAnsi" w:eastAsiaTheme="minorEastAsia" w:hAnsiTheme="majorHAnsi" w:cstheme="majorHAnsi"/>
+        </w:rPr>
+        <w:t>simulateMM1K</w:t>
+      </w:r>
+      <w:r>
+        <w:rPr>
+          <w:rFonts w:eastAsiaTheme="minorEastAsia" w:cstheme="minorHAnsi"/>
+        </w:rPr>
+        <w:t xml:space="preserve">. </w:t>
+      </w:r>
+    </w:p>
+    <w:p>
+      <w:pPr>
+        <w:rPr>
+          <w:rFonts w:eastAsiaTheme="minorEastAsia" w:cstheme="minorHAnsi"/>
+        </w:rPr>
+      </w:pPr>
+      <w:r>
+        <w:rPr>
+          <w:rFonts w:eastAsiaTheme="minorEastAsia" w:cstheme="minorHAnsi"/>
+        </w:rPr>
+        <w:t xml:space="preserve">For the simulation, we loop until the queue is empty. </w:t>
+      </w:r>
+      <w:r>
+        <w:rPr>
+          <w:rFonts w:eastAsiaTheme="minorEastAsia" w:cstheme="minorHAnsi"/>
+        </w:rPr>
+        <w:t xml:space="preserve">After popping the next event </w:t>
+      </w:r>
+      <w:r>
+        <w:rPr>
+          <w:rFonts w:eastAsiaTheme="minorEastAsia" w:cstheme="minorHAnsi"/>
+        </w:rPr>
+        <w:t>in the queue, we determine the type of event</w:t>
+      </w:r>
+      <w:r>
+        <w:rPr>
+          <w:rFonts w:eastAsiaTheme="minorEastAsia" w:cstheme="minorHAnsi"/>
+        </w:rPr>
+        <w:t xml:space="preserve">. When the event is of type “departure”, we </w:t>
+      </w:r>
+      <w:r>
+        <w:rPr>
+          <w:rFonts w:eastAsiaTheme="minorEastAsia" w:cstheme="minorHAnsi"/>
+        </w:rPr>
+        <w:t xml:space="preserve">simply decrement the </w:t>
       </w:r>
       <w:proofErr w:type="spellStart"/>
       <w:r>
-        <w:t>logn</w:t>
+        <w:rPr>
+          <w:rFonts w:asciiTheme="majorHAnsi" w:eastAsiaTheme="minorEastAsia" w:hAnsiTheme="majorHAnsi" w:cstheme="majorHAnsi"/>
+        </w:rPr>
+        <w:t>current_queue_length</w:t>
       </w:r>
       <w:proofErr w:type="spellEnd"/>
       <w:r>
-        <w:t xml:space="preserve"> time </w:t>
-      </w:r>
-      <w:r>
-        <w:t xml:space="preserve">once, </w:t>
-      </w:r>
-      <w:r>
-        <w:t xml:space="preserve">so it doesn’t influence the </w:t>
-      </w:r>
-      <w:r>
-        <w:t>total execution time much).</w:t>
-      </w:r>
-      <w:r>
+        <w:rPr>
+          <w:rFonts w:eastAsiaTheme="minorEastAsia" w:cstheme="minorHAnsi"/>
+        </w:rPr>
+        <w:t xml:space="preserve"> and increment an occurrence of this type of event. </w:t>
+      </w:r>
+      <w:r>
+        <w:rPr>
+          <w:rFonts w:eastAsiaTheme="minorEastAsia" w:cstheme="minorHAnsi"/>
+        </w:rPr>
+        <w:t xml:space="preserve">If the event is an observation, we follow the same stock-keeping as in the </w:t>
+      </w:r>
+      <w:r>
+        <w:rPr>
+          <w:rFonts w:asciiTheme="majorHAnsi" w:eastAsiaTheme="minorEastAsia" w:hAnsiTheme="majorHAnsi" w:cstheme="majorHAnsi"/>
+        </w:rPr>
+        <w:t>simulateMM1</w:t>
+      </w:r>
+      <w:r>
+        <w:rPr>
+          <w:rFonts w:asciiTheme="majorHAnsi" w:eastAsiaTheme="minorEastAsia" w:hAnsiTheme="majorHAnsi" w:cstheme="majorHAnsi"/>
+        </w:rPr>
         <w:t xml:space="preserve"> </w:t>
       </w:r>
       <w:r>
-        <w:t xml:space="preserve">Explain each step in the </w:t>
-      </w:r>
-      <w:r>
-        <w:t xml:space="preserve">loop iteration. Explain how </w:t>
+        <w:rPr>
+          <w:rFonts w:eastAsiaTheme="minorEastAsia" w:cstheme="minorHAnsi"/>
+        </w:rPr>
+        <w:t>function</w:t>
+      </w:r>
+      <w:r>
+        <w:rPr>
+          <w:rFonts w:eastAsiaTheme="minorEastAsia" w:cstheme="minorHAnsi"/>
+        </w:rPr>
+        <w:t>.</w:t>
+      </w:r>
+    </w:p>
+    <w:p>
+      <w:pPr>
+        <w:rPr>
+          <w:rFonts w:eastAsiaTheme="minorEastAsia" w:cstheme="minorHAnsi"/>
+        </w:rPr>
+      </w:pPr>
+      <w:r>
+        <w:rPr>
+          <w:rFonts w:eastAsiaTheme="minorEastAsia" w:cstheme="minorHAnsi"/>
+        </w:rPr>
+        <w:t>In the case of an arrival event</w:t>
+      </w:r>
+      <w:r>
+        <w:rPr>
+          <w:rFonts w:eastAsiaTheme="minorEastAsia" w:cstheme="minorHAnsi"/>
+        </w:rPr>
+        <w:t xml:space="preserve"> we have a couple of different scenarios. </w:t>
+      </w:r>
+      <w:r>
+        <w:rPr>
+          <w:rFonts w:eastAsiaTheme="minorEastAsia" w:cstheme="minorHAnsi"/>
+        </w:rPr>
+        <w:t xml:space="preserve">If the </w:t>
+      </w:r>
+      <w:r>
+        <w:rPr>
+          <w:rFonts w:eastAsiaTheme="minorEastAsia" w:cstheme="minorHAnsi"/>
+        </w:rPr>
+        <w:t>queue is already full (</w:t>
       </w:r>
       <w:proofErr w:type="spellStart"/>
       <w:r>
+        <w:rPr>
+          <w:rFonts w:asciiTheme="majorHAnsi" w:eastAsiaTheme="minorEastAsia" w:hAnsiTheme="majorHAnsi" w:cstheme="majorHAnsi"/>
+        </w:rPr>
+        <w:t>current_queue_length</w:t>
+      </w:r>
+      <w:proofErr w:type="spellEnd"/>
+      <w:r>
+        <w:rPr>
+          <w:rFonts w:asciiTheme="majorHAnsi" w:eastAsiaTheme="minorEastAsia" w:hAnsiTheme="majorHAnsi" w:cstheme="majorHAnsi"/>
+        </w:rPr>
+        <w:t xml:space="preserve"> </w:t>
+      </w:r>
+      <m:oMath>
+        <m:r>
+          <w:rPr>
+            <w:rFonts w:ascii="Cambria Math" w:eastAsiaTheme="minorEastAsia" w:hAnsi="Cambria Math" w:cstheme="minorHAnsi"/>
+          </w:rPr>
+          <m:t xml:space="preserve">≥ </m:t>
+        </m:r>
+      </m:oMath>
+      <w:r>
+        <w:rPr>
+          <w:rFonts w:asciiTheme="majorHAnsi" w:eastAsiaTheme="minorEastAsia" w:hAnsiTheme="majorHAnsi" w:cstheme="majorHAnsi"/>
+        </w:rPr>
+        <w:t>K</w:t>
+      </w:r>
+      <w:r>
+        <w:rPr>
+          <w:rFonts w:eastAsiaTheme="minorEastAsia" w:cstheme="minorHAnsi"/>
+        </w:rPr>
+        <w:t>)</w:t>
+      </w:r>
+      <w:r>
+        <w:rPr>
+          <w:rFonts w:eastAsiaTheme="minorEastAsia" w:cstheme="minorHAnsi"/>
+        </w:rPr>
+        <w:t xml:space="preserve"> then we drop the arriving packet (and increment the corresponding counter). </w:t>
+      </w:r>
+      <w:r>
+        <w:rPr>
+          <w:rFonts w:eastAsiaTheme="minorEastAsia" w:cstheme="minorHAnsi"/>
+        </w:rPr>
+        <w:t>When the queue</w:t>
+      </w:r>
+      <w:r>
+        <w:rPr>
+          <w:rFonts w:eastAsiaTheme="minorEastAsia" w:cstheme="minorHAnsi"/>
+        </w:rPr>
+        <w:t xml:space="preserve"> still has room, we need to create a corresponding departure event for this arrival event and </w:t>
+      </w:r>
+      <w:r>
+        <w:rPr>
+          <w:rFonts w:eastAsiaTheme="minorEastAsia" w:cstheme="minorHAnsi"/>
+        </w:rPr>
+        <w:t xml:space="preserve">put it back into the </w:t>
+      </w:r>
+      <w:proofErr w:type="spellStart"/>
+      <w:r>
+        <w:rPr>
+          <w:rFonts w:asciiTheme="majorHAnsi" w:eastAsiaTheme="minorEastAsia" w:hAnsiTheme="majorHAnsi" w:cstheme="majorHAnsi"/>
+        </w:rPr>
+        <w:t>event_list</w:t>
+      </w:r>
+      <w:proofErr w:type="spellEnd"/>
+      <w:r>
+        <w:rPr>
+          <w:rFonts w:eastAsiaTheme="minorEastAsia" w:cstheme="minorHAnsi"/>
+        </w:rPr>
+        <w:t xml:space="preserve">. </w:t>
+      </w:r>
+      <w:r>
+        <w:rPr>
+          <w:rFonts w:eastAsiaTheme="minorEastAsia" w:cstheme="minorHAnsi"/>
+        </w:rPr>
+        <w:t xml:space="preserve">We do this with the same logic as in the </w:t>
+      </w:r>
+      <w:proofErr w:type="spellStart"/>
+      <w:r>
+        <w:rPr>
+          <w:rFonts w:asciiTheme="majorHAnsi" w:eastAsiaTheme="minorEastAsia" w:hAnsiTheme="majorHAnsi" w:cstheme="majorHAnsi"/>
+        </w:rPr>
+        <w:t>gen_departures</w:t>
+      </w:r>
+      <w:proofErr w:type="spellEnd"/>
+      <w:r>
+        <w:rPr>
+          <w:rFonts w:eastAsiaTheme="minorEastAsia" w:cstheme="minorHAnsi"/>
+        </w:rPr>
+        <w:t xml:space="preserve"> function. </w:t>
+      </w:r>
+      <w:r>
+        <w:rPr>
+          <w:rFonts w:eastAsiaTheme="minorEastAsia" w:cstheme="minorHAnsi"/>
+        </w:rPr>
+        <w:t xml:space="preserve">The key time-saving step here is </w:t>
+      </w:r>
+      <w:proofErr w:type="spellStart"/>
+      <w:r>
+        <w:rPr>
+          <w:rFonts w:asciiTheme="majorHAnsi" w:eastAsiaTheme="minorEastAsia" w:hAnsiTheme="majorHAnsi" w:cstheme="majorHAnsi"/>
+        </w:rPr>
+        <w:t>heappush</w:t>
+      </w:r>
+      <w:proofErr w:type="spellEnd"/>
+      <w:r>
+        <w:rPr>
+          <w:rFonts w:eastAsiaTheme="minorEastAsia" w:cstheme="minorHAnsi"/>
+        </w:rPr>
+        <w:t xml:space="preserve">, </w:t>
+      </w:r>
+      <w:r>
+        <w:rPr>
+          <w:rFonts w:eastAsiaTheme="minorEastAsia" w:cstheme="minorHAnsi"/>
+        </w:rPr>
+        <w:t xml:space="preserve">as its an efficient way of putting a new departure event back into the </w:t>
+      </w:r>
+      <w:proofErr w:type="spellStart"/>
+      <w:r>
+        <w:rPr>
+          <w:rFonts w:asciiTheme="majorHAnsi" w:eastAsiaTheme="minorEastAsia" w:hAnsiTheme="majorHAnsi" w:cstheme="majorHAnsi"/>
+        </w:rPr>
+        <w:t>event_list</w:t>
+      </w:r>
+      <w:proofErr w:type="spellEnd"/>
+      <w:r>
+        <w:rPr>
+          <w:rFonts w:eastAsiaTheme="minorEastAsia" w:cstheme="minorHAnsi"/>
+        </w:rPr>
+        <w:t xml:space="preserve"> without disrupting the </w:t>
+      </w:r>
+      <w:r>
+        <w:rPr>
+          <w:rFonts w:eastAsiaTheme="minorEastAsia" w:cstheme="minorHAnsi"/>
+        </w:rPr>
+        <w:t xml:space="preserve">ordering of events. </w:t>
+      </w:r>
+    </w:p>
+    <w:p>
+      <w:pPr>
+        <w:rPr>
+          <w:rFonts w:cstheme="minorHAnsi"/>
+        </w:rPr>
+      </w:pPr>
+      <w:r>
+        <w:rPr>
+          <w:rFonts w:eastAsiaTheme="minorEastAsia" w:cstheme="minorHAnsi"/>
+        </w:rPr>
+        <w:t xml:space="preserve">The new metric being computed in this function is </w:t>
+      </w:r>
+      <w:proofErr w:type="spellStart"/>
+      <w:r>
+        <w:rPr>
+          <w:rFonts w:asciiTheme="majorHAnsi" w:eastAsiaTheme="minorEastAsia" w:hAnsiTheme="majorHAnsi" w:cstheme="majorHAnsi"/>
+        </w:rPr>
         <w:t>P_loss</w:t>
       </w:r>
       <w:proofErr w:type="spellEnd"/>
       <w:r>
-        <w:t xml:space="preserve"> computed and why.</w:t>
+        <w:rPr>
+          <w:rFonts w:eastAsiaTheme="minorEastAsia" w:cstheme="minorHAnsi"/>
+        </w:rPr>
+        <w:t xml:space="preserve">. </w:t>
+      </w:r>
+      <w:r>
+        <w:rPr>
+          <w:rFonts w:eastAsiaTheme="minorEastAsia" w:cstheme="minorHAnsi"/>
+        </w:rPr>
+        <w:t>It is the ratio of the number of packets lost to the total number of arrival events</w:t>
+      </w:r>
+      <w:r>
+        <w:rPr>
+          <w:rFonts w:eastAsiaTheme="minorEastAsia" w:cstheme="minorHAnsi"/>
+        </w:rPr>
+        <w:t xml:space="preserve"> (regardless of whether they were dropped or not)</w:t>
+      </w:r>
+      <w:r>
+        <w:rPr>
+          <w:rFonts w:eastAsiaTheme="minorEastAsia" w:cstheme="minorHAnsi"/>
+        </w:rPr>
+        <w:t xml:space="preserve">. </w:t>
+      </w:r>
+      <w:proofErr w:type="spellStart"/>
+      <w:r>
+        <w:rPr>
+          <w:rFonts w:asciiTheme="majorHAnsi" w:eastAsiaTheme="minorEastAsia" w:hAnsiTheme="majorHAnsi" w:cstheme="majorHAnsi"/>
+        </w:rPr>
+        <w:t>pkt_type_count</w:t>
+      </w:r>
+      <w:proofErr w:type="spellEnd"/>
+      <w:r>
+        <w:rPr>
+          <w:rFonts w:asciiTheme="majorHAnsi" w:eastAsiaTheme="minorEastAsia" w:hAnsiTheme="majorHAnsi" w:cstheme="majorHAnsi"/>
+        </w:rPr>
+        <w:t>['arrival']</w:t>
+      </w:r>
+      <w:r>
+        <w:rPr>
+          <w:rFonts w:eastAsiaTheme="minorEastAsia" w:cstheme="minorHAnsi"/>
+        </w:rPr>
+        <w:t xml:space="preserve"> only counted the </w:t>
+      </w:r>
+      <w:r>
+        <w:rPr>
+          <w:rFonts w:eastAsiaTheme="minorEastAsia" w:cstheme="minorHAnsi"/>
+        </w:rPr>
+        <w:t xml:space="preserve">number of packets that </w:t>
+      </w:r>
+      <w:r>
+        <w:rPr>
+          <w:rFonts w:eastAsiaTheme="minorEastAsia" w:cstheme="minorHAnsi"/>
+          <w:i/>
+          <w:iCs/>
+        </w:rPr>
+        <w:t>successfully</w:t>
+      </w:r>
+      <w:r>
+        <w:rPr>
+          <w:rFonts w:eastAsiaTheme="minorEastAsia" w:cstheme="minorHAnsi"/>
+        </w:rPr>
+        <w:t xml:space="preserve"> joined the queue, so </w:t>
+      </w:r>
+      <w:r>
+        <w:rPr>
+          <w:rFonts w:eastAsiaTheme="minorEastAsia" w:cstheme="minorHAnsi"/>
+        </w:rPr>
+        <w:t xml:space="preserve">we must add it to the number of packets lost to get the total arrival events. </w:t>
       </w:r>
     </w:p>
     <w:p>
       <w:pPr>
         <w:pStyle w:val="Heading3"/>
       </w:pPr>
-      <w:bookmarkStart w:id="26" w:name="_Toc42015368"/>
-      <w:r>
-        <w:lastRenderedPageBreak/>
+      <w:bookmarkStart w:id="26" w:name="_Toc42027598"/>
+      <w:r>
         <w:t>Event class</w:t>
       </w:r>
       <w:bookmarkEnd w:id="26"/>
@@ -8007,10 +8955,10 @@
       </w:pPr>
       <w:r>
         <w:object w:dxaOrig="9360" w:dyaOrig="4440" w14:anchorId="41BB54C5">
-          <v:shape id="_x0000_i1035" type="#_x0000_t75" style="width:408.85pt;height:196.7pt" o:ole="">
+          <v:shape id="_x0000_i1036" type="#_x0000_t75" style="width:408.85pt;height:196.7pt" o:ole="">
             <v:imagedata r:id="rId34" o:title="" cropbottom="7380f" cropright="8262f"/>
           </v:shape>
-          <o:OLEObject Type="Embed" ProgID="Word.OpenDocumentText.12" ShapeID="_x0000_i1035" DrawAspect="Content" ObjectID="_1652637740" r:id="rId35"/>
+          <o:OLEObject Type="Embed" ProgID="Word.OpenDocumentText.12" ShapeID="_x0000_i1036" DrawAspect="Content" ObjectID="_1652641228" r:id="rId35"/>
         </w:object>
       </w:r>
     </w:p>
@@ -8021,14 +8969,27 @@
       <w:r>
         <w:t xml:space="preserve">Figure </w:t>
       </w:r>
-      <w:fldSimple w:instr=" SEQ Figure \* ARABIC ">
-        <w:r>
-          <w:rPr>
-            <w:noProof/>
-          </w:rPr>
-          <w:t>14</w:t>
-        </w:r>
-      </w:fldSimple>
+      <w:r>
+        <w:fldChar w:fldCharType="begin"/>
+      </w:r>
+      <w:r>
+        <w:instrText xml:space="preserve"> SEQ Figure \* ARABIC </w:instrText>
+      </w:r>
+      <w:r>
+        <w:fldChar w:fldCharType="separate"/>
+      </w:r>
+      <w:r>
+        <w:rPr>
+          <w:noProof/>
+        </w:rPr>
+        <w:t>14</w:t>
+      </w:r>
+      <w:r>
+        <w:rPr>
+          <w:noProof/>
+        </w:rPr>
+        <w:fldChar w:fldCharType="end"/>
+      </w:r>
       <w:r>
         <w:t xml:space="preserve"> Wrapper class for representing an event. Used in the M/M/1/K simulator.</w:t>
       </w:r>
@@ -8037,7 +8998,7 @@
       <w:pPr>
         <w:pStyle w:val="Heading3"/>
       </w:pPr>
-      <w:bookmarkStart w:id="28" w:name="_Toc42015369"/>
+      <w:bookmarkStart w:id="28" w:name="_Toc42027599"/>
       <w:r>
         <w:t>q</w:t>
       </w:r>
@@ -8054,10 +9015,10 @@
       </w:pPr>
       <w:r>
         <w:object w:dxaOrig="9360" w:dyaOrig="6720" w14:anchorId="3C0782AD">
-          <v:shape id="_x0000_i1036" type="#_x0000_t75" style="width:350.55pt;height:311.15pt" o:ole="">
+          <v:shape id="_x0000_i1037" type="#_x0000_t75" style="width:350.55pt;height:311.15pt" o:ole="">
             <v:imagedata r:id="rId36" o:title="" cropbottom="4876f" cropright="16454f"/>
           </v:shape>
-          <o:OLEObject Type="Embed" ProgID="Word.OpenDocumentText.12" ShapeID="_x0000_i1036" DrawAspect="Content" ObjectID="_1652637741" r:id="rId37"/>
+          <o:OLEObject Type="Embed" ProgID="Word.OpenDocumentText.12" ShapeID="_x0000_i1037" DrawAspect="Content" ObjectID="_1652641229" r:id="rId37"/>
         </w:object>
       </w:r>
     </w:p>
@@ -8068,14 +9029,27 @@
       <w:r>
         <w:t xml:space="preserve">Figure </w:t>
       </w:r>
-      <w:fldSimple w:instr=" SEQ Figure \* ARABIC ">
-        <w:r>
-          <w:rPr>
-            <w:noProof/>
-          </w:rPr>
-          <w:t>15</w:t>
-        </w:r>
-      </w:fldSimple>
+      <w:r>
+        <w:fldChar w:fldCharType="begin"/>
+      </w:r>
+      <w:r>
+        <w:instrText xml:space="preserve"> SEQ Figure \* ARABIC </w:instrText>
+      </w:r>
+      <w:r>
+        <w:fldChar w:fldCharType="separate"/>
+      </w:r>
+      <w:r>
+        <w:rPr>
+          <w:noProof/>
+        </w:rPr>
+        <w:t>15</w:t>
+      </w:r>
+      <w:r>
+        <w:rPr>
+          <w:noProof/>
+        </w:rPr>
+        <w:fldChar w:fldCharType="end"/>
+      </w:r>
       <w:r>
         <w:t xml:space="preserve"> </w:t>
       </w:r>
@@ -8095,14 +9069,12 @@
         <w:t>queue utilization/traffic intensity value</w:t>
       </w:r>
     </w:p>
-    <w:p/>
     <w:p>
       <w:pPr>
         <w:pStyle w:val="Heading1"/>
       </w:pPr>
-      <w:bookmarkStart w:id="30" w:name="_Toc42015370"/>
-      <w:r>
-        <w:lastRenderedPageBreak/>
+      <w:bookmarkStart w:id="30" w:name="_Toc42027600"/>
+      <w:r>
         <w:t>Question 6</w:t>
       </w:r>
       <w:bookmarkEnd w:id="30"/>
@@ -8135,14 +9107,27 @@
       <w:r>
         <w:t xml:space="preserve">Figure </w:t>
       </w:r>
-      <w:fldSimple w:instr=" SEQ Figure \* ARABIC ">
-        <w:r>
-          <w:rPr>
-            <w:noProof/>
-          </w:rPr>
-          <w:t>16</w:t>
-        </w:r>
-      </w:fldSimple>
+      <w:r>
+        <w:fldChar w:fldCharType="begin"/>
+      </w:r>
+      <w:r>
+        <w:instrText xml:space="preserve"> SEQ Figure \* ARABIC </w:instrText>
+      </w:r>
+      <w:r>
+        <w:fldChar w:fldCharType="separate"/>
+      </w:r>
+      <w:r>
+        <w:rPr>
+          <w:noProof/>
+        </w:rPr>
+        <w:t>17</w:t>
+      </w:r>
+      <w:r>
+        <w:rPr>
+          <w:noProof/>
+        </w:rPr>
+        <w:fldChar w:fldCharType="end"/>
+      </w:r>
       <w:r>
         <w:t xml:space="preserve"> Graph showing the trend of average number of packets in queue (E[N])</w:t>
       </w:r>
@@ -8179,17 +9164,29 @@
         <w:pStyle w:val="Caption"/>
       </w:pPr>
       <w:r>
-        <w:lastRenderedPageBreak/>
         <w:t xml:space="preserve">Figure </w:t>
       </w:r>
-      <w:fldSimple w:instr=" SEQ Figure \* ARABIC ">
-        <w:r>
-          <w:rPr>
-            <w:noProof/>
-          </w:rPr>
-          <w:t>17</w:t>
-        </w:r>
-      </w:fldSimple>
+      <w:r>
+        <w:fldChar w:fldCharType="begin"/>
+      </w:r>
+      <w:r>
+        <w:instrText xml:space="preserve"> SEQ Figure \* ARABIC </w:instrText>
+      </w:r>
+      <w:r>
+        <w:fldChar w:fldCharType="separate"/>
+      </w:r>
+      <w:r>
+        <w:rPr>
+          <w:noProof/>
+        </w:rPr>
+        <w:t>18</w:t>
+      </w:r>
+      <w:r>
+        <w:rPr>
+          <w:noProof/>
+        </w:rPr>
+        <w:fldChar w:fldCharType="end"/>
+      </w:r>
       <w:r>
         <w:t xml:space="preserve"> Graph showing the trend of probability of packet loss</w:t>
       </w:r>
@@ -8200,7 +9197,6 @@
         <w:t xml:space="preserve"> with variation in traffic intensity/queue utilization. Shows results with buffer size K=10, 25, 50.</w:t>
       </w:r>
     </w:p>
-    <w:p/>
     <w:p/>
     <w:sectPr>
       <w:pgSz w:w="12240" w:h="15840"/>
@@ -14524,6 +15520,7 @@
     <w:rsidRoot w:val="000D19B0"/>
     <w:rsid w:val="000D19B0"/>
     <w:rsid w:val="00435A13"/>
+    <w:rsid w:val="00694A42"/>
     <w:rsid w:val="006A6B87"/>
     <w:rsid w:val="0083167F"/>
     <w:rsid w:val="00953A79"/>
@@ -15008,7 +16005,7 @@
     <w:basedOn w:val="DefaultParagraphFont"/>
     <w:uiPriority w:val="99"/>
     <w:semiHidden/>
-    <w:rsid w:val="006A6B87"/>
+    <w:rsid w:val="00694A42"/>
     <w:rPr>
       <w:color w:val="808080"/>
     </w:rPr>
@@ -15330,21 +16327,6 @@
 </file>
 
 <file path=customXml/item2.xml><?xml version="1.0" encoding="utf-8"?>
-<p:properties xmlns:p="http://schemas.microsoft.com/office/2006/metadata/properties" xmlns:xsi="http://www.w3.org/2001/XMLSchema-instance" xmlns:pc="http://schemas.microsoft.com/office/infopath/2007/PartnerControls">
-  <documentManagement/>
-</p:properties>
-</file>
-
-<file path=customXml/item3.xml><?xml version="1.0" encoding="utf-8"?>
-<?mso-contentType ?>
-<FormTemplates xmlns="http://schemas.microsoft.com/sharepoint/v3/contenttype/forms">
-  <Display>DocumentLibraryForm</Display>
-  <Edit>DocumentLibraryForm</Edit>
-  <New>DocumentLibraryForm</New>
-</FormTemplates>
-</file>
-
-<file path=customXml/item4.xml><?xml version="1.0" encoding="utf-8"?>
 <ct:contentTypeSchema xmlns:ct="http://schemas.microsoft.com/office/2006/metadata/contentType" xmlns:ma="http://schemas.microsoft.com/office/2006/metadata/properties/metaAttributes" ct:_="" ma:_="" ma:contentTypeName="Document" ma:contentTypeID="0x01010024FA3E50DF9F2B41A37E5D5D5E1E92A1" ma:contentTypeVersion="13" ma:contentTypeDescription="Create a new document." ma:contentTypeScope="" ma:versionID="4732d4b77f1ceb9b287d973fc37f8260">
   <xsd:schema xmlns:xsd="http://www.w3.org/2001/XMLSchema" xmlns:xs="http://www.w3.org/2001/XMLSchema" xmlns:p="http://schemas.microsoft.com/office/2006/metadata/properties" xmlns:ns3="e2a7af89-260d-450d-892c-eee7f6f09eda" xmlns:ns4="965882ff-ec53-48c1-938f-f2e5eb287423" targetNamespace="http://schemas.microsoft.com/office/2006/metadata/properties" ma:root="true" ma:fieldsID="756c8258fcf43f9070373d6426258423" ns3:_="" ns4:_="">
     <xsd:import namespace="e2a7af89-260d-450d-892c-eee7f6f09eda"/>
@@ -15567,6 +16549,21 @@
 </ct:contentTypeSchema>
 </file>
 
+<file path=customXml/item3.xml><?xml version="1.0" encoding="utf-8"?>
+<?mso-contentType ?>
+<FormTemplates xmlns="http://schemas.microsoft.com/sharepoint/v3/contenttype/forms">
+  <Display>DocumentLibraryForm</Display>
+  <Edit>DocumentLibraryForm</Edit>
+  <New>DocumentLibraryForm</New>
+</FormTemplates>
+</file>
+
+<file path=customXml/item4.xml><?xml version="1.0" encoding="utf-8"?>
+<p:properties xmlns:p="http://schemas.microsoft.com/office/2006/metadata/properties" xmlns:xsi="http://www.w3.org/2001/XMLSchema-instance" xmlns:pc="http://schemas.microsoft.com/office/infopath/2007/PartnerControls">
+  <documentManagement/>
+</p:properties>
+</file>
+
 <file path=customXml/item5.xml><?xml version="1.0" encoding="utf-8"?>
 <b:Sources xmlns:b="http://schemas.openxmlformats.org/officeDocument/2006/bibliography" xmlns="http://schemas.openxmlformats.org/officeDocument/2006/bibliography" SelectedStyle="/APASixthEditionOfficeOnline.xsl" StyleName="APA"/>
 </file>
@@ -15580,31 +16577,6 @@
 </file>
 
 <file path=customXml/itemProps2.xml><?xml version="1.0" encoding="utf-8"?>
-<ds:datastoreItem xmlns:ds="http://schemas.openxmlformats.org/officeDocument/2006/customXml" ds:itemID="{A9705CD4-DD21-4D9C-9B6D-3093D606A90B}">
-  <ds:schemaRefs>
-    <ds:schemaRef ds:uri="http://purl.org/dc/terms/"/>
-    <ds:schemaRef ds:uri="http://purl.org/dc/elements/1.1/"/>
-    <ds:schemaRef ds:uri="http://schemas.microsoft.com/office/2006/documentManagement/types"/>
-    <ds:schemaRef ds:uri="http://schemas.microsoft.com/office/infopath/2007/PartnerControls"/>
-    <ds:schemaRef ds:uri="965882ff-ec53-48c1-938f-f2e5eb287423"/>
-    <ds:schemaRef ds:uri="http://schemas.openxmlformats.org/package/2006/metadata/core-properties"/>
-    <ds:schemaRef ds:uri="http://www.w3.org/XML/1998/namespace"/>
-    <ds:schemaRef ds:uri="e2a7af89-260d-450d-892c-eee7f6f09eda"/>
-    <ds:schemaRef ds:uri="http://schemas.microsoft.com/office/2006/metadata/properties"/>
-    <ds:schemaRef ds:uri="http://purl.org/dc/dcmitype/"/>
-  </ds:schemaRefs>
-</ds:datastoreItem>
-</file>
-
-<file path=customXml/itemProps3.xml><?xml version="1.0" encoding="utf-8"?>
-<ds:datastoreItem xmlns:ds="http://schemas.openxmlformats.org/officeDocument/2006/customXml" ds:itemID="{0886473D-C28A-4452-9D57-4992D7B52623}">
-  <ds:schemaRefs>
-    <ds:schemaRef ds:uri="http://schemas.microsoft.com/sharepoint/v3/contenttype/forms"/>
-  </ds:schemaRefs>
-</ds:datastoreItem>
-</file>
-
-<file path=customXml/itemProps4.xml><?xml version="1.0" encoding="utf-8"?>
 <ds:datastoreItem xmlns:ds="http://schemas.openxmlformats.org/officeDocument/2006/customXml" ds:itemID="{B095FE4A-6751-414D-9CA9-4882F7F3BD60}">
   <ds:schemaRefs>
     <ds:schemaRef ds:uri="http://schemas.microsoft.com/office/2006/metadata/contentType"/>
@@ -15623,8 +16595,33 @@
 </ds:datastoreItem>
 </file>
 
+<file path=customXml/itemProps3.xml><?xml version="1.0" encoding="utf-8"?>
+<ds:datastoreItem xmlns:ds="http://schemas.openxmlformats.org/officeDocument/2006/customXml" ds:itemID="{0886473D-C28A-4452-9D57-4992D7B52623}">
+  <ds:schemaRefs>
+    <ds:schemaRef ds:uri="http://schemas.microsoft.com/sharepoint/v3/contenttype/forms"/>
+  </ds:schemaRefs>
+</ds:datastoreItem>
+</file>
+
+<file path=customXml/itemProps4.xml><?xml version="1.0" encoding="utf-8"?>
+<ds:datastoreItem xmlns:ds="http://schemas.openxmlformats.org/officeDocument/2006/customXml" ds:itemID="{A9705CD4-DD21-4D9C-9B6D-3093D606A90B}">
+  <ds:schemaRefs>
+    <ds:schemaRef ds:uri="http://schemas.microsoft.com/office/2006/metadata/properties"/>
+    <ds:schemaRef ds:uri="http://schemas.microsoft.com/office/2006/documentManagement/types"/>
+    <ds:schemaRef ds:uri="http://schemas.openxmlformats.org/package/2006/metadata/core-properties"/>
+    <ds:schemaRef ds:uri="http://purl.org/dc/elements/1.1/"/>
+    <ds:schemaRef ds:uri="http://purl.org/dc/dcmitype/"/>
+    <ds:schemaRef ds:uri="http://purl.org/dc/terms/"/>
+    <ds:schemaRef ds:uri="965882ff-ec53-48c1-938f-f2e5eb287423"/>
+    <ds:schemaRef ds:uri="http://schemas.microsoft.com/office/infopath/2007/PartnerControls"/>
+    <ds:schemaRef ds:uri="e2a7af89-260d-450d-892c-eee7f6f09eda"/>
+    <ds:schemaRef ds:uri="http://www.w3.org/XML/1998/namespace"/>
+  </ds:schemaRefs>
+</ds:datastoreItem>
+</file>
+
 <file path=customXml/itemProps5.xml><?xml version="1.0" encoding="utf-8"?>
-<ds:datastoreItem xmlns:ds="http://schemas.openxmlformats.org/officeDocument/2006/customXml" ds:itemID="{0D1134F5-D09B-4D39-8CE5-E810F58BCB6B}">
+<ds:datastoreItem xmlns:ds="http://schemas.openxmlformats.org/officeDocument/2006/customXml" ds:itemID="{72972E61-BAA2-4A37-A381-14CC9428E3BA}">
   <ds:schemaRefs>
     <ds:schemaRef ds:uri="http://schemas.openxmlformats.org/officeDocument/2006/bibliography"/>
   </ds:schemaRefs>

</xml_diff>

<commit_message>
made pdf of report
</commit_message>
<xml_diff>
--- a/Lab 1/ECE 358 Lab1 Report.docx
+++ b/Lab 1/ECE 358 Lab1 Report.docx
@@ -1,6 +1,6 @@
 
 <file path=word/document.xml><?xml version="1.0" encoding="utf-8"?>
-<w:document xmlns:wpc="http://schemas.microsoft.com/office/word/2010/wordprocessingCanvas" xmlns:mo="http://schemas.microsoft.com/office/mac/office/2008/main" xmlns:mc="http://schemas.openxmlformats.org/markup-compatibility/2006" xmlns:mv="urn:schemas-microsoft-com:mac:vml" xmlns:o="urn:schemas-microsoft-com:office:office" xmlns:r="http://schemas.openxmlformats.org/officeDocument/2006/relationships" xmlns:m="http://schemas.openxmlformats.org/officeDocument/2006/math" xmlns:v="urn:schemas-microsoft-com:vml" xmlns:wp14="http://schemas.microsoft.com/office/word/2010/wordprocessingDrawing" xmlns:wp="http://schemas.openxmlformats.org/drawingml/2006/wordprocessingDrawing" xmlns:w10="urn:schemas-microsoft-com:office:word" xmlns:w="http://schemas.openxmlformats.org/wordprocessingml/2006/main" xmlns:w14="http://schemas.microsoft.com/office/word/2010/wordml" xmlns:w15="http://schemas.microsoft.com/office/word/2012/wordml" xmlns:wpg="http://schemas.microsoft.com/office/word/2010/wordprocessingGroup" xmlns:wpi="http://schemas.microsoft.com/office/word/2010/wordprocessingInk" xmlns:wne="http://schemas.microsoft.com/office/word/2006/wordml" xmlns:wps="http://schemas.microsoft.com/office/word/2010/wordprocessingShape" mc:Ignorable="w14 w15 wp14">
+<w:document xmlns:wpc="http://schemas.microsoft.com/office/word/2010/wordprocessingCanvas" xmlns:cx="http://schemas.microsoft.com/office/drawing/2014/chartex" xmlns:cx1="http://schemas.microsoft.com/office/drawing/2015/9/8/chartex" xmlns:cx2="http://schemas.microsoft.com/office/drawing/2015/10/21/chartex" xmlns:cx3="http://schemas.microsoft.com/office/drawing/2016/5/9/chartex" xmlns:cx4="http://schemas.microsoft.com/office/drawing/2016/5/10/chartex" xmlns:cx5="http://schemas.microsoft.com/office/drawing/2016/5/11/chartex" xmlns:cx6="http://schemas.microsoft.com/office/drawing/2016/5/12/chartex" xmlns:cx7="http://schemas.microsoft.com/office/drawing/2016/5/13/chartex" xmlns:cx8="http://schemas.microsoft.com/office/drawing/2016/5/14/chartex" xmlns:mc="http://schemas.openxmlformats.org/markup-compatibility/2006" xmlns:aink="http://schemas.microsoft.com/office/drawing/2016/ink" xmlns:am3d="http://schemas.microsoft.com/office/drawing/2017/model3d" xmlns:o="urn:schemas-microsoft-com:office:office" xmlns:r="http://schemas.openxmlformats.org/officeDocument/2006/relationships" xmlns:m="http://schemas.openxmlformats.org/officeDocument/2006/math" xmlns:v="urn:schemas-microsoft-com:vml" xmlns:wp14="http://schemas.microsoft.com/office/word/2010/wordprocessingDrawing" xmlns:wp="http://schemas.openxmlformats.org/drawingml/2006/wordprocessingDrawing" xmlns:w10="urn:schemas-microsoft-com:office:word" xmlns:w="http://schemas.openxmlformats.org/wordprocessingml/2006/main" xmlns:w14="http://schemas.microsoft.com/office/word/2010/wordml" xmlns:w15="http://schemas.microsoft.com/office/word/2012/wordml" xmlns:w16cid="http://schemas.microsoft.com/office/word/2016/wordml/cid" xmlns:w16se="http://schemas.microsoft.com/office/word/2015/wordml/symex" xmlns:wpg="http://schemas.microsoft.com/office/word/2010/wordprocessingGroup" xmlns:wpi="http://schemas.microsoft.com/office/word/2010/wordprocessingInk" xmlns:wne="http://schemas.microsoft.com/office/word/2006/wordml" xmlns:wps="http://schemas.microsoft.com/office/word/2010/wordprocessingShape" mc:Ignorable="w14 w15 w16se w16cid wp14">
   <w:body>
     <w:sdt>
       <w:sdtPr>
@@ -154,9 +154,6 @@
                 </w:rPr>
                 <w:alias w:val="Subtitle"/>
                 <w:id w:val="13406923"/>
-                <w:placeholder>
-                  <w:docPart w:val="DBD99DF6F7B94B9EB65DD969B358CDA3"/>
-                </w:placeholder>
                 <w:dataBinding w:prefixMappings="xmlns:ns0='http://schemas.openxmlformats.org/package/2006/metadata/core-properties' xmlns:ns1='http://purl.org/dc/elements/1.1/'" w:xpath="/ns0:coreProperties[1]/ns1:subject[1]" w:storeItemID="{6C3C8BC8-F283-45AE-878A-BAB7291924A1}"/>
                 <w:text/>
               </w:sdtPr>
@@ -2001,10 +1998,10 @@
             <v:path o:extrusionok="f" gradientshapeok="t" o:connecttype="rect"/>
             <o:lock v:ext="edit" aspectratio="t"/>
           </v:shapetype>
-          <v:shape id="_x0000_i1025" type="#_x0000_t75" style="width:468.35pt;height:197.45pt" o:ole="">
+          <v:shape id="_x0000_i1025" type="#_x0000_t75" style="width:468.6pt;height:197.4pt" o:ole="">
             <v:imagedata r:id="rId10" o:title="" cropbottom="7262f"/>
           </v:shape>
-          <o:OLEObject Type="Embed" ProgID="Word.OpenDocumentText.12" ShapeID="_x0000_i1025" DrawAspect="Content" ObjectID="_1652646128" r:id="rId11"/>
+          <o:OLEObject Type="Embed" ProgID="Word.OpenDocumentText.12" ShapeID="_x0000_i1025" DrawAspect="Content" ObjectID="_1652646878" r:id="rId11"/>
         </w:object>
       </w:r>
     </w:p>
@@ -2105,10 +2102,10 @@
       </w:pPr>
       <w:r>
         <w:object w:dxaOrig="9360" w:dyaOrig="1590" w14:anchorId="4A0A648D">
-          <v:shape id="_x0000_i1026" type="#_x0000_t75" style="width:322.95pt;height:56.3pt" o:ole="">
+          <v:shape id="_x0000_i1026" type="#_x0000_t75" style="width:322.8pt;height:56.4pt" o:ole="">
             <v:imagedata r:id="rId12" o:title="" cropbottom="19043f" cropright="20291f"/>
           </v:shape>
-          <o:OLEObject Type="Embed" ProgID="Word.OpenDocumentText.12" ShapeID="_x0000_i1026" DrawAspect="Content" ObjectID="_1652646129" r:id="rId13"/>
+          <o:OLEObject Type="Embed" ProgID="Word.OpenDocumentText.12" ShapeID="_x0000_i1026" DrawAspect="Content" ObjectID="_1652646879" r:id="rId13"/>
         </w:object>
       </w:r>
     </w:p>
@@ -2158,10 +2155,10 @@
       </w:pPr>
       <w:r>
         <w:object w:dxaOrig="9360" w:dyaOrig="5580" w14:anchorId="7B1F48E1">
-          <v:shape id="_x0000_i1027" type="#_x0000_t75" style="width:468.35pt;height:253.8pt" o:ole="">
+          <v:shape id="_x0000_i1027" type="#_x0000_t75" style="width:468.6pt;height:253.8pt" o:ole="">
             <v:imagedata r:id="rId14" o:title="" cropbottom="5990f"/>
           </v:shape>
-          <o:OLEObject Type="Embed" ProgID="Word.OpenDocumentText.12" ShapeID="_x0000_i1027" DrawAspect="Content" ObjectID="_1652646130" r:id="rId15"/>
+          <o:OLEObject Type="Embed" ProgID="Word.OpenDocumentText.12" ShapeID="_x0000_i1027" DrawAspect="Content" ObjectID="_1652646880" r:id="rId15"/>
         </w:object>
       </w:r>
     </w:p>
@@ -2211,10 +2208,10 @@
       </w:pPr>
       <w:r>
         <w:object w:dxaOrig="9360" w:dyaOrig="3015" w14:anchorId="6956B493">
-          <v:shape id="_x0000_i1028" type="#_x0000_t75" style="width:353.6pt;height:126.9pt" o:ole="">
+          <v:shape id="_x0000_i1028" type="#_x0000_t75" style="width:354pt;height:127.2pt" o:ole="">
             <v:imagedata r:id="rId16" o:title="" cropbottom="10416f" cropright="15894f"/>
           </v:shape>
-          <o:OLEObject Type="Embed" ProgID="Word.OpenDocumentText.12" ShapeID="_x0000_i1028" DrawAspect="Content" ObjectID="_1652646131" r:id="rId17"/>
+          <o:OLEObject Type="Embed" ProgID="Word.OpenDocumentText.12" ShapeID="_x0000_i1028" DrawAspect="Content" ObjectID="_1652646881" r:id="rId17"/>
         </w:object>
       </w:r>
     </w:p>
@@ -2254,10 +2251,10 @@
       </w:pPr>
       <w:r>
         <w:object w:dxaOrig="9360" w:dyaOrig="3870" w14:anchorId="6EC37002">
-          <v:shape id="_x0000_i1029" type="#_x0000_t75" style="width:372.1pt;height:170.4pt" o:ole="">
+          <v:shape id="_x0000_i1029" type="#_x0000_t75" style="width:372pt;height:170.4pt" o:ole="">
             <v:imagedata r:id="rId18" o:title="" cropbottom="7853f" cropright="13443f"/>
           </v:shape>
-          <o:OLEObject Type="Embed" ProgID="Word.OpenDocumentText.12" ShapeID="_x0000_i1029" DrawAspect="Content" ObjectID="_1652646132" r:id="rId19"/>
+          <o:OLEObject Type="Embed" ProgID="Word.OpenDocumentText.12" ShapeID="_x0000_i1029" DrawAspect="Content" ObjectID="_1652646882" r:id="rId19"/>
         </w:object>
       </w:r>
     </w:p>
@@ -2300,7 +2297,7 @@
           <v:shape id="_x0000_i1030" type="#_x0000_t75" style="width:397.8pt;height:238.8pt" o:ole="">
             <v:imagedata r:id="rId20" o:title="" cropbottom="6242f" cropright="9746f"/>
           </v:shape>
-          <o:OLEObject Type="Embed" ProgID="Word.OpenDocumentText.12" ShapeID="_x0000_i1030" DrawAspect="Content" ObjectID="_1652646133" r:id="rId21"/>
+          <o:OLEObject Type="Embed" ProgID="Word.OpenDocumentText.12" ShapeID="_x0000_i1030" DrawAspect="Content" ObjectID="_1652646883" r:id="rId21"/>
         </w:object>
       </w:r>
     </w:p>
@@ -2346,10 +2343,10 @@
       </w:pPr>
       <w:r>
         <w:object w:dxaOrig="9360" w:dyaOrig="1875" w14:anchorId="4E6F3BBB">
-          <v:shape id="_x0000_i1031" type="#_x0000_t75" style="width:250.95pt;height:71.3pt" o:ole="">
+          <v:shape id="_x0000_i1031" type="#_x0000_t75" style="width:250.8pt;height:71.4pt" o:ole="">
             <v:imagedata r:id="rId22" o:title="" cropbottom="15687f" cropright="30401f"/>
           </v:shape>
-          <o:OLEObject Type="Embed" ProgID="Word.OpenDocumentText.12" ShapeID="_x0000_i1031" DrawAspect="Content" ObjectID="_1652646134" r:id="rId23"/>
+          <o:OLEObject Type="Embed" ProgID="Word.OpenDocumentText.12" ShapeID="_x0000_i1031" DrawAspect="Content" ObjectID="_1652646884" r:id="rId23"/>
         </w:object>
       </w:r>
     </w:p>
@@ -2380,10 +2377,10 @@
       </w:pPr>
       <w:r>
         <w:object w:dxaOrig="9360" w:dyaOrig="4440" w14:anchorId="1DADE229">
-          <v:shape id="_x0000_i1032" type="#_x0000_t75" style="width:429.85pt;height:196.05pt" o:ole="">
+          <v:shape id="_x0000_i1032" type="#_x0000_t75" style="width:429.6pt;height:196.2pt" o:ole="">
             <v:imagedata r:id="rId24" o:title="" cropbottom="7528f" cropright="5391f"/>
           </v:shape>
-          <o:OLEObject Type="Embed" ProgID="Word.OpenDocumentText.12" ShapeID="_x0000_i1032" DrawAspect="Content" ObjectID="_1652646135" r:id="rId25"/>
+          <o:OLEObject Type="Embed" ProgID="Word.OpenDocumentText.12" ShapeID="_x0000_i1032" DrawAspect="Content" ObjectID="_1652646885" r:id="rId25"/>
         </w:object>
       </w:r>
     </w:p>
@@ -2640,10 +2637,10 @@
       </w:pPr>
       <w:r>
         <w:object w:dxaOrig="9360" w:dyaOrig="11565" w14:anchorId="7C4CD930">
-          <v:shape id="_x0000_i1033" type="#_x0000_t75" style="width:468.35pt;height:555.35pt" o:ole="">
+          <v:shape id="_x0000_i1033" type="#_x0000_t75" style="width:468.6pt;height:555pt" o:ole="">
             <v:imagedata r:id="rId26" o:title="" cropbottom="2662f"/>
           </v:shape>
-          <o:OLEObject Type="Embed" ProgID="Word.OpenDocumentText.12" ShapeID="_x0000_i1033" DrawAspect="Content" ObjectID="_1652646136" r:id="rId27"/>
+          <o:OLEObject Type="Embed" ProgID="Word.OpenDocumentText.12" ShapeID="_x0000_i1033" DrawAspect="Content" ObjectID="_1652646886" r:id="rId27"/>
         </w:object>
       </w:r>
     </w:p>
@@ -3292,10 +3289,10 @@
       </w:pPr>
       <w:r>
         <w:object w:dxaOrig="9360" w:dyaOrig="6150" w14:anchorId="172713CA">
-          <v:shape id="_x0000_i1034" type="#_x0000_t75" style="width:364.3pt;height:277.3pt" o:ole="">
+          <v:shape id="_x0000_i1034" type="#_x0000_t75" style="width:364.2pt;height:277.2pt" o:ole="">
             <v:imagedata r:id="rId28" o:title="" cropbottom="6394f" cropright="14494f"/>
           </v:shape>
-          <o:OLEObject Type="Embed" ProgID="Word.OpenDocumentText.12" ShapeID="_x0000_i1034" DrawAspect="Content" ObjectID="_1652646137" r:id="rId29"/>
+          <o:OLEObject Type="Embed" ProgID="Word.OpenDocumentText.12" ShapeID="_x0000_i1034" DrawAspect="Content" ObjectID="_1652646887" r:id="rId29"/>
         </w:object>
       </w:r>
     </w:p>
@@ -3415,10 +3412,10 @@
       </w:pPr>
       <w:r>
         <w:object w:dxaOrig="9360" w:dyaOrig="4440" w14:anchorId="2F71121A">
-          <v:shape id="_x0000_i1035" type="#_x0000_t75" style="width:350.75pt;height:195.35pt" o:ole="">
+          <v:shape id="_x0000_i1035" type="#_x0000_t75" style="width:350.4pt;height:195.6pt" o:ole="">
             <v:imagedata r:id="rId30" o:title="" cropbottom="7823f" cropright="16454f"/>
           </v:shape>
-          <o:OLEObject Type="Embed" ProgID="Word.OpenDocumentText.12" ShapeID="_x0000_i1035" DrawAspect="Content" ObjectID="_1652646138" r:id="rId31"/>
+          <o:OLEObject Type="Embed" ProgID="Word.OpenDocumentText.12" ShapeID="_x0000_i1035" DrawAspect="Content" ObjectID="_1652646888" r:id="rId31"/>
         </w:object>
       </w:r>
     </w:p>
@@ -3447,6 +3444,7 @@
       </w:pPr>
       <w:bookmarkStart w:id="20" w:name="_Toc42027593"/>
       <w:r>
+        <w:lastRenderedPageBreak/>
         <w:t xml:space="preserve">Question </w:t>
       </w:r>
       <w:r>
@@ -3516,6 +3514,7 @@
         <w:rPr>
           <w:noProof/>
         </w:rPr>
+        <w:lastRenderedPageBreak/>
         <w:drawing>
           <wp:inline distT="0" distB="0" distL="0" distR="0" wp14:anchorId="5E052F39" wp14:editId="5358FC15">
             <wp:extent cx="5423535" cy="3316748"/>
@@ -3592,88 +3591,67 @@
     <w:p/>
     <w:p>
       <w:r>
-        <w:t xml:space="preserve">We obtained these results using the question3 function, which generates </w:t>
-      </w:r>
-      <w:r>
+        <w:t xml:space="preserve">We obtained these results using the question3 function, which generates list of queue utilization values, calls </w:t>
+      </w:r>
+      <w:r>
+        <w:rPr>
+          <w:rFonts w:asciiTheme="majorHAnsi" w:hAnsiTheme="majorHAnsi" w:cstheme="majorHAnsi"/>
+        </w:rPr>
+        <w:t>simulateMM1</w:t>
+      </w:r>
+      <w:r>
+        <w:t xml:space="preserve"> in a loop with each value in </w:t>
+      </w:r>
+      <w:r>
+        <w:rPr>
+          <w:rFonts w:asciiTheme="majorHAnsi" w:hAnsiTheme="majorHAnsi" w:cstheme="majorHAnsi"/>
+        </w:rPr>
+        <w:t>q_util_list</w:t>
+      </w:r>
+      <w:r>
+        <w:t xml:space="preserve"> and appends the return value (a dictionary) to a </w:t>
+      </w:r>
+      <w:r>
+        <w:rPr>
+          <w:rFonts w:asciiTheme="majorHAnsi" w:hAnsiTheme="majorHAnsi" w:cstheme="majorHAnsi"/>
+        </w:rPr>
+        <w:t>results</w:t>
+      </w:r>
+      <w:r>
+        <w:t xml:space="preserve"> list. The dictionary stores the E[N] and P</w:t>
+      </w:r>
+      <w:r>
+        <w:rPr>
+          <w:vertAlign w:val="subscript"/>
+        </w:rPr>
+        <w:t>id</w:t>
+      </w:r>
+      <w:r>
+        <w:rPr>
+          <w:vertAlign w:val="subscript"/>
+        </w:rPr>
         <w:t>l</w:t>
       </w:r>
       <w:r>
-        <w:t xml:space="preserve">ist of queue utilization values, </w:t>
-      </w:r>
-      <w:r>
-        <w:t xml:space="preserve">calls </w:t>
-      </w:r>
-      <w:r>
-        <w:rPr>
-          <w:rFonts w:asciiTheme="majorHAnsi" w:hAnsiTheme="majorHAnsi" w:cstheme="majorHAnsi"/>
-        </w:rPr>
-        <w:t>simulateMM1</w:t>
-      </w:r>
-      <w:r>
-        <w:t xml:space="preserve"> in a loop with each value in </w:t>
-      </w:r>
-      <w:r>
-        <w:rPr>
-          <w:rFonts w:asciiTheme="majorHAnsi" w:hAnsiTheme="majorHAnsi" w:cstheme="majorHAnsi"/>
-        </w:rPr>
-        <w:t>q_util_list</w:t>
-      </w:r>
-      <w:r>
-        <w:t xml:space="preserve"> and appends the return value (a dictionary) to a </w:t>
-      </w:r>
-      <w:r>
-        <w:rPr>
-          <w:rFonts w:asciiTheme="majorHAnsi" w:hAnsiTheme="majorHAnsi" w:cstheme="majorHAnsi"/>
-        </w:rPr>
-        <w:t>results</w:t>
-      </w:r>
-      <w:r>
-        <w:t xml:space="preserve"> list.</w:t>
-      </w:r>
-      <w:r>
-        <w:t xml:space="preserve"> The dictionary stores the E[N] and P</w:t>
-      </w:r>
-      <w:r>
         <w:rPr>
           <w:vertAlign w:val="subscript"/>
         </w:rPr>
-        <w:t>id</w:t>
+        <w:t>e</w:t>
+      </w:r>
+      <w:r>
+        <w:t xml:space="preserve"> values.</w:t>
+      </w:r>
+      <w:r>
+        <w:t xml:space="preserve">See question 2 for more details. </w:t>
+      </w:r>
+      <w:r>
+        <w:t>E[N] is the number of packets in the queue and P</w:t>
       </w:r>
       <w:r>
         <w:rPr>
           <w:vertAlign w:val="subscript"/>
         </w:rPr>
-        <w:t>l</w:t>
-      </w:r>
-      <w:r>
-        <w:rPr>
-          <w:vertAlign w:val="subscript"/>
-        </w:rPr>
-        <w:t>e</w:t>
-      </w:r>
-      <w:r>
-        <w:t xml:space="preserve"> values.</w:t>
-      </w:r>
-      <w:r>
-        <w:t xml:space="preserve">See question 2 for more details. </w:t>
-      </w:r>
-      <w:r>
-        <w:t xml:space="preserve">E[N] is the number of packets in the queue and </w:t>
-      </w:r>
-      <w:r>
-        <w:t>P</w:t>
-      </w:r>
-      <w:r>
-        <w:rPr>
-          <w:vertAlign w:val="subscript"/>
-        </w:rPr>
-        <w:t>id</w:t>
-      </w:r>
-      <w:r>
-        <w:rPr>
-          <w:vertAlign w:val="subscript"/>
-        </w:rPr>
-        <w:t xml:space="preserve">le </w:t>
+        <w:t xml:space="preserve">idle </w:t>
       </w:r>
       <w:r>
         <w:t>is the percentage of times the server was idle during an observation.</w:t>
@@ -3690,10 +3668,7 @@
         <w:t>.</w:t>
       </w:r>
       <w:r>
-        <w:t xml:space="preserve"> </w:t>
-      </w:r>
-      <w:r>
-        <w:t>The data from T=1000 and T=2000 is within 5%, thus the data is stable.</w:t>
+        <w:t xml:space="preserve"> The data from T=1000 and T=2000 is within 5%, thus the data is stable.</w:t>
       </w:r>
     </w:p>
     <w:p>
@@ -3788,35 +3763,33 @@
         <w:t>We observe that as the queue_utilization increases, especially over 1, the packets in queue dramatically increase and the time that the server is idle dramatically decreases. The rate at which packets are arriving exceed the rate at which they can be serviced.</w:t>
       </w:r>
     </w:p>
-    <w:p>
-      <w:bookmarkStart w:id="22" w:name="_GoBack"/>
-      <w:bookmarkEnd w:id="22"/>
-    </w:p>
+    <w:p/>
     <w:p>
       <w:pPr>
         <w:pStyle w:val="Heading1"/>
       </w:pPr>
-      <w:bookmarkStart w:id="23" w:name="_Toc42027595"/>
-      <w:r>
+      <w:bookmarkStart w:id="22" w:name="_Toc42027595"/>
+      <w:r>
+        <w:lastRenderedPageBreak/>
         <w:t>Question 5</w:t>
       </w:r>
-      <w:bookmarkEnd w:id="23"/>
+      <w:bookmarkEnd w:id="22"/>
     </w:p>
     <w:p>
       <w:pPr>
         <w:pStyle w:val="Heading2"/>
       </w:pPr>
-      <w:bookmarkStart w:id="24" w:name="_Toc42027596"/>
+      <w:bookmarkStart w:id="23" w:name="_Toc42027596"/>
       <w:r>
         <w:t>M/M/1/K</w:t>
       </w:r>
-      <w:bookmarkEnd w:id="24"/>
+      <w:bookmarkEnd w:id="23"/>
     </w:p>
     <w:p>
       <w:pPr>
         <w:pStyle w:val="Heading3"/>
       </w:pPr>
-      <w:bookmarkStart w:id="25" w:name="_Toc42027597"/>
+      <w:bookmarkStart w:id="24" w:name="_Toc42027597"/>
       <w:r>
         <w:t>s</w:t>
       </w:r>
@@ -3829,7 +3802,7 @@
       <w:r>
         <w:t>function</w:t>
       </w:r>
-      <w:bookmarkEnd w:id="25"/>
+      <w:bookmarkEnd w:id="24"/>
     </w:p>
     <w:p>
       <w:pPr>
@@ -5781,7 +5754,6 @@
           <w:sz w:val="21"/>
           <w:szCs w:val="21"/>
         </w:rPr>
-        <w:lastRenderedPageBreak/>
         <w:t>        </w:t>
       </w:r>
       <w:r>
@@ -5860,6 +5832,7 @@
           <w:sz w:val="21"/>
           <w:szCs w:val="21"/>
         </w:rPr>
+        <w:lastRenderedPageBreak/>
         <w:t>            </w:t>
       </w:r>
       <w:r>
@@ -7078,14 +7051,7 @@
         <w:rPr>
           <w:rFonts w:cstheme="minorHAnsi"/>
         </w:rPr>
-        <w:t xml:space="preserve">correct initial ordering. This one-time call </w:t>
-      </w:r>
-      <w:r>
-        <w:rPr>
-          <w:rFonts w:cstheme="minorHAnsi"/>
-        </w:rPr>
-        <w:lastRenderedPageBreak/>
-        <w:t xml:space="preserve">to a function with </w:t>
+        <w:t xml:space="preserve">correct initial ordering. This one-time call to a function with </w:t>
       </w:r>
       <m:oMath>
         <m:r>
@@ -7181,6 +7147,7 @@
         <w:rPr>
           <w:rFonts w:eastAsiaTheme="minorEastAsia" w:cstheme="minorHAnsi"/>
         </w:rPr>
+        <w:lastRenderedPageBreak/>
         <w:t xml:space="preserve">For the simulation, we loop until the queue is empty. </w:t>
       </w:r>
       <w:r>
@@ -7382,7 +7349,19 @@
         <w:rPr>
           <w:rFonts w:eastAsiaTheme="minorEastAsia" w:cstheme="minorHAnsi"/>
         </w:rPr>
-        <w:t xml:space="preserve">as its an efficient way of putting a new departure event back into the </w:t>
+        <w:t xml:space="preserve">as </w:t>
+      </w:r>
+      <w:r>
+        <w:rPr>
+          <w:rFonts w:eastAsiaTheme="minorEastAsia" w:cstheme="minorHAnsi"/>
+        </w:rPr>
+        <w:t>it’s</w:t>
+      </w:r>
+      <w:r>
+        <w:rPr>
+          <w:rFonts w:eastAsiaTheme="minorEastAsia" w:cstheme="minorHAnsi"/>
+        </w:rPr>
+        <w:t xml:space="preserve"> an efficient way of putting a new departure event back into the </w:t>
       </w:r>
       <w:r>
         <w:rPr>
@@ -7488,24 +7467,24 @@
       <w:pPr>
         <w:pStyle w:val="Heading3"/>
       </w:pPr>
-      <w:bookmarkStart w:id="26" w:name="_Toc42027598"/>
+      <w:bookmarkStart w:id="25" w:name="_Toc42027598"/>
       <w:r>
         <w:t>Event class</w:t>
       </w:r>
-      <w:bookmarkEnd w:id="26"/>
+      <w:bookmarkEnd w:id="25"/>
     </w:p>
-    <w:bookmarkStart w:id="27" w:name="_MON_1652626894"/>
-    <w:bookmarkEnd w:id="27"/>
+    <w:bookmarkStart w:id="26" w:name="_MON_1652626894"/>
+    <w:bookmarkEnd w:id="26"/>
     <w:p>
       <w:pPr>
         <w:keepNext/>
       </w:pPr>
       <w:r>
         <w:object w:dxaOrig="9360" w:dyaOrig="4440" w14:anchorId="41BB54C5">
-          <v:shape id="_x0000_i1036" type="#_x0000_t75" style="width:409.2pt;height:196.75pt" o:ole="">
+          <v:shape id="_x0000_i1036" type="#_x0000_t75" style="width:409.2pt;height:196.8pt" o:ole="">
             <v:imagedata r:id="rId34" o:title="" cropbottom="7380f" cropright="8262f"/>
           </v:shape>
-          <o:OLEObject Type="Embed" ProgID="Word.OpenDocumentText.12" ShapeID="_x0000_i1036" DrawAspect="Content" ObjectID="_1652646139" r:id="rId35"/>
+          <o:OLEObject Type="Embed" ProgID="Word.OpenDocumentText.12" ShapeID="_x0000_i1036" DrawAspect="Content" ObjectID="_1652646889" r:id="rId35"/>
         </w:object>
       </w:r>
     </w:p>
@@ -7532,7 +7511,7 @@
       <w:pPr>
         <w:pStyle w:val="Heading3"/>
       </w:pPr>
-      <w:bookmarkStart w:id="28" w:name="_Toc42027599"/>
+      <w:bookmarkStart w:id="27" w:name="_Toc42027599"/>
       <w:r>
         <w:lastRenderedPageBreak/>
         <w:t>q</w:t>
@@ -7540,20 +7519,20 @@
       <w:r>
         <w:t>uestion 6 function</w:t>
       </w:r>
-      <w:bookmarkEnd w:id="28"/>
+      <w:bookmarkEnd w:id="27"/>
     </w:p>
-    <w:bookmarkStart w:id="29" w:name="_MON_1652628408"/>
-    <w:bookmarkEnd w:id="29"/>
+    <w:bookmarkStart w:id="28" w:name="_MON_1652628408"/>
+    <w:bookmarkEnd w:id="28"/>
     <w:p>
       <w:pPr>
         <w:keepNext/>
       </w:pPr>
       <w:r>
         <w:object w:dxaOrig="9360" w:dyaOrig="6720" w14:anchorId="3C0782AD">
-          <v:shape id="_x0000_i1037" type="#_x0000_t75" style="width:350.75pt;height:310.8pt" o:ole="">
+          <v:shape id="_x0000_i1037" type="#_x0000_t75" style="width:350.4pt;height:310.8pt" o:ole="">
             <v:imagedata r:id="rId36" o:title="" cropbottom="4876f" cropright="16454f"/>
           </v:shape>
-          <o:OLEObject Type="Embed" ProgID="Word.OpenDocumentText.12" ShapeID="_x0000_i1037" DrawAspect="Content" ObjectID="_1652646140" r:id="rId37"/>
+          <o:OLEObject Type="Embed" ProgID="Word.OpenDocumentText.12" ShapeID="_x0000_i1037" DrawAspect="Content" ObjectID="_1652646890" r:id="rId37"/>
         </w:object>
       </w:r>
     </w:p>
@@ -7595,11 +7574,11 @@
       <w:pPr>
         <w:pStyle w:val="Heading1"/>
       </w:pPr>
-      <w:bookmarkStart w:id="30" w:name="_Toc42027600"/>
+      <w:bookmarkStart w:id="29" w:name="_Toc42027600"/>
       <w:r>
         <w:t>Question 6</w:t>
       </w:r>
-      <w:bookmarkEnd w:id="30"/>
+      <w:bookmarkEnd w:id="29"/>
     </w:p>
     <w:p/>
     <w:p>
@@ -7720,6 +7699,13 @@
         <w:t xml:space="preserve">Note that for T=1000 and T=2000 the results are stable. As we can see from Figure 17, the number of packets in the queue increase as the traffic intensity increases, as expected. This number is unaffected by the buffer size. We can see, however, that packet loss increases in as the traffic intensity increases, but dramatically decreases as the buffer size decreased. For K=25 and K=50 there was no packet loss, despite higher traffic intensities because the buffer size was able to hold the packets in queue for the time duration. </w:t>
       </w:r>
     </w:p>
+    <w:p>
+      <w:r>
+        <w:t>The q6.csv file includes all the data for T=1000 and T=2000</w:t>
+      </w:r>
+      <w:bookmarkStart w:id="30" w:name="_GoBack"/>
+      <w:bookmarkEnd w:id="30"/>
+    </w:p>
     <w:sectPr>
       <w:pgSz w:w="12240" w:h="15840"/>
       <w:pgMar w:top="1440" w:right="1440" w:bottom="1440" w:left="1440" w:header="720" w:footer="720" w:gutter="0"/>
@@ -7733,8 +7719,8 @@
 </file>
 
 <file path=word/numbering.xml><?xml version="1.0" encoding="utf-8"?>
-<w:numbering xmlns:wpc="http://schemas.microsoft.com/office/word/2010/wordprocessingCanvas" xmlns:mo="http://schemas.microsoft.com/office/mac/office/2008/main" xmlns:mc="http://schemas.openxmlformats.org/markup-compatibility/2006" xmlns:mv="urn:schemas-microsoft-com:mac:vml" xmlns:o="urn:schemas-microsoft-com:office:office" xmlns:r="http://schemas.openxmlformats.org/officeDocument/2006/relationships" xmlns:m="http://schemas.openxmlformats.org/officeDocument/2006/math" xmlns:v="urn:schemas-microsoft-com:vml" xmlns:wp14="http://schemas.microsoft.com/office/word/2010/wordprocessingDrawing" xmlns:wp="http://schemas.openxmlformats.org/drawingml/2006/wordprocessingDrawing" xmlns:w10="urn:schemas-microsoft-com:office:word" xmlns:w="http://schemas.openxmlformats.org/wordprocessingml/2006/main" xmlns:w14="http://schemas.microsoft.com/office/word/2010/wordml" xmlns:w15="http://schemas.microsoft.com/office/word/2012/wordml" xmlns:wpg="http://schemas.microsoft.com/office/word/2010/wordprocessingGroup" xmlns:wpi="http://schemas.microsoft.com/office/word/2010/wordprocessingInk" xmlns:wne="http://schemas.microsoft.com/office/word/2006/wordml" xmlns:wps="http://schemas.microsoft.com/office/word/2010/wordprocessingShape" mc:Ignorable="w14 w15 wp14">
-  <w:abstractNum w:abstractNumId="0">
+<w:numbering xmlns:wpc="http://schemas.microsoft.com/office/word/2010/wordprocessingCanvas" xmlns:cx="http://schemas.microsoft.com/office/drawing/2014/chartex" xmlns:cx1="http://schemas.microsoft.com/office/drawing/2015/9/8/chartex" xmlns:cx2="http://schemas.microsoft.com/office/drawing/2015/10/21/chartex" xmlns:cx3="http://schemas.microsoft.com/office/drawing/2016/5/9/chartex" xmlns:cx4="http://schemas.microsoft.com/office/drawing/2016/5/10/chartex" xmlns:cx5="http://schemas.microsoft.com/office/drawing/2016/5/11/chartex" xmlns:cx6="http://schemas.microsoft.com/office/drawing/2016/5/12/chartex" xmlns:cx7="http://schemas.microsoft.com/office/drawing/2016/5/13/chartex" xmlns:cx8="http://schemas.microsoft.com/office/drawing/2016/5/14/chartex" xmlns:mc="http://schemas.openxmlformats.org/markup-compatibility/2006" xmlns:aink="http://schemas.microsoft.com/office/drawing/2016/ink" xmlns:am3d="http://schemas.microsoft.com/office/drawing/2017/model3d" xmlns:o="urn:schemas-microsoft-com:office:office" xmlns:r="http://schemas.openxmlformats.org/officeDocument/2006/relationships" xmlns:m="http://schemas.openxmlformats.org/officeDocument/2006/math" xmlns:v="urn:schemas-microsoft-com:vml" xmlns:wp14="http://schemas.microsoft.com/office/word/2010/wordprocessingDrawing" xmlns:wp="http://schemas.openxmlformats.org/drawingml/2006/wordprocessingDrawing" xmlns:w10="urn:schemas-microsoft-com:office:word" xmlns:w="http://schemas.openxmlformats.org/wordprocessingml/2006/main" xmlns:w14="http://schemas.microsoft.com/office/word/2010/wordml" xmlns:w15="http://schemas.microsoft.com/office/word/2012/wordml" xmlns:w16cid="http://schemas.microsoft.com/office/word/2016/wordml/cid" xmlns:w16se="http://schemas.microsoft.com/office/word/2015/wordml/symex" xmlns:wpg="http://schemas.microsoft.com/office/word/2010/wordprocessingGroup" xmlns:wpi="http://schemas.microsoft.com/office/word/2010/wordprocessingInk" xmlns:wne="http://schemas.microsoft.com/office/word/2006/wordml" xmlns:wps="http://schemas.microsoft.com/office/word/2010/wordprocessingShape" mc:Ignorable="w14 w15 w16se w16cid wp14">
+  <w:abstractNum w:abstractNumId="0" w15:restartNumberingAfterBreak="0">
     <w:nsid w:val="54E05241"/>
     <w:multiLevelType w:val="hybridMultilevel"/>
     <w:tmpl w:val="7E5AD5AA"/>
@@ -7847,7 +7833,7 @@
       </w:rPr>
     </w:lvl>
   </w:abstractNum>
-  <w:abstractNum w:abstractNumId="1">
+  <w:abstractNum w:abstractNumId="1" w15:restartNumberingAfterBreak="0">
     <w:nsid w:val="577037A7"/>
     <w:multiLevelType w:val="hybridMultilevel"/>
     <w:tmpl w:val="96DE296A"/>
@@ -7960,7 +7946,7 @@
       </w:rPr>
     </w:lvl>
   </w:abstractNum>
-  <w:abstractNum w:abstractNumId="2">
+  <w:abstractNum w:abstractNumId="2" w15:restartNumberingAfterBreak="0">
     <w:nsid w:val="59F43110"/>
     <w:multiLevelType w:val="hybridMultilevel"/>
     <w:tmpl w:val="DDB02C10"/>
@@ -8086,7 +8072,7 @@
 </file>
 
 <file path=word/styles.xml><?xml version="1.0" encoding="utf-8"?>
-<w:styles xmlns:mc="http://schemas.openxmlformats.org/markup-compatibility/2006" xmlns:r="http://schemas.openxmlformats.org/officeDocument/2006/relationships" xmlns:w="http://schemas.openxmlformats.org/wordprocessingml/2006/main" xmlns:w14="http://schemas.microsoft.com/office/word/2010/wordml" xmlns:w15="http://schemas.microsoft.com/office/word/2012/wordml" mc:Ignorable="w14 w15">
+<w:styles xmlns:mc="http://schemas.openxmlformats.org/markup-compatibility/2006" xmlns:r="http://schemas.openxmlformats.org/officeDocument/2006/relationships" xmlns:w="http://schemas.openxmlformats.org/wordprocessingml/2006/main" xmlns:w14="http://schemas.microsoft.com/office/word/2010/wordml" xmlns:w15="http://schemas.microsoft.com/office/word/2012/wordml" xmlns:w16cid="http://schemas.microsoft.com/office/word/2016/wordml/cid" xmlns:w16se="http://schemas.microsoft.com/office/word/2015/wordml/symex" mc:Ignorable="w14 w15 w16se w16cid">
   <w:docDefaults>
     <w:rPrDefault>
       <w:rPr>
@@ -8102,7 +8088,7 @@
       </w:pPr>
     </w:pPrDefault>
   </w:docDefaults>
-  <w:latentStyles w:defLockedState="0" w:defUIPriority="99" w:defSemiHidden="0" w:defUnhideWhenUsed="0" w:defQFormat="0" w:count="382">
+  <w:latentStyles w:defLockedState="0" w:defUIPriority="99" w:defSemiHidden="0" w:defUnhideWhenUsed="0" w:defQFormat="0" w:count="377">
     <w:lsdException w:name="Normal" w:uiPriority="0" w:qFormat="1"/>
     <w:lsdException w:name="heading 1" w:uiPriority="9" w:qFormat="1"/>
     <w:lsdException w:name="heading 2" w:semiHidden="1" w:uiPriority="9" w:unhideWhenUsed="1" w:qFormat="1"/>
@@ -8618,7 +8604,6 @@
       <w:spacing w:after="0" w:line="240" w:lineRule="auto"/>
     </w:pPr>
     <w:tblPr>
-      <w:tblInd w:w="0" w:type="dxa"/>
       <w:tblBorders>
         <w:top w:val="single" w:sz="4" w:space="0" w:color="auto"/>
         <w:left w:val="single" w:sz="4" w:space="0" w:color="auto"/>
@@ -8627,12 +8612,6 @@
         <w:insideH w:val="single" w:sz="4" w:space="0" w:color="auto"/>
         <w:insideV w:val="single" w:sz="4" w:space="0" w:color="auto"/>
       </w:tblBorders>
-      <w:tblCellMar>
-        <w:top w:w="0" w:type="dxa"/>
-        <w:left w:w="108" w:type="dxa"/>
-        <w:bottom w:w="0" w:type="dxa"/>
-        <w:right w:w="108" w:type="dxa"/>
-      </w:tblCellMar>
     </w:tblPr>
   </w:style>
   <w:style w:type="character" w:styleId="PlaceholderText">
@@ -8796,7 +8775,7 @@
 </file>
 
 <file path=word/charts/chart1.xml><?xml version="1.0" encoding="utf-8"?>
-<c:chartSpace xmlns:c="http://schemas.openxmlformats.org/drawingml/2006/chart" xmlns:a="http://schemas.openxmlformats.org/drawingml/2006/main" xmlns:r="http://schemas.openxmlformats.org/officeDocument/2006/relationships">
+<c:chartSpace xmlns:c="http://schemas.openxmlformats.org/drawingml/2006/chart" xmlns:a="http://schemas.openxmlformats.org/drawingml/2006/main" xmlns:r="http://schemas.openxmlformats.org/officeDocument/2006/relationships" xmlns:c16r2="http://schemas.microsoft.com/office/drawing/2015/06/chart">
   <c:date1904 val="0"/>
   <c:lang val="en-US"/>
   <c:roundedCorners val="0"/>
@@ -8865,7 +8844,7 @@
           <c:xMode val="edge"/>
           <c:yMode val="edge"/>
           <c:x val="0.467060185185185"/>
-          <c:y val="0.0357142857142857"/>
+          <c:y val="3.5714285714285698E-2"/>
         </c:manualLayout>
       </c:layout>
       <c:overlay val="0"/>
@@ -8946,7 +8925,7 @@
                   <c:v>0.45</c:v>
                 </c:pt>
                 <c:pt idx="3">
-                  <c:v>0.55</c:v>
+                  <c:v>0.55000000000000004</c:v>
                 </c:pt>
                 <c:pt idx="4">
                   <c:v>0.65</c:v>
@@ -8970,34 +8949,34 @@
                 <c:formatCode>General</c:formatCode>
                 <c:ptCount val="8"/>
                 <c:pt idx="0">
-                  <c:v>0.334450915</c:v>
+                  <c:v>0.33445091500000002</c:v>
                 </c:pt>
                 <c:pt idx="1">
-                  <c:v>0.538877117</c:v>
+                  <c:v>0.53887711699999996</c:v>
                 </c:pt>
                 <c:pt idx="2">
-                  <c:v>0.810242182</c:v>
+                  <c:v>0.81024218199999998</c:v>
                 </c:pt>
                 <c:pt idx="3">
                   <c:v>1.220856876</c:v>
                 </c:pt>
                 <c:pt idx="4">
-                  <c:v>1.862258241</c:v>
+                  <c:v>1.8622582409999999</c:v>
                 </c:pt>
                 <c:pt idx="5">
-                  <c:v>2.949129102</c:v>
+                  <c:v>2.9491291020000001</c:v>
                 </c:pt>
                 <c:pt idx="6">
                   <c:v>5.736985930999996</c:v>
                 </c:pt>
                 <c:pt idx="7">
-                  <c:v>18.90338183</c:v>
+                  <c:v>18.903381830000001</c:v>
                 </c:pt>
               </c:numCache>
             </c:numRef>
           </c:yVal>
           <c:smooth val="0"/>
-          <c:extLst xmlns:c16r2="http://schemas.microsoft.com/office/drawing/2015/06/chart">
+          <c:extLst>
             <c:ext xmlns:c16="http://schemas.microsoft.com/office/drawing/2014/chart" uri="{C3380CC4-5D6E-409C-BE32-E72D297353CC}">
               <c16:uniqueId val="{00000000-BFD6-45E0-A91E-BCCE86745F86}"/>
             </c:ext>
@@ -9046,7 +9025,7 @@
                   <c:v>0.45</c:v>
                 </c:pt>
                 <c:pt idx="3">
-                  <c:v>0.55</c:v>
+                  <c:v>0.55000000000000004</c:v>
                 </c:pt>
                 <c:pt idx="4">
                   <c:v>0.65</c:v>
@@ -9070,34 +9049,34 @@
                 <c:formatCode>General</c:formatCode>
                 <c:ptCount val="8"/>
                 <c:pt idx="0">
-                  <c:v>0.335345279770309</c:v>
+                  <c:v>0.33534527977030898</c:v>
                 </c:pt>
                 <c:pt idx="1">
-                  <c:v>0.539640778814386</c:v>
+                  <c:v>0.53964077881438599</c:v>
                 </c:pt>
                 <c:pt idx="2">
-                  <c:v>0.818483035111127</c:v>
+                  <c:v>0.81848303511112697</c:v>
                 </c:pt>
                 <c:pt idx="3">
                   <c:v>1.21330493915577</c:v>
                 </c:pt>
                 <c:pt idx="4">
-                  <c:v>1.85786901938207</c:v>
+                  <c:v>1.8578690193820699</c:v>
                 </c:pt>
                 <c:pt idx="5">
-                  <c:v>2.992664301362879</c:v>
+                  <c:v>2.9926643013628791</c:v>
                 </c:pt>
                 <c:pt idx="6">
-                  <c:v>5.566018877126083</c:v>
+                  <c:v>5.5660188771260826</c:v>
                 </c:pt>
                 <c:pt idx="7">
-                  <c:v>19.471401677839</c:v>
+                  <c:v>19.471401677839001</c:v>
                 </c:pt>
               </c:numCache>
             </c:numRef>
           </c:yVal>
           <c:smooth val="0"/>
-          <c:extLst xmlns:c16r2="http://schemas.microsoft.com/office/drawing/2015/06/chart">
+          <c:extLst>
             <c:ext xmlns:c16="http://schemas.microsoft.com/office/drawing/2014/chart" uri="{C3380CC4-5D6E-409C-BE32-E72D297353CC}">
               <c16:uniqueId val="{00000001-BFD6-45E0-A91E-BCCE86745F86}"/>
             </c:ext>
@@ -9403,7 +9382,7 @@
 </file>
 
 <file path=word/charts/chart2.xml><?xml version="1.0" encoding="utf-8"?>
-<c:chartSpace xmlns:c="http://schemas.openxmlformats.org/drawingml/2006/chart" xmlns:a="http://schemas.openxmlformats.org/drawingml/2006/main" xmlns:r="http://schemas.openxmlformats.org/officeDocument/2006/relationships">
+<c:chartSpace xmlns:c="http://schemas.openxmlformats.org/drawingml/2006/chart" xmlns:a="http://schemas.openxmlformats.org/drawingml/2006/main" xmlns:r="http://schemas.openxmlformats.org/officeDocument/2006/relationships" xmlns:c16r2="http://schemas.microsoft.com/office/drawing/2015/06/chart">
   <c:date1904 val="0"/>
   <c:lang val="en-US"/>
   <c:roundedCorners val="0"/>
@@ -9553,7 +9532,7 @@
                   <c:v>0.45</c:v>
                 </c:pt>
                 <c:pt idx="3">
-                  <c:v>0.55</c:v>
+                  <c:v>0.55000000000000004</c:v>
                 </c:pt>
                 <c:pt idx="4">
                   <c:v>0.65</c:v>
@@ -9577,34 +9556,34 @@
                 <c:formatCode>General</c:formatCode>
                 <c:ptCount val="8"/>
                 <c:pt idx="0">
-                  <c:v>0.749626164</c:v>
+                  <c:v>0.74962616400000004</c:v>
                 </c:pt>
                 <c:pt idx="1">
-                  <c:v>0.649411652</c:v>
+                  <c:v>0.64941165199999995</c:v>
                 </c:pt>
                 <c:pt idx="2">
-                  <c:v>0.553887078</c:v>
+                  <c:v>0.55388707800000003</c:v>
                 </c:pt>
                 <c:pt idx="3">
-                  <c:v>0.449425966</c:v>
+                  <c:v>0.44942596600000001</c:v>
                 </c:pt>
                 <c:pt idx="4">
                   <c:v>0.349933245</c:v>
                 </c:pt>
                 <c:pt idx="5">
-                  <c:v>0.252523833</c:v>
+                  <c:v>0.25252383299999998</c:v>
                 </c:pt>
                 <c:pt idx="6">
-                  <c:v>0.149636764</c:v>
+                  <c:v>0.14963676400000001</c:v>
                 </c:pt>
                 <c:pt idx="7">
-                  <c:v>0.04902215</c:v>
+                  <c:v>4.902215E-2</c:v>
                 </c:pt>
               </c:numCache>
             </c:numRef>
           </c:yVal>
           <c:smooth val="0"/>
-          <c:extLst xmlns:c16r2="http://schemas.microsoft.com/office/drawing/2015/06/chart">
+          <c:extLst>
             <c:ext xmlns:c16="http://schemas.microsoft.com/office/drawing/2014/chart" uri="{C3380CC4-5D6E-409C-BE32-E72D297353CC}">
               <c16:uniqueId val="{00000000-E1C0-470C-A34A-4244941C6794}"/>
             </c:ext>
@@ -9667,7 +9646,7 @@
                   <c:v>0.45</c:v>
                 </c:pt>
                 <c:pt idx="3">
-                  <c:v>0.55</c:v>
+                  <c:v>0.55000000000000004</c:v>
                 </c:pt>
                 <c:pt idx="4">
                   <c:v>0.65</c:v>
@@ -9691,34 +9670,34 @@
                 <c:formatCode>General</c:formatCode>
                 <c:ptCount val="8"/>
                 <c:pt idx="0">
-                  <c:v>0.749171284110673</c:v>
+                  <c:v>0.74917128411067302</c:v>
                 </c:pt>
                 <c:pt idx="1">
-                  <c:v>0.649200691257649</c:v>
+                  <c:v>0.64920069125764901</c:v>
                 </c:pt>
                 <c:pt idx="2">
-                  <c:v>0.549894258005979</c:v>
+                  <c:v>0.54989425800597902</c:v>
                 </c:pt>
                 <c:pt idx="3">
                   <c:v>0.451275689157146</c:v>
                 </c:pt>
                 <c:pt idx="4">
-                  <c:v>0.350537991486381</c:v>
+                  <c:v>0.35053799148638098</c:v>
                 </c:pt>
                 <c:pt idx="5">
-                  <c:v>0.249736458068148</c:v>
+                  <c:v>0.24973645806814801</c:v>
                 </c:pt>
                 <c:pt idx="6">
                   <c:v>0.15163888352297</c:v>
                 </c:pt>
                 <c:pt idx="7">
-                  <c:v>0.0491165720312793</c:v>
+                  <c:v>4.9116572031279303E-2</c:v>
                 </c:pt>
               </c:numCache>
             </c:numRef>
           </c:yVal>
           <c:smooth val="0"/>
-          <c:extLst xmlns:c16r2="http://schemas.microsoft.com/office/drawing/2015/06/chart">
+          <c:extLst>
             <c:ext xmlns:c16="http://schemas.microsoft.com/office/drawing/2014/chart" uri="{C3380CC4-5D6E-409C-BE32-E72D297353CC}">
               <c16:uniqueId val="{00000002-E1C0-470C-A34A-4244941C6794}"/>
             </c:ext>
@@ -10027,7 +10006,7 @@
 </file>
 
 <file path=word/charts/chart3.xml><?xml version="1.0" encoding="utf-8"?>
-<c:chartSpace xmlns:c="http://schemas.openxmlformats.org/drawingml/2006/chart" xmlns:a="http://schemas.openxmlformats.org/drawingml/2006/main" xmlns:r="http://schemas.openxmlformats.org/officeDocument/2006/relationships">
+<c:chartSpace xmlns:c="http://schemas.openxmlformats.org/drawingml/2006/chart" xmlns:a="http://schemas.openxmlformats.org/drawingml/2006/main" xmlns:r="http://schemas.openxmlformats.org/officeDocument/2006/relationships" xmlns:c16r2="http://schemas.microsoft.com/office/drawing/2015/06/chart">
   <c:date1904 val="0"/>
   <c:lang val="en-US"/>
   <c:roundedCorners val="0"/>
@@ -10096,7 +10075,7 @@
           <c:xMode val="edge"/>
           <c:yMode val="edge"/>
           <c:x val="0.467060185185185"/>
-          <c:y val="0.0357142857142857"/>
+          <c:y val="3.5714285714285698E-2"/>
         </c:manualLayout>
       </c:layout>
       <c:overlay val="0"/>
@@ -10138,7 +10117,7 @@
           <c:x val="0.11162521093532"/>
           <c:y val="0.178770775216334"/>
           <c:w val="0.703396002228308"/>
-          <c:h val="0.629150249580939"/>
+          <c:h val="0.62915024958093901"/>
         </c:manualLayout>
       </c:layout>
       <c:scatterChart>
@@ -10196,10 +10175,10 @@
                   <c:v>0.9</c:v>
                 </c:pt>
                 <c:pt idx="5">
-                  <c:v>1.0</c:v>
+                  <c:v>1</c:v>
                 </c:pt>
                 <c:pt idx="6">
-                  <c:v>1.1</c:v>
+                  <c:v>1.1000000000000001</c:v>
                 </c:pt>
                 <c:pt idx="7">
                   <c:v>1.2</c:v>
@@ -10223,10 +10202,10 @@
                 <c:formatCode>General</c:formatCode>
                 <c:ptCount val="11"/>
                 <c:pt idx="0">
-                  <c:v>2.368423888</c:v>
+                  <c:v>2.3684238880000001</c:v>
                 </c:pt>
                 <c:pt idx="1">
-                  <c:v>2.393142646</c:v>
+                  <c:v>2.3931426459999998</c:v>
                 </c:pt>
                 <c:pt idx="2">
                   <c:v>2.428734178</c:v>
@@ -10235,31 +10214,31 @@
                   <c:v>2.453202133999997</c:v>
                 </c:pt>
                 <c:pt idx="4">
-                  <c:v>2.471449882999999</c:v>
+                  <c:v>2.4714498829999991</c:v>
                 </c:pt>
                 <c:pt idx="5">
-                  <c:v>2.487364438</c:v>
+                  <c:v>2.4873644380000002</c:v>
                 </c:pt>
                 <c:pt idx="6">
-                  <c:v>2.506520186</c:v>
+                  <c:v>2.5065201859999999</c:v>
                 </c:pt>
                 <c:pt idx="7">
                   <c:v>2.516650440999999</c:v>
                 </c:pt>
                 <c:pt idx="8">
-                  <c:v>2.533262869</c:v>
+                  <c:v>2.5332628690000001</c:v>
                 </c:pt>
                 <c:pt idx="9">
-                  <c:v>2.549181697</c:v>
+                  <c:v>2.5491816969999999</c:v>
                 </c:pt>
                 <c:pt idx="10">
-                  <c:v>2.567197785</c:v>
+                  <c:v>2.5671977849999998</c:v>
                 </c:pt>
               </c:numCache>
             </c:numRef>
           </c:yVal>
           <c:smooth val="0"/>
-          <c:extLst xmlns:c16r2="http://schemas.microsoft.com/office/drawing/2015/06/chart">
+          <c:extLst>
             <c:ext xmlns:c16="http://schemas.microsoft.com/office/drawing/2014/chart" uri="{C3380CC4-5D6E-409C-BE32-E72D297353CC}">
               <c16:uniqueId val="{00000000-BFD6-45E0-A91E-BCCE86745F86}"/>
             </c:ext>
@@ -10317,10 +10296,10 @@
                   <c:v>0.9</c:v>
                 </c:pt>
                 <c:pt idx="5">
-                  <c:v>1.0</c:v>
+                  <c:v>1</c:v>
                 </c:pt>
                 <c:pt idx="6">
-                  <c:v>1.1</c:v>
+                  <c:v>1.1000000000000001</c:v>
                 </c:pt>
                 <c:pt idx="7">
                   <c:v>1.2</c:v>
@@ -10344,7 +10323,7 @@
                 <c:formatCode>General</c:formatCode>
                 <c:ptCount val="11"/>
                 <c:pt idx="0">
-                  <c:v>2.365343775</c:v>
+                  <c:v>2.3653437749999999</c:v>
                 </c:pt>
                 <c:pt idx="1">
                   <c:v>2.392841983999995</c:v>
@@ -10353,25 +10332,25 @@
                   <c:v>2.42919967</c:v>
                 </c:pt>
                 <c:pt idx="3">
-                  <c:v>2.454478856</c:v>
+                  <c:v>2.4544788560000002</c:v>
                 </c:pt>
                 <c:pt idx="4">
-                  <c:v>2.472731675</c:v>
+                  <c:v>2.4727316749999999</c:v>
                 </c:pt>
                 <c:pt idx="5">
-                  <c:v>2.488903518</c:v>
+                  <c:v>2.4889035179999999</c:v>
                 </c:pt>
                 <c:pt idx="6">
                   <c:v>2.505665191999999</c:v>
                 </c:pt>
                 <c:pt idx="7">
-                  <c:v>2.517101613</c:v>
+                  <c:v>2.5171016129999999</c:v>
                 </c:pt>
                 <c:pt idx="8">
-                  <c:v>2.536000368</c:v>
+                  <c:v>2.5360003679999998</c:v>
                 </c:pt>
                 <c:pt idx="9">
-                  <c:v>2.553627118</c:v>
+                  <c:v>2.5536271180000001</c:v>
                 </c:pt>
                 <c:pt idx="10">
                   <c:v>2.570237648</c:v>
@@ -10380,7 +10359,7 @@
             </c:numRef>
           </c:yVal>
           <c:smooth val="0"/>
-          <c:extLst xmlns:c16r2="http://schemas.microsoft.com/office/drawing/2015/06/chart">
+          <c:extLst>
             <c:ext xmlns:c16="http://schemas.microsoft.com/office/drawing/2014/chart" uri="{C3380CC4-5D6E-409C-BE32-E72D297353CC}">
               <c16:uniqueId val="{00000000-4580-4F60-B6D2-88C689F268F6}"/>
             </c:ext>
@@ -10438,10 +10417,10 @@
                   <c:v>0.9</c:v>
                 </c:pt>
                 <c:pt idx="5">
-                  <c:v>1.0</c:v>
+                  <c:v>1</c:v>
                 </c:pt>
                 <c:pt idx="6">
-                  <c:v>1.1</c:v>
+                  <c:v>1.1000000000000001</c:v>
                 </c:pt>
                 <c:pt idx="7">
                   <c:v>1.2</c:v>
@@ -10468,40 +10447,40 @@
                   <c:v>2.36776484</c:v>
                 </c:pt>
                 <c:pt idx="1">
-                  <c:v>2.38866052</c:v>
+                  <c:v>2.3886605200000002</c:v>
                 </c:pt>
                 <c:pt idx="2">
-                  <c:v>2.425988932999999</c:v>
+                  <c:v>2.4259889329999988</c:v>
                 </c:pt>
                 <c:pt idx="3">
-                  <c:v>2.450422662</c:v>
+                  <c:v>2.4504226619999998</c:v>
                 </c:pt>
                 <c:pt idx="4">
-                  <c:v>2.469661598</c:v>
+                  <c:v>2.4696615980000001</c:v>
                 </c:pt>
                 <c:pt idx="5">
-                  <c:v>2.495197553</c:v>
+                  <c:v>2.4951975530000001</c:v>
                 </c:pt>
                 <c:pt idx="6">
-                  <c:v>2.506996042</c:v>
+                  <c:v>2.5069960419999999</c:v>
                 </c:pt>
                 <c:pt idx="7">
-                  <c:v>2.515544536</c:v>
+                  <c:v>2.5155445360000002</c:v>
                 </c:pt>
                 <c:pt idx="8">
                   <c:v>2.5360635</c:v>
                 </c:pt>
                 <c:pt idx="9">
-                  <c:v>2.554877046</c:v>
+                  <c:v>2.5548770460000001</c:v>
                 </c:pt>
                 <c:pt idx="10">
-                  <c:v>2.568803665</c:v>
+                  <c:v>2.5688036649999999</c:v>
                 </c:pt>
               </c:numCache>
             </c:numRef>
           </c:yVal>
           <c:smooth val="0"/>
-          <c:extLst xmlns:c16r2="http://schemas.microsoft.com/office/drawing/2015/06/chart">
+          <c:extLst>
             <c:ext xmlns:c16="http://schemas.microsoft.com/office/drawing/2014/chart" uri="{C3380CC4-5D6E-409C-BE32-E72D297353CC}">
               <c16:uniqueId val="{00000001-4580-4F60-B6D2-88C689F268F6}"/>
             </c:ext>
@@ -10838,7 +10817,7 @@
 </file>
 
 <file path=word/charts/chart4.xml><?xml version="1.0" encoding="utf-8"?>
-<c:chartSpace xmlns:c="http://schemas.openxmlformats.org/drawingml/2006/chart" xmlns:a="http://schemas.openxmlformats.org/drawingml/2006/main" xmlns:r="http://schemas.openxmlformats.org/officeDocument/2006/relationships">
+<c:chartSpace xmlns:c="http://schemas.openxmlformats.org/drawingml/2006/chart" xmlns:a="http://schemas.openxmlformats.org/drawingml/2006/main" xmlns:r="http://schemas.openxmlformats.org/officeDocument/2006/relationships" xmlns:c16r2="http://schemas.microsoft.com/office/drawing/2015/06/chart">
   <c:date1904 val="0"/>
   <c:lang val="en-US"/>
   <c:roundedCorners val="0"/>
@@ -10994,10 +10973,10 @@
                   <c:v>0.9</c:v>
                 </c:pt>
                 <c:pt idx="5">
-                  <c:v>1.0</c:v>
+                  <c:v>1</c:v>
                 </c:pt>
                 <c:pt idx="6">
-                  <c:v>1.1</c:v>
+                  <c:v>1.1000000000000001</c:v>
                 </c:pt>
                 <c:pt idx="7">
                   <c:v>1.2</c:v>
@@ -11021,43 +11000,43 @@
                 <c:formatCode>0.00E+00</c:formatCode>
                 <c:ptCount val="11"/>
                 <c:pt idx="0">
-                  <c:v>2.0E-5</c:v>
+                  <c:v>2.0000000000000002E-5</c:v>
                 </c:pt>
                 <c:pt idx="1">
-                  <c:v>6.66E-5</c:v>
+                  <c:v>6.6600000000000006E-5</c:v>
                 </c:pt>
                 <c:pt idx="2">
-                  <c:v>4.28E-5</c:v>
+                  <c:v>4.2799999999999997E-5</c:v>
                 </c:pt>
                 <c:pt idx="3">
-                  <c:v>3.75E-5</c:v>
+                  <c:v>3.7499999999999997E-5</c:v>
                 </c:pt>
                 <c:pt idx="4">
-                  <c:v>6.01E-5</c:v>
+                  <c:v>6.0099999999999997E-5</c:v>
                 </c:pt>
                 <c:pt idx="5">
-                  <c:v>5.01E-5</c:v>
+                  <c:v>5.0099999999999998E-5</c:v>
                 </c:pt>
                 <c:pt idx="6">
-                  <c:v>6.0E-5</c:v>
+                  <c:v>6.0000000000000002E-5</c:v>
                 </c:pt>
                 <c:pt idx="7">
-                  <c:v>4.67E-5</c:v>
+                  <c:v>4.6699999999999997E-5</c:v>
                 </c:pt>
                 <c:pt idx="8">
-                  <c:v>5.39E-5</c:v>
+                  <c:v>5.3900000000000002E-5</c:v>
                 </c:pt>
                 <c:pt idx="9">
-                  <c:v>7.15E-5</c:v>
+                  <c:v>7.1500000000000003E-5</c:v>
                 </c:pt>
                 <c:pt idx="10">
-                  <c:v>7.06E-5</c:v>
+                  <c:v>7.0599999999999995E-5</c:v>
                 </c:pt>
               </c:numCache>
             </c:numRef>
           </c:yVal>
           <c:smooth val="0"/>
-          <c:extLst xmlns:c16r2="http://schemas.microsoft.com/office/drawing/2015/06/chart">
+          <c:extLst>
             <c:ext xmlns:c16="http://schemas.microsoft.com/office/drawing/2014/chart" uri="{C3380CC4-5D6E-409C-BE32-E72D297353CC}">
               <c16:uniqueId val="{00000000-E1C0-470C-A34A-4244941C6794}"/>
             </c:ext>
@@ -11115,10 +11094,10 @@
                   <c:v>0.9</c:v>
                 </c:pt>
                 <c:pt idx="5">
-                  <c:v>1.0</c:v>
+                  <c:v>1</c:v>
                 </c:pt>
                 <c:pt idx="6">
-                  <c:v>1.1</c:v>
+                  <c:v>1.1000000000000001</c:v>
                 </c:pt>
                 <c:pt idx="7">
                   <c:v>1.2</c:v>
@@ -11142,43 +11121,43 @@
                 <c:formatCode>General</c:formatCode>
                 <c:ptCount val="11"/>
                 <c:pt idx="0">
-                  <c:v>0.0</c:v>
+                  <c:v>0</c:v>
                 </c:pt>
                 <c:pt idx="1">
-                  <c:v>0.0</c:v>
+                  <c:v>0</c:v>
                 </c:pt>
                 <c:pt idx="2">
-                  <c:v>0.0</c:v>
+                  <c:v>0</c:v>
                 </c:pt>
                 <c:pt idx="3">
-                  <c:v>0.0</c:v>
+                  <c:v>0</c:v>
                 </c:pt>
                 <c:pt idx="4">
-                  <c:v>0.0</c:v>
+                  <c:v>0</c:v>
                 </c:pt>
                 <c:pt idx="5">
-                  <c:v>0.0</c:v>
+                  <c:v>0</c:v>
                 </c:pt>
                 <c:pt idx="6">
-                  <c:v>0.0</c:v>
+                  <c:v>0</c:v>
                 </c:pt>
                 <c:pt idx="7">
-                  <c:v>0.0</c:v>
+                  <c:v>0</c:v>
                 </c:pt>
                 <c:pt idx="8">
-                  <c:v>0.0</c:v>
+                  <c:v>0</c:v>
                 </c:pt>
                 <c:pt idx="9">
-                  <c:v>0.0</c:v>
+                  <c:v>0</c:v>
                 </c:pt>
                 <c:pt idx="10">
-                  <c:v>0.0</c:v>
+                  <c:v>0</c:v>
                 </c:pt>
               </c:numCache>
             </c:numRef>
           </c:yVal>
           <c:smooth val="0"/>
-          <c:extLst xmlns:c16r2="http://schemas.microsoft.com/office/drawing/2015/06/chart">
+          <c:extLst>
             <c:ext xmlns:c16="http://schemas.microsoft.com/office/drawing/2014/chart" uri="{C3380CC4-5D6E-409C-BE32-E72D297353CC}">
               <c16:uniqueId val="{00000002-E1C0-470C-A34A-4244941C6794}"/>
             </c:ext>
@@ -11236,10 +11215,10 @@
                   <c:v>0.9</c:v>
                 </c:pt>
                 <c:pt idx="5">
-                  <c:v>1.0</c:v>
+                  <c:v>1</c:v>
                 </c:pt>
                 <c:pt idx="6">
-                  <c:v>1.1</c:v>
+                  <c:v>1.1000000000000001</c:v>
                 </c:pt>
                 <c:pt idx="7">
                   <c:v>1.2</c:v>
@@ -11263,43 +11242,43 @@
                 <c:formatCode>General</c:formatCode>
                 <c:ptCount val="11"/>
                 <c:pt idx="0">
-                  <c:v>0.0</c:v>
+                  <c:v>0</c:v>
                 </c:pt>
                 <c:pt idx="1">
-                  <c:v>0.0</c:v>
+                  <c:v>0</c:v>
                 </c:pt>
                 <c:pt idx="2">
-                  <c:v>0.0</c:v>
+                  <c:v>0</c:v>
                 </c:pt>
                 <c:pt idx="3">
-                  <c:v>0.0</c:v>
+                  <c:v>0</c:v>
                 </c:pt>
                 <c:pt idx="4">
-                  <c:v>0.0</c:v>
+                  <c:v>0</c:v>
                 </c:pt>
                 <c:pt idx="5">
-                  <c:v>0.0</c:v>
+                  <c:v>0</c:v>
                 </c:pt>
                 <c:pt idx="6">
-                  <c:v>0.0</c:v>
+                  <c:v>0</c:v>
                 </c:pt>
                 <c:pt idx="7">
-                  <c:v>0.0</c:v>
+                  <c:v>0</c:v>
                 </c:pt>
                 <c:pt idx="8">
-                  <c:v>0.0</c:v>
+                  <c:v>0</c:v>
                 </c:pt>
                 <c:pt idx="9">
-                  <c:v>0.0</c:v>
+                  <c:v>0</c:v>
                 </c:pt>
                 <c:pt idx="10">
-                  <c:v>0.0</c:v>
+                  <c:v>0</c:v>
                 </c:pt>
               </c:numCache>
             </c:numRef>
           </c:yVal>
           <c:smooth val="0"/>
-          <c:extLst xmlns:c16r2="http://schemas.microsoft.com/office/drawing/2015/06/chart">
+          <c:extLst>
             <c:ext xmlns:c16="http://schemas.microsoft.com/office/drawing/2014/chart" uri="{C3380CC4-5D6E-409C-BE32-E72D297353CC}">
               <c16:uniqueId val="{00000000-07D4-4BD4-99C7-EC7E3542C6D2}"/>
             </c:ext>
@@ -13863,7 +13842,7 @@
 </file>
 
 <file path=word/glossary/document.xml><?xml version="1.0" encoding="utf-8"?>
-<w:glossaryDocument xmlns:wpc="http://schemas.microsoft.com/office/word/2010/wordprocessingCanvas" xmlns:mo="http://schemas.microsoft.com/office/mac/office/2008/main" xmlns:mc="http://schemas.openxmlformats.org/markup-compatibility/2006" xmlns:mv="urn:schemas-microsoft-com:mac:vml" xmlns:o="urn:schemas-microsoft-com:office:office" xmlns:r="http://schemas.openxmlformats.org/officeDocument/2006/relationships" xmlns:m="http://schemas.openxmlformats.org/officeDocument/2006/math" xmlns:v="urn:schemas-microsoft-com:vml" xmlns:wp14="http://schemas.microsoft.com/office/word/2010/wordprocessingDrawing" xmlns:wp="http://schemas.openxmlformats.org/drawingml/2006/wordprocessingDrawing" xmlns:w10="urn:schemas-microsoft-com:office:word" xmlns:w="http://schemas.openxmlformats.org/wordprocessingml/2006/main" xmlns:w14="http://schemas.microsoft.com/office/word/2010/wordml" xmlns:w15="http://schemas.microsoft.com/office/word/2012/wordml" xmlns:wpg="http://schemas.microsoft.com/office/word/2010/wordprocessingGroup" xmlns:wpi="http://schemas.microsoft.com/office/word/2010/wordprocessingInk" xmlns:wne="http://schemas.microsoft.com/office/word/2006/wordml" xmlns:wps="http://schemas.microsoft.com/office/word/2010/wordprocessingShape" mc:Ignorable="w14 w15 wp14">
+<w:glossaryDocument xmlns:wpc="http://schemas.microsoft.com/office/word/2010/wordprocessingCanvas" xmlns:cx="http://schemas.microsoft.com/office/drawing/2014/chartex" xmlns:cx1="http://schemas.microsoft.com/office/drawing/2015/9/8/chartex" xmlns:cx2="http://schemas.microsoft.com/office/drawing/2015/10/21/chartex" xmlns:cx3="http://schemas.microsoft.com/office/drawing/2016/5/9/chartex" xmlns:cx4="http://schemas.microsoft.com/office/drawing/2016/5/10/chartex" xmlns:cx5="http://schemas.microsoft.com/office/drawing/2016/5/11/chartex" xmlns:cx6="http://schemas.microsoft.com/office/drawing/2016/5/12/chartex" xmlns:cx7="http://schemas.microsoft.com/office/drawing/2016/5/13/chartex" xmlns:cx8="http://schemas.microsoft.com/office/drawing/2016/5/14/chartex" xmlns:mc="http://schemas.openxmlformats.org/markup-compatibility/2006" xmlns:aink="http://schemas.microsoft.com/office/drawing/2016/ink" xmlns:am3d="http://schemas.microsoft.com/office/drawing/2017/model3d" xmlns:o="urn:schemas-microsoft-com:office:office" xmlns:r="http://schemas.openxmlformats.org/officeDocument/2006/relationships" xmlns:m="http://schemas.openxmlformats.org/officeDocument/2006/math" xmlns:v="urn:schemas-microsoft-com:vml" xmlns:wp14="http://schemas.microsoft.com/office/word/2010/wordprocessingDrawing" xmlns:wp="http://schemas.openxmlformats.org/drawingml/2006/wordprocessingDrawing" xmlns:w10="urn:schemas-microsoft-com:office:word" xmlns:w="http://schemas.openxmlformats.org/wordprocessingml/2006/main" xmlns:w14="http://schemas.microsoft.com/office/word/2010/wordml" xmlns:w15="http://schemas.microsoft.com/office/word/2012/wordml" xmlns:w16cid="http://schemas.microsoft.com/office/word/2016/wordml/cid" xmlns:w16se="http://schemas.microsoft.com/office/word/2015/wordml/symex" xmlns:wpg="http://schemas.microsoft.com/office/word/2010/wordprocessingGroup" xmlns:wpi="http://schemas.microsoft.com/office/word/2010/wordprocessingInk" xmlns:wne="http://schemas.microsoft.com/office/word/2006/wordml" xmlns:wps="http://schemas.microsoft.com/office/word/2010/wordprocessingShape" mc:Ignorable="w14 w15 w16se w16cid wp14">
   <w:docParts>
     <w:docPart>
       <w:docPartPr>
@@ -13933,27 +13912,27 @@
 </file>
 
 <file path=word/glossary/fontTable.xml><?xml version="1.0" encoding="utf-8"?>
-<w:fonts xmlns:mc="http://schemas.openxmlformats.org/markup-compatibility/2006" xmlns:r="http://schemas.openxmlformats.org/officeDocument/2006/relationships" xmlns:w="http://schemas.openxmlformats.org/wordprocessingml/2006/main" xmlns:w14="http://schemas.microsoft.com/office/word/2010/wordml" xmlns:w15="http://schemas.microsoft.com/office/word/2012/wordml" mc:Ignorable="w14 w15">
+<w:fonts xmlns:mc="http://schemas.openxmlformats.org/markup-compatibility/2006" xmlns:r="http://schemas.openxmlformats.org/officeDocument/2006/relationships" xmlns:w="http://schemas.openxmlformats.org/wordprocessingml/2006/main" xmlns:w14="http://schemas.microsoft.com/office/word/2010/wordml" xmlns:w15="http://schemas.microsoft.com/office/word/2012/wordml" xmlns:w16cid="http://schemas.microsoft.com/office/word/2016/wordml/cid" xmlns:w16se="http://schemas.microsoft.com/office/word/2015/wordml/symex" mc:Ignorable="w14 w15 w16se w16cid">
   <w:font w:name="Symbol">
     <w:panose1 w:val="05050102010706020507"/>
     <w:charset w:val="02"/>
-    <w:family w:val="auto"/>
+    <w:family w:val="roman"/>
     <w:pitch w:val="variable"/>
     <w:sig w:usb0="00000000" w:usb1="10000000" w:usb2="00000000" w:usb3="00000000" w:csb0="80000000" w:csb1="00000000"/>
   </w:font>
   <w:font w:name="Times New Roman">
     <w:panose1 w:val="02020603050405020304"/>
     <w:charset w:val="00"/>
-    <w:family w:val="auto"/>
+    <w:family w:val="roman"/>
     <w:pitch w:val="variable"/>
-    <w:sig w:usb0="E0002AEF" w:usb1="C0007841" w:usb2="00000009" w:usb3="00000000" w:csb0="000001FF" w:csb1="00000000"/>
+    <w:sig w:usb0="E0002EFF" w:usb1="C000785B" w:usb2="00000009" w:usb3="00000000" w:csb0="000001FF" w:csb1="00000000"/>
   </w:font>
   <w:font w:name="Courier New">
     <w:panose1 w:val="02070309020205020404"/>
     <w:charset w:val="00"/>
-    <w:family w:val="auto"/>
-    <w:pitch w:val="variable"/>
-    <w:sig w:usb0="E0002AFF" w:usb1="C0007843" w:usb2="00000009" w:usb3="00000000" w:csb0="000001FF" w:csb1="00000000"/>
+    <w:family w:val="modern"/>
+    <w:pitch w:val="fixed"/>
+    <w:sig w:usb0="E0002EFF" w:usb1="C0007843" w:usb2="00000009" w:usb3="00000000" w:csb0="000001FF" w:csb1="00000000"/>
   </w:font>
   <w:font w:name="Wingdings">
     <w:panose1 w:val="05000000000000000000"/>
@@ -13965,18 +13944,19 @@
   <w:font w:name="Calibri">
     <w:panose1 w:val="020F0502020204030204"/>
     <w:charset w:val="00"/>
-    <w:family w:val="auto"/>
+    <w:family w:val="swiss"/>
     <w:pitch w:val="variable"/>
-    <w:sig w:usb0="E00002FF" w:usb1="4000ACFF" w:usb2="00000001" w:usb3="00000000" w:csb0="0000019F" w:csb1="00000000"/>
+    <w:sig w:usb0="E4002EFF" w:usb1="C000247B" w:usb2="00000009" w:usb3="00000000" w:csb0="000001FF" w:csb1="00000000"/>
   </w:font>
   <w:font w:name="Calibri Light">
     <w:panose1 w:val="020F0302020204030204"/>
     <w:charset w:val="00"/>
-    <w:family w:val="auto"/>
+    <w:family w:val="swiss"/>
     <w:pitch w:val="variable"/>
-    <w:sig w:usb0="A00002EF" w:usb1="4000207B" w:usb2="00000000" w:usb3="00000000" w:csb0="0000019F" w:csb1="00000000"/>
+    <w:sig w:usb0="E4002EFF" w:usb1="C000247B" w:usb2="00000009" w:usb3="00000000" w:csb0="000001FF" w:csb1="00000000"/>
   </w:font>
   <w:font w:name="Segoe UI">
+    <w:panose1 w:val="020B0502040204020203"/>
     <w:charset w:val="00"/>
     <w:family w:val="swiss"/>
     <w:pitch w:val="variable"/>
@@ -13985,29 +13965,22 @@
   <w:font w:name="Cambria Math">
     <w:panose1 w:val="02040503050406030204"/>
     <w:charset w:val="00"/>
-    <w:family w:val="auto"/>
+    <w:family w:val="roman"/>
     <w:pitch w:val="variable"/>
-    <w:sig w:usb0="E00002FF" w:usb1="420024FF" w:usb2="00000000" w:usb3="00000000" w:csb0="0000019F" w:csb1="00000000"/>
+    <w:sig w:usb0="E00006FF" w:usb1="420024FF" w:usb2="02000000" w:usb3="00000000" w:csb0="0000019F" w:csb1="00000000"/>
   </w:font>
   <w:font w:name="Consolas">
     <w:panose1 w:val="020B0609020204030204"/>
     <w:charset w:val="00"/>
-    <w:family w:val="auto"/>
-    <w:pitch w:val="variable"/>
-    <w:sig w:usb0="E10002FF" w:usb1="4000FCFF" w:usb2="00000009" w:usb3="00000000" w:csb0="0000019F" w:csb1="00000000"/>
-  </w:font>
-  <w:font w:name="Arial">
-    <w:panose1 w:val="020B0604020202020204"/>
-    <w:charset w:val="00"/>
-    <w:family w:val="auto"/>
-    <w:pitch w:val="variable"/>
-    <w:sig w:usb0="E0002AFF" w:usb1="C0007843" w:usb2="00000009" w:usb3="00000000" w:csb0="000001FF" w:csb1="00000000"/>
+    <w:family w:val="modern"/>
+    <w:pitch w:val="fixed"/>
+    <w:sig w:usb0="E00006FF" w:usb1="0000FCFF" w:usb2="00000001" w:usb3="00000000" w:csb0="0000019F" w:csb1="00000000"/>
   </w:font>
 </w:fonts>
 </file>
 
 <file path=word/glossary/settings.xml><?xml version="1.0" encoding="utf-8"?>
-<w:settings xmlns:mc="http://schemas.openxmlformats.org/markup-compatibility/2006" xmlns:o="urn:schemas-microsoft-com:office:office" xmlns:r="http://schemas.openxmlformats.org/officeDocument/2006/relationships" xmlns:m="http://schemas.openxmlformats.org/officeDocument/2006/math" xmlns:v="urn:schemas-microsoft-com:vml" xmlns:w10="urn:schemas-microsoft-com:office:word" xmlns:w="http://schemas.openxmlformats.org/wordprocessingml/2006/main" xmlns:w14="http://schemas.microsoft.com/office/word/2010/wordml" xmlns:w15="http://schemas.microsoft.com/office/word/2012/wordml" xmlns:sl="http://schemas.openxmlformats.org/schemaLibrary/2006/main" mc:Ignorable="w14 w15">
+<w:settings xmlns:mc="http://schemas.openxmlformats.org/markup-compatibility/2006" xmlns:o="urn:schemas-microsoft-com:office:office" xmlns:r="http://schemas.openxmlformats.org/officeDocument/2006/relationships" xmlns:m="http://schemas.openxmlformats.org/officeDocument/2006/math" xmlns:v="urn:schemas-microsoft-com:vml" xmlns:w10="urn:schemas-microsoft-com:office:word" xmlns:w="http://schemas.openxmlformats.org/wordprocessingml/2006/main" xmlns:w14="http://schemas.microsoft.com/office/word/2010/wordml" xmlns:w15="http://schemas.microsoft.com/office/word/2012/wordml" xmlns:w16cid="http://schemas.microsoft.com/office/word/2016/wordml/cid" xmlns:w16se="http://schemas.microsoft.com/office/word/2015/wordml/symex" xmlns:sl="http://schemas.openxmlformats.org/schemaLibrary/2006/main" mc:Ignorable="w14 w15 w16se w16cid">
   <w:view w:val="normal"/>
   <w:defaultTabStop w:val="720"/>
   <w:characterSpacingControl w:val="doNotCompress"/>
@@ -14018,11 +13991,13 @@
     <w:compatSetting w:name="enableOpenTypeFeatures" w:uri="http://schemas.microsoft.com/office/word" w:val="1"/>
     <w:compatSetting w:name="doNotFlipMirrorIndents" w:uri="http://schemas.microsoft.com/office/word" w:val="1"/>
     <w:compatSetting w:name="differentiateMultirowTableHeaders" w:uri="http://schemas.microsoft.com/office/word" w:val="1"/>
+    <w:compatSetting w:name="useWord2013TrackBottomHyphenation" w:uri="http://schemas.microsoft.com/office/word" w:val="1"/>
   </w:compat>
   <w:rsids>
     <w:rsidRoot w:val="000D19B0"/>
     <w:rsid w:val="000D19B0"/>
     <w:rsid w:val="00435A13"/>
+    <w:rsid w:val="004D4CD3"/>
     <w:rsid w:val="00694A42"/>
     <w:rsid w:val="006A6B87"/>
     <w:rsid w:val="00811435"/>
@@ -14031,6 +14006,7 @@
     <w:rsid w:val="00985241"/>
     <w:rsid w:val="00A61626"/>
     <w:rsid w:val="00D27091"/>
+    <w:rsid w:val="00E309BD"/>
   </w:rsids>
   <m:mathPr>
     <m:mathFont m:val="Cambria Math"/>
@@ -14045,7 +14021,7 @@
     <m:intLim m:val="subSup"/>
     <m:naryLim m:val="undOvr"/>
   </m:mathPr>
-  <w:themeFontLang w:val="en-US" w:eastAsia="x-none" w:bidi="x-none"/>
+  <w:themeFontLang w:val="en-US"/>
   <w:clrSchemeMapping w:bg1="light1" w:t1="dark1" w:bg2="light2" w:t2="dark2" w:accent1="accent1" w:accent2="accent2" w:accent3="accent3" w:accent4="accent4" w:accent5="accent5" w:accent6="accent6" w:hyperlink="hyperlink" w:followedHyperlink="followedHyperlink"/>
   <w:decimalSymbol w:val="."/>
   <w:listSeparator w:val=","/>
@@ -14054,7 +14030,7 @@
 </file>
 
 <file path=word/glossary/styles.xml><?xml version="1.0" encoding="utf-8"?>
-<w:styles xmlns:mc="http://schemas.openxmlformats.org/markup-compatibility/2006" xmlns:r="http://schemas.openxmlformats.org/officeDocument/2006/relationships" xmlns:w="http://schemas.openxmlformats.org/wordprocessingml/2006/main" xmlns:w14="http://schemas.microsoft.com/office/word/2010/wordml" xmlns:w15="http://schemas.microsoft.com/office/word/2012/wordml" mc:Ignorable="w14 w15">
+<w:styles xmlns:mc="http://schemas.openxmlformats.org/markup-compatibility/2006" xmlns:r="http://schemas.openxmlformats.org/officeDocument/2006/relationships" xmlns:w="http://schemas.openxmlformats.org/wordprocessingml/2006/main" xmlns:w14="http://schemas.microsoft.com/office/word/2010/wordml" xmlns:w15="http://schemas.microsoft.com/office/word/2012/wordml" xmlns:w16cid="http://schemas.microsoft.com/office/word/2016/wordml/cid" xmlns:w16se="http://schemas.microsoft.com/office/word/2015/wordml/symex" mc:Ignorable="w14 w15 w16se w16cid">
   <w:docDefaults>
     <w:rPrDefault>
       <w:rPr>
@@ -14070,7 +14046,7 @@
       </w:pPr>
     </w:pPrDefault>
   </w:docDefaults>
-  <w:latentStyles w:defLockedState="0" w:defUIPriority="99" w:defSemiHidden="0" w:defUnhideWhenUsed="0" w:defQFormat="0" w:count="382">
+  <w:latentStyles w:defLockedState="0" w:defUIPriority="99" w:defSemiHidden="0" w:defUnhideWhenUsed="0" w:defQFormat="0" w:count="377">
     <w:lsdException w:name="Normal" w:uiPriority="0" w:qFormat="1"/>
     <w:lsdException w:name="heading 1" w:uiPriority="9" w:qFormat="1"/>
     <w:lsdException w:name="heading 2" w:semiHidden="1" w:uiPriority="9" w:unhideWhenUsed="1" w:qFormat="1"/>
@@ -14518,10 +14494,9 @@
 </file>
 
 <file path=word/glossary/webSettings.xml><?xml version="1.0" encoding="utf-8"?>
-<w:webSettings xmlns:mc="http://schemas.openxmlformats.org/markup-compatibility/2006" xmlns:r="http://schemas.openxmlformats.org/officeDocument/2006/relationships" xmlns:w="http://schemas.openxmlformats.org/wordprocessingml/2006/main" xmlns:w14="http://schemas.microsoft.com/office/word/2010/wordml" xmlns:w15="http://schemas.microsoft.com/office/word/2012/wordml" mc:Ignorable="w14 w15">
+<w:webSettings xmlns:mc="http://schemas.openxmlformats.org/markup-compatibility/2006" xmlns:r="http://schemas.openxmlformats.org/officeDocument/2006/relationships" xmlns:w="http://schemas.openxmlformats.org/wordprocessingml/2006/main" xmlns:w14="http://schemas.microsoft.com/office/word/2010/wordml" xmlns:w15="http://schemas.microsoft.com/office/word/2012/wordml" xmlns:w16cid="http://schemas.microsoft.com/office/word/2016/wordml/cid" xmlns:w16se="http://schemas.microsoft.com/office/word/2015/wordml/symex" mc:Ignorable="w14 w15 w16se w16cid">
   <w:optimizeForBrowser/>
   <w:allowPNG/>
-  <w:doNotSaveAsSingleFile/>
 </w:webSettings>
 </file>
 
@@ -15118,7 +15093,7 @@
 </file>
 
 <file path=customXml/itemProps5.xml><?xml version="1.0" encoding="utf-8"?>
-<ds:datastoreItem xmlns:ds="http://schemas.openxmlformats.org/officeDocument/2006/customXml" ds:itemID="{A50F05FB-6770-B24B-BADC-E6CD000EBA1B}">
+<ds:datastoreItem xmlns:ds="http://schemas.openxmlformats.org/officeDocument/2006/customXml" ds:itemID="{5C1A128C-62A3-4511-B703-FADE1C8673B2}">
   <ds:schemaRefs>
     <ds:schemaRef ds:uri="http://schemas.openxmlformats.org/officeDocument/2006/bibliography"/>
   </ds:schemaRefs>

</xml_diff>